<commit_message>
worked on chapter 4
</commit_message>
<xml_diff>
--- a/Chapter 2 - Proteins.docx
+++ b/Chapter 2 - Proteins.docx
@@ -231,7 +231,25 @@
           <w:sz w:val="24"/>
           <w:szCs w:val="24"/>
         </w:rPr>
-        <w:t xml:space="preserve">, a process called amyloidosis. Approximately 50% of human cancers are caused by mutations that lower the stability of a protein that usually has the role to suppress the formation of tumors. </w:t>
+        <w:t xml:space="preserve">, </w:t>
+      </w:r>
+      <w:proofErr w:type="gramStart"/>
+      <w:r>
+        <w:rPr>
+          <w:rFonts w:ascii="Times New Roman" w:hAnsi="Times New Roman" w:cs="Times New Roman"/>
+          <w:sz w:val="24"/>
+          <w:szCs w:val="24"/>
+        </w:rPr>
+        <w:t>a</w:t>
+      </w:r>
+      <w:proofErr w:type="gramEnd"/>
+      <w:r>
+        <w:rPr>
+          <w:rFonts w:ascii="Times New Roman" w:hAnsi="Times New Roman" w:cs="Times New Roman"/>
+          <w:sz w:val="24"/>
+          <w:szCs w:val="24"/>
+        </w:rPr>
+        <w:t xml:space="preserve"> process called amyloidosis. Approximately 50% of human cancers are caused by mutations that lower the stability of a protein that usually has the role to suppress the formation of tumors. </w:t>
       </w:r>
       <w:r>
         <w:rPr>
@@ -268,6 +286,7 @@
         </w:rPr>
         <w:t xml:space="preserve">Although the functions of proteins inside the cell are vast and </w:t>
       </w:r>
+      <w:proofErr w:type="gramStart"/>
       <w:r>
         <w:rPr>
           <w:rFonts w:ascii="Times New Roman" w:hAnsi="Times New Roman" w:cs="Times New Roman"/>
@@ -276,6 +295,7 @@
         </w:rPr>
         <w:t>diverse</w:t>
       </w:r>
+      <w:proofErr w:type="gramEnd"/>
       <w:r>
         <w:rPr>
           <w:rFonts w:ascii="Times New Roman" w:hAnsi="Times New Roman" w:cs="Times New Roman"/>
@@ -4859,7 +4879,23 @@
           <w:sz w:val="24"/>
           <w:szCs w:val="24"/>
         </w:rPr>
-        <w:t>[Dorn2014]</w:t>
+        <w:t>[</w:t>
+      </w:r>
+      <w:r>
+        <w:rPr>
+          <w:rFonts w:ascii="Times New Roman" w:hAnsi="Times New Roman" w:cs="Times New Roman"/>
+          <w:sz w:val="24"/>
+          <w:szCs w:val="24"/>
+        </w:rPr>
+        <w:t>4</w:t>
+      </w:r>
+      <w:r>
+        <w:rPr>
+          <w:rFonts w:ascii="Times New Roman" w:hAnsi="Times New Roman" w:cs="Times New Roman"/>
+          <w:sz w:val="24"/>
+          <w:szCs w:val="24"/>
+        </w:rPr>
+        <w:t>]</w:t>
       </w:r>
       <w:r>
         <w:rPr>
@@ -4958,7 +4994,23 @@
           <w:sz w:val="24"/>
           <w:szCs w:val="24"/>
         </w:rPr>
-        <w:t>The quaternary structure refers to the overall spatial arrangement of polypeptide subunits within a protein composed of two or more polypeptide chains [3, Dorn2014].</w:t>
+        <w:t>The quaternary structure refers to the overall spatial arrangement of polypeptide subunits within a protein composed of two or more</w:t>
+      </w:r>
+      <w:r>
+        <w:rPr>
+          <w:rFonts w:ascii="Times New Roman" w:hAnsi="Times New Roman" w:cs="Times New Roman"/>
+          <w:sz w:val="24"/>
+          <w:szCs w:val="24"/>
+        </w:rPr>
+        <w:t xml:space="preserve"> polypeptide chains [3, 4</w:t>
+      </w:r>
+      <w:r>
+        <w:rPr>
+          <w:rFonts w:ascii="Times New Roman" w:hAnsi="Times New Roman" w:cs="Times New Roman"/>
+          <w:sz w:val="24"/>
+          <w:szCs w:val="24"/>
+        </w:rPr>
+        <w:t>].</w:t>
       </w:r>
     </w:p>
     <w:p>
@@ -4977,7 +5029,103 @@
           <w:sz w:val="24"/>
           <w:szCs w:val="24"/>
         </w:rPr>
-        <w:t>α-helix</w:t>
+        <w:t xml:space="preserve">Although the </w:t>
+      </w:r>
+      <w:r>
+        <w:rPr>
+          <w:rFonts w:ascii="Times New Roman" w:hAnsi="Times New Roman" w:cs="Times New Roman"/>
+          <w:sz w:val="24"/>
+          <w:szCs w:val="24"/>
+        </w:rPr>
+        <w:t>overall conformation of each protein is unique</w:t>
+      </w:r>
+      <w:r>
+        <w:rPr>
+          <w:rFonts w:ascii="Times New Roman" w:hAnsi="Times New Roman" w:cs="Times New Roman"/>
+          <w:sz w:val="24"/>
+          <w:szCs w:val="24"/>
+        </w:rPr>
+        <w:t>, when we compare the three-dimensional structures of many protein molecules, two regular folding patterns are often found within them.</w:t>
+      </w:r>
+      <w:r>
+        <w:rPr>
+          <w:rFonts w:ascii="Times New Roman" w:hAnsi="Times New Roman" w:cs="Times New Roman"/>
+          <w:sz w:val="24"/>
+          <w:szCs w:val="24"/>
+        </w:rPr>
+        <w:t xml:space="preserve"> </w:t>
+      </w:r>
+      <w:r>
+        <w:rPr>
+          <w:rFonts w:ascii="Times New Roman" w:hAnsi="Times New Roman" w:cs="Times New Roman"/>
+          <w:sz w:val="24"/>
+          <w:szCs w:val="24"/>
+        </w:rPr>
+        <w:t>Both patterns were discovered more than 60 years ago from studies of hair</w:t>
+      </w:r>
+      <w:r>
+        <w:rPr>
+          <w:rFonts w:ascii="Times New Roman" w:hAnsi="Times New Roman" w:cs="Times New Roman"/>
+          <w:sz w:val="24"/>
+          <w:szCs w:val="24"/>
+        </w:rPr>
+        <w:t xml:space="preserve"> and silk and are particularly common because they involve hydrogen bonds only between the atoms in the polypeptide backbone, and not those in the amino acid side chains. In each case, the protein chain adopts a regular, repeating conformation</w:t>
+      </w:r>
+      <w:r>
+        <w:rPr>
+          <w:rFonts w:ascii="Times New Roman" w:hAnsi="Times New Roman" w:cs="Times New Roman"/>
+          <w:sz w:val="24"/>
+          <w:szCs w:val="24"/>
+        </w:rPr>
+        <w:t xml:space="preserve"> [</w:t>
+      </w:r>
+      <w:r>
+        <w:rPr>
+          <w:rFonts w:ascii="Times New Roman" w:hAnsi="Times New Roman" w:cs="Times New Roman"/>
+          <w:sz w:val="24"/>
+          <w:szCs w:val="24"/>
+        </w:rPr>
+        <w:t>2</w:t>
+      </w:r>
+      <w:r>
+        <w:rPr>
+          <w:rFonts w:ascii="Times New Roman" w:hAnsi="Times New Roman" w:cs="Times New Roman"/>
+          <w:sz w:val="24"/>
+          <w:szCs w:val="24"/>
+        </w:rPr>
+        <w:t>,</w:t>
+      </w:r>
+      <w:r>
+        <w:rPr>
+          <w:rFonts w:ascii="Times New Roman" w:hAnsi="Times New Roman" w:cs="Times New Roman"/>
+          <w:sz w:val="24"/>
+          <w:szCs w:val="24"/>
+        </w:rPr>
+        <w:t xml:space="preserve"> 5</w:t>
+      </w:r>
+      <w:r>
+        <w:rPr>
+          <w:rFonts w:ascii="Times New Roman" w:hAnsi="Times New Roman" w:cs="Times New Roman"/>
+          <w:sz w:val="24"/>
+          <w:szCs w:val="24"/>
+        </w:rPr>
+        <w:t>]</w:t>
+      </w:r>
+      <w:r>
+        <w:rPr>
+          <w:rFonts w:ascii="Times New Roman" w:hAnsi="Times New Roman" w:cs="Times New Roman"/>
+          <w:sz w:val="24"/>
+          <w:szCs w:val="24"/>
+        </w:rPr>
+        <w:t>.</w:t>
+      </w:r>
+      <w:r>
+        <w:rPr>
+          <w:rFonts w:ascii="Times New Roman" w:hAnsi="Times New Roman" w:cs="Times New Roman"/>
+          <w:sz w:val="24"/>
+          <w:szCs w:val="24"/>
+        </w:rPr>
+        <w:t xml:space="preserve"> These two secondary structure elements are commonly formed because they maximize formation of stabilizing intramolecular bonds and minimize repulsion between adjacent side chain groups, while also being compatible with the rigid nature of the peptide bonds [3].</w:t>
       </w:r>
     </w:p>
     <w:p>
@@ -4990,13 +5138,567 @@
           <w:szCs w:val="24"/>
         </w:rPr>
       </w:pPr>
-      <w:r>
-        <w:rPr>
-          <w:rFonts w:ascii="Times New Roman" w:hAnsi="Times New Roman" w:cs="Times New Roman"/>
-          <w:sz w:val="24"/>
-          <w:szCs w:val="24"/>
-        </w:rPr>
-        <w:t>β-sheet</w:t>
+    </w:p>
+    <w:p>
+      <w:pPr>
+        <w:ind w:firstLine="720"/>
+        <w:jc w:val="center"/>
+        <w:rPr>
+          <w:rFonts w:ascii="Times New Roman" w:hAnsi="Times New Roman" w:cs="Times New Roman"/>
+          <w:sz w:val="24"/>
+          <w:szCs w:val="24"/>
+        </w:rPr>
+      </w:pPr>
+      <w:r>
+        <w:rPr>
+          <w:rFonts w:ascii="Times New Roman" w:hAnsi="Times New Roman" w:cs="Times New Roman"/>
+          <w:noProof/>
+          <w:sz w:val="24"/>
+          <w:szCs w:val="24"/>
+        </w:rPr>
+        <w:drawing>
+          <wp:inline distT="0" distB="0" distL="0" distR="0">
+            <wp:extent cx="3541568" cy="2760426"/>
+            <wp:effectExtent l="19050" t="0" r="1732" b="0"/>
+            <wp:docPr id="3" name="Picture 2" descr="alfa helix.png"/>
+            <wp:cNvGraphicFramePr>
+              <a:graphicFrameLocks xmlns:a="http://schemas.openxmlformats.org/drawingml/2006/main" noChangeAspect="1"/>
+            </wp:cNvGraphicFramePr>
+            <a:graphic xmlns:a="http://schemas.openxmlformats.org/drawingml/2006/main">
+              <a:graphicData uri="http://schemas.openxmlformats.org/drawingml/2006/picture">
+                <pic:pic xmlns:pic="http://schemas.openxmlformats.org/drawingml/2006/picture">
+                  <pic:nvPicPr>
+                    <pic:cNvPr id="0" name="alfa helix.png"/>
+                    <pic:cNvPicPr/>
+                  </pic:nvPicPr>
+                  <pic:blipFill>
+                    <a:blip r:embed="rId7" cstate="print"/>
+                    <a:stretch>
+                      <a:fillRect/>
+                    </a:stretch>
+                  </pic:blipFill>
+                  <pic:spPr>
+                    <a:xfrm>
+                      <a:off x="0" y="0"/>
+                      <a:ext cx="3545595" cy="2763564"/>
+                    </a:xfrm>
+                    <a:prstGeom prst="rect">
+                      <a:avLst/>
+                    </a:prstGeom>
+                  </pic:spPr>
+                </pic:pic>
+              </a:graphicData>
+            </a:graphic>
+          </wp:inline>
+        </w:drawing>
+      </w:r>
+    </w:p>
+    <w:p>
+      <w:pPr>
+        <w:ind w:firstLine="720"/>
+        <w:jc w:val="center"/>
+        <w:rPr>
+          <w:rFonts w:ascii="Times New Roman" w:hAnsi="Times New Roman" w:cs="Times New Roman"/>
+          <w:sz w:val="24"/>
+          <w:szCs w:val="24"/>
+        </w:rPr>
+      </w:pPr>
+      <w:r>
+        <w:rPr>
+          <w:rFonts w:ascii="Times New Roman" w:hAnsi="Times New Roman" w:cs="Times New Roman"/>
+          <w:b/>
+          <w:sz w:val="24"/>
+          <w:szCs w:val="24"/>
+        </w:rPr>
+        <w:t>Figure II.3</w:t>
+      </w:r>
+      <w:r>
+        <w:rPr>
+          <w:rFonts w:ascii="Times New Roman" w:hAnsi="Times New Roman" w:cs="Times New Roman"/>
+          <w:sz w:val="24"/>
+          <w:szCs w:val="24"/>
+        </w:rPr>
+        <w:t xml:space="preserve"> The regular conformation of the polypeptide backbone in the α-helix [2]</w:t>
+      </w:r>
+    </w:p>
+    <w:p>
+      <w:pPr>
+        <w:ind w:firstLine="720"/>
+        <w:jc w:val="both"/>
+        <w:rPr>
+          <w:rFonts w:ascii="Times New Roman" w:hAnsi="Times New Roman" w:cs="Times New Roman"/>
+          <w:sz w:val="24"/>
+          <w:szCs w:val="24"/>
+        </w:rPr>
+      </w:pPr>
+      <w:r>
+        <w:rPr>
+          <w:rFonts w:ascii="Times New Roman" w:hAnsi="Times New Roman" w:cs="Times New Roman"/>
+          <w:sz w:val="24"/>
+          <w:szCs w:val="24"/>
+        </w:rPr>
+        <w:lastRenderedPageBreak/>
+        <w:t xml:space="preserve">The first folding pattern was called the </w:t>
+      </w:r>
+      <w:r>
+        <w:rPr>
+          <w:rFonts w:ascii="Times New Roman" w:hAnsi="Times New Roman" w:cs="Times New Roman"/>
+          <w:b/>
+          <w:sz w:val="24"/>
+          <w:szCs w:val="24"/>
+        </w:rPr>
+        <w:t>α-helix</w:t>
+      </w:r>
+      <w:r>
+        <w:rPr>
+          <w:rFonts w:ascii="Times New Roman" w:hAnsi="Times New Roman" w:cs="Times New Roman"/>
+          <w:sz w:val="24"/>
+          <w:szCs w:val="24"/>
+        </w:rPr>
+        <w:t xml:space="preserve"> and was identified in the protein α-keratin, which can be found in large quantity in the skin, hair and nails. This was able to explain the strength and elasticity of this protein and account for the fiber appearance at the X-ray diffraction. </w:t>
+      </w:r>
+      <w:proofErr w:type="gramStart"/>
+      <w:r>
+        <w:rPr>
+          <w:rFonts w:ascii="Times New Roman" w:hAnsi="Times New Roman" w:cs="Times New Roman"/>
+          <w:sz w:val="24"/>
+          <w:szCs w:val="24"/>
+        </w:rPr>
+        <w:t>An</w:t>
+      </w:r>
+      <w:proofErr w:type="gramEnd"/>
+      <w:r>
+        <w:rPr>
+          <w:rFonts w:ascii="Times New Roman" w:hAnsi="Times New Roman" w:cs="Times New Roman"/>
+          <w:sz w:val="24"/>
+          <w:szCs w:val="24"/>
+        </w:rPr>
+        <w:t xml:space="preserve"> α-helix is generated when a single polypeptide chain twists around itself to form a rigid cylinder, with a hydrogen bond between every fourth peptide bond</w:t>
+      </w:r>
+      <w:r>
+        <w:rPr>
+          <w:rFonts w:ascii="Times New Roman" w:hAnsi="Times New Roman" w:cs="Times New Roman"/>
+          <w:sz w:val="24"/>
+          <w:szCs w:val="24"/>
+        </w:rPr>
+        <w:t xml:space="preserve"> and the amino acid side chains protruding outward from the helical backbone</w:t>
+      </w:r>
+      <w:r>
+        <w:rPr>
+          <w:rFonts w:ascii="Times New Roman" w:hAnsi="Times New Roman" w:cs="Times New Roman"/>
+          <w:sz w:val="24"/>
+          <w:szCs w:val="24"/>
+        </w:rPr>
+        <w:t xml:space="preserve"> [2]. This gives rise to a regular helix with a complete turn every 3.6 amino acids, as can be seen in Figure II.3.</w:t>
+      </w:r>
+      <w:r>
+        <w:rPr>
+          <w:rFonts w:ascii="Times New Roman" w:hAnsi="Times New Roman" w:cs="Times New Roman"/>
+          <w:sz w:val="24"/>
+          <w:szCs w:val="24"/>
+        </w:rPr>
+        <w:t xml:space="preserve"> </w:t>
+      </w:r>
+    </w:p>
+    <w:p>
+      <w:pPr>
+        <w:ind w:firstLine="720"/>
+        <w:jc w:val="both"/>
+        <w:rPr>
+          <w:rFonts w:ascii="Times New Roman" w:hAnsi="Times New Roman" w:cs="Times New Roman"/>
+          <w:sz w:val="24"/>
+          <w:szCs w:val="24"/>
+        </w:rPr>
+      </w:pPr>
+      <w:r>
+        <w:rPr>
+          <w:rFonts w:ascii="Times New Roman" w:hAnsi="Times New Roman" w:cs="Times New Roman"/>
+          <w:sz w:val="24"/>
+          <w:szCs w:val="24"/>
+        </w:rPr>
+        <w:t xml:space="preserve">Stretches of α-helix can vary in length from one single helical turn to more than 10 consecutive turns, with the average length being </w:t>
+      </w:r>
+      <w:r>
+        <w:rPr>
+          <w:rFonts w:ascii="Times New Roman" w:hAnsi="Times New Roman" w:cs="Times New Roman"/>
+          <w:sz w:val="24"/>
+          <w:szCs w:val="24"/>
+        </w:rPr>
+        <w:t xml:space="preserve">of </w:t>
+      </w:r>
+      <w:r>
+        <w:rPr>
+          <w:rFonts w:ascii="Times New Roman" w:hAnsi="Times New Roman" w:cs="Times New Roman"/>
+          <w:sz w:val="24"/>
+          <w:szCs w:val="24"/>
+        </w:rPr>
+        <w:t xml:space="preserve">about three turns, in globular </w:t>
+      </w:r>
+      <w:r>
+        <w:rPr>
+          <w:rFonts w:ascii="Times New Roman" w:hAnsi="Times New Roman" w:cs="Times New Roman"/>
+          <w:sz w:val="24"/>
+          <w:szCs w:val="24"/>
+        </w:rPr>
+        <w:t>proteins</w:t>
+      </w:r>
+      <w:r>
+        <w:rPr>
+          <w:rFonts w:ascii="Times New Roman" w:hAnsi="Times New Roman" w:cs="Times New Roman"/>
+          <w:sz w:val="24"/>
+          <w:szCs w:val="24"/>
+        </w:rPr>
+        <w:t xml:space="preserve"> [3].</w:t>
+      </w:r>
+      <w:r>
+        <w:rPr>
+          <w:rFonts w:ascii="Times New Roman" w:hAnsi="Times New Roman" w:cs="Times New Roman"/>
+          <w:sz w:val="24"/>
+          <w:szCs w:val="24"/>
+        </w:rPr>
+        <w:t xml:space="preserve"> The proteins located in the cell membrane, having transport and receptor functions, contain extensive regions of α-helix. Those portions of proteins that cross the membrane usually do so as α-helices composed of amino acids with nonpolar side chains. The hydrophilic polypeptide backbone is therefore shielded from the hydrophobic environment of the membrane by its protruding nonpolar side chains [2].</w:t>
+      </w:r>
+      <w:r>
+        <w:rPr>
+          <w:rFonts w:ascii="Times New Roman" w:hAnsi="Times New Roman" w:cs="Times New Roman"/>
+          <w:sz w:val="24"/>
+          <w:szCs w:val="24"/>
+        </w:rPr>
+        <w:t xml:space="preserve"> </w:t>
+      </w:r>
+    </w:p>
+    <w:p>
+      <w:pPr>
+        <w:ind w:firstLine="720"/>
+        <w:jc w:val="both"/>
+        <w:rPr>
+          <w:rFonts w:ascii="Times New Roman" w:hAnsi="Times New Roman" w:cs="Times New Roman"/>
+          <w:sz w:val="24"/>
+          <w:szCs w:val="24"/>
+        </w:rPr>
+      </w:pPr>
+      <w:r>
+        <w:rPr>
+          <w:rFonts w:ascii="Times New Roman" w:hAnsi="Times New Roman" w:cs="Times New Roman"/>
+          <w:sz w:val="24"/>
+          <w:szCs w:val="24"/>
+        </w:rPr>
+        <w:t xml:space="preserve">The other major structural element found in globular proteins is the β-sheet and it was first observed in the β form of keratin fibers. </w:t>
+      </w:r>
+      <w:r>
+        <w:rPr>
+          <w:rFonts w:ascii="Times New Roman" w:hAnsi="Times New Roman" w:cs="Times New Roman"/>
+          <w:sz w:val="24"/>
+          <w:szCs w:val="24"/>
+        </w:rPr>
+        <w:t xml:space="preserve">Although it was discovered a year after the first element, </w:t>
+      </w:r>
+      <w:r>
+        <w:rPr>
+          <w:rFonts w:ascii="Times New Roman" w:hAnsi="Times New Roman" w:cs="Times New Roman"/>
+          <w:sz w:val="24"/>
+          <w:szCs w:val="24"/>
+        </w:rPr>
+        <w:t xml:space="preserve">an approximate understanding of </w:t>
+      </w:r>
+      <w:r>
+        <w:rPr>
+          <w:rFonts w:ascii="Times New Roman" w:hAnsi="Times New Roman" w:cs="Times New Roman"/>
+          <w:sz w:val="24"/>
+          <w:szCs w:val="24"/>
+        </w:rPr>
+        <w:t>its molecular structure</w:t>
+      </w:r>
+      <w:r>
+        <w:rPr>
+          <w:rFonts w:ascii="Times New Roman" w:hAnsi="Times New Roman" w:cs="Times New Roman"/>
+          <w:sz w:val="24"/>
+          <w:szCs w:val="24"/>
+        </w:rPr>
+        <w:t xml:space="preserve"> was achieved earlier than for </w:t>
+      </w:r>
+      <w:proofErr w:type="gramStart"/>
+      <w:r>
+        <w:rPr>
+          <w:rFonts w:ascii="Times New Roman" w:hAnsi="Times New Roman" w:cs="Times New Roman"/>
+          <w:sz w:val="24"/>
+          <w:szCs w:val="24"/>
+        </w:rPr>
+        <w:t>the α</w:t>
+      </w:r>
+      <w:proofErr w:type="gramEnd"/>
+      <w:r>
+        <w:rPr>
+          <w:rFonts w:ascii="Times New Roman" w:hAnsi="Times New Roman" w:cs="Times New Roman"/>
+          <w:sz w:val="24"/>
+          <w:szCs w:val="24"/>
+        </w:rPr>
+        <w:t xml:space="preserve"> structure [5]. </w:t>
+      </w:r>
+      <w:r>
+        <w:rPr>
+          <w:rFonts w:ascii="Times New Roman" w:hAnsi="Times New Roman" w:cs="Times New Roman"/>
+          <w:sz w:val="24"/>
+          <w:szCs w:val="24"/>
+        </w:rPr>
+        <w:t>The cores of many proteins contain extensive regions of β-sheet, which can be formed from neighboring sections of the polypeptide backbone that run in the same direction</w:t>
+      </w:r>
+      <w:r>
+        <w:rPr>
+          <w:rFonts w:ascii="Times New Roman" w:hAnsi="Times New Roman" w:cs="Times New Roman"/>
+          <w:sz w:val="24"/>
+          <w:szCs w:val="24"/>
+        </w:rPr>
+        <w:t xml:space="preserve"> </w:t>
+      </w:r>
+      <w:r>
+        <w:rPr>
+          <w:rFonts w:ascii="Times New Roman" w:hAnsi="Times New Roman" w:cs="Times New Roman"/>
+          <w:sz w:val="24"/>
+          <w:szCs w:val="24"/>
+        </w:rPr>
+        <w:t>(parallel chains) or from a polypeptide backbone that folds ba</w:t>
+      </w:r>
+      <w:r>
+        <w:rPr>
+          <w:rFonts w:ascii="Times New Roman" w:hAnsi="Times New Roman" w:cs="Times New Roman"/>
+          <w:sz w:val="24"/>
+          <w:szCs w:val="24"/>
+        </w:rPr>
+        <w:t>ck on itself, with each section</w:t>
+      </w:r>
+      <w:r>
+        <w:rPr>
+          <w:rFonts w:ascii="Times New Roman" w:hAnsi="Times New Roman" w:cs="Times New Roman"/>
+          <w:sz w:val="24"/>
+          <w:szCs w:val="24"/>
+        </w:rPr>
+        <w:t xml:space="preserve"> running in the opposite </w:t>
+      </w:r>
+      <w:r>
+        <w:rPr>
+          <w:rFonts w:ascii="Times New Roman" w:hAnsi="Times New Roman" w:cs="Times New Roman"/>
+          <w:sz w:val="24"/>
+          <w:szCs w:val="24"/>
+        </w:rPr>
+        <w:t xml:space="preserve">direction to the one </w:t>
+      </w:r>
+      <w:r>
+        <w:rPr>
+          <w:rFonts w:ascii="Times New Roman" w:hAnsi="Times New Roman" w:cs="Times New Roman"/>
+          <w:sz w:val="24"/>
+          <w:szCs w:val="24"/>
+        </w:rPr>
+        <w:t>next to it</w:t>
+      </w:r>
+      <w:r>
+        <w:rPr>
+          <w:rFonts w:ascii="Times New Roman" w:hAnsi="Times New Roman" w:cs="Times New Roman"/>
+          <w:sz w:val="24"/>
+          <w:szCs w:val="24"/>
+        </w:rPr>
+        <w:t xml:space="preserve"> </w:t>
+      </w:r>
+      <w:r>
+        <w:rPr>
+          <w:rFonts w:ascii="Times New Roman" w:hAnsi="Times New Roman" w:cs="Times New Roman"/>
+          <w:sz w:val="24"/>
+          <w:szCs w:val="24"/>
+        </w:rPr>
+        <w:t xml:space="preserve">(antiparallel chains), as in the </w:t>
+      </w:r>
+      <w:r>
+        <w:rPr>
+          <w:rFonts w:ascii="Times New Roman" w:hAnsi="Times New Roman" w:cs="Times New Roman"/>
+          <w:sz w:val="24"/>
+          <w:szCs w:val="24"/>
+        </w:rPr>
+        <w:t>figure</w:t>
+      </w:r>
+      <w:r>
+        <w:rPr>
+          <w:rFonts w:ascii="Times New Roman" w:hAnsi="Times New Roman" w:cs="Times New Roman"/>
+          <w:sz w:val="24"/>
+          <w:szCs w:val="24"/>
+        </w:rPr>
+        <w:t xml:space="preserve"> below [2].</w:t>
+      </w:r>
+      <w:r>
+        <w:rPr>
+          <w:rFonts w:ascii="Times New Roman" w:hAnsi="Times New Roman" w:cs="Times New Roman"/>
+          <w:sz w:val="24"/>
+          <w:szCs w:val="24"/>
+        </w:rPr>
+        <w:t xml:space="preserve"> Both types build a very rig</w:t>
+      </w:r>
+      <w:r>
+        <w:rPr>
+          <w:rFonts w:ascii="Times New Roman" w:hAnsi="Times New Roman" w:cs="Times New Roman"/>
+          <w:sz w:val="24"/>
+          <w:szCs w:val="24"/>
+        </w:rPr>
+        <w:t>id structure held together by bo</w:t>
+      </w:r>
+      <w:r>
+        <w:rPr>
+          <w:rFonts w:ascii="Times New Roman" w:hAnsi="Times New Roman" w:cs="Times New Roman"/>
+          <w:sz w:val="24"/>
+          <w:szCs w:val="24"/>
+        </w:rPr>
+        <w:t>nds between neighboring chains.</w:t>
+      </w:r>
+    </w:p>
+    <w:p>
+      <w:pPr>
+        <w:ind w:firstLine="720"/>
+        <w:jc w:val="center"/>
+        <w:rPr>
+          <w:rFonts w:ascii="Times New Roman" w:hAnsi="Times New Roman" w:cs="Times New Roman"/>
+          <w:sz w:val="24"/>
+          <w:szCs w:val="24"/>
+        </w:rPr>
+      </w:pPr>
+      <w:r>
+        <w:rPr>
+          <w:rFonts w:ascii="Times New Roman" w:hAnsi="Times New Roman" w:cs="Times New Roman"/>
+          <w:noProof/>
+          <w:sz w:val="24"/>
+          <w:szCs w:val="24"/>
+        </w:rPr>
+        <w:drawing>
+          <wp:inline distT="0" distB="0" distL="0" distR="0">
+            <wp:extent cx="3271405" cy="3075514"/>
+            <wp:effectExtent l="19050" t="0" r="5195" b="0"/>
+            <wp:docPr id="4" name="Picture 3" descr="beta sheet.png"/>
+            <wp:cNvGraphicFramePr>
+              <a:graphicFrameLocks xmlns:a="http://schemas.openxmlformats.org/drawingml/2006/main" noChangeAspect="1"/>
+            </wp:cNvGraphicFramePr>
+            <a:graphic xmlns:a="http://schemas.openxmlformats.org/drawingml/2006/main">
+              <a:graphicData uri="http://schemas.openxmlformats.org/drawingml/2006/picture">
+                <pic:pic xmlns:pic="http://schemas.openxmlformats.org/drawingml/2006/picture">
+                  <pic:nvPicPr>
+                    <pic:cNvPr id="0" name="beta sheet.png"/>
+                    <pic:cNvPicPr/>
+                  </pic:nvPicPr>
+                  <pic:blipFill>
+                    <a:blip r:embed="rId8" cstate="print"/>
+                    <a:stretch>
+                      <a:fillRect/>
+                    </a:stretch>
+                  </pic:blipFill>
+                  <pic:spPr>
+                    <a:xfrm>
+                      <a:off x="0" y="0"/>
+                      <a:ext cx="3273969" cy="3077924"/>
+                    </a:xfrm>
+                    <a:prstGeom prst="rect">
+                      <a:avLst/>
+                    </a:prstGeom>
+                  </pic:spPr>
+                </pic:pic>
+              </a:graphicData>
+            </a:graphic>
+          </wp:inline>
+        </w:drawing>
+      </w:r>
+    </w:p>
+    <w:p>
+      <w:pPr>
+        <w:ind w:firstLine="720"/>
+        <w:jc w:val="center"/>
+        <w:rPr>
+          <w:rFonts w:ascii="Times New Roman" w:hAnsi="Times New Roman" w:cs="Times New Roman"/>
+          <w:sz w:val="24"/>
+          <w:szCs w:val="24"/>
+        </w:rPr>
+      </w:pPr>
+      <w:r>
+        <w:rPr>
+          <w:rFonts w:ascii="Times New Roman" w:hAnsi="Times New Roman" w:cs="Times New Roman"/>
+          <w:b/>
+          <w:sz w:val="24"/>
+          <w:szCs w:val="24"/>
+        </w:rPr>
+        <w:t>Figure II.4</w:t>
+      </w:r>
+      <w:r>
+        <w:rPr>
+          <w:rFonts w:ascii="Times New Roman" w:hAnsi="Times New Roman" w:cs="Times New Roman"/>
+          <w:sz w:val="24"/>
+          <w:szCs w:val="24"/>
+        </w:rPr>
+        <w:t xml:space="preserve"> The regular conformation of the polypeptide backbone in a β-sheet [2]</w:t>
+      </w:r>
+    </w:p>
+    <w:p>
+      <w:pPr>
+        <w:ind w:firstLine="720"/>
+        <w:jc w:val="both"/>
+        <w:rPr>
+          <w:rFonts w:ascii="Times New Roman" w:hAnsi="Times New Roman" w:cs="Times New Roman"/>
+          <w:sz w:val="24"/>
+          <w:szCs w:val="24"/>
+        </w:rPr>
+      </w:pPr>
+      <w:r>
+        <w:rPr>
+          <w:rFonts w:ascii="Times New Roman" w:hAnsi="Times New Roman" w:cs="Times New Roman"/>
+          <w:sz w:val="24"/>
+          <w:szCs w:val="24"/>
+        </w:rPr>
+        <w:lastRenderedPageBreak/>
+        <w:t>Although these are the two major secondary structures that can be identified when looking at protein conformations, most proteins consist of several segments of α-helix and/or β-sheets separated from each other by various loop regions, or coils. These regions can vary in shape and length and allow the overall molecule to fold int</w:t>
+      </w:r>
+      <w:r>
+        <w:rPr>
+          <w:rFonts w:ascii="Times New Roman" w:hAnsi="Times New Roman" w:cs="Times New Roman"/>
+          <w:sz w:val="24"/>
+          <w:szCs w:val="24"/>
+        </w:rPr>
+        <w:t xml:space="preserve">o a compact tertiary structure [3]. </w:t>
+      </w:r>
+      <w:r>
+        <w:rPr>
+          <w:rFonts w:ascii="Times New Roman" w:hAnsi="Times New Roman" w:cs="Times New Roman"/>
+          <w:sz w:val="24"/>
+          <w:szCs w:val="24"/>
+        </w:rPr>
+        <w:t>Beside their role in connecting regular secondary elements, loop regions often contribute directly to the biol</w:t>
+      </w:r>
+      <w:r>
+        <w:rPr>
+          <w:rFonts w:ascii="Times New Roman" w:hAnsi="Times New Roman" w:cs="Times New Roman"/>
+          <w:sz w:val="24"/>
+          <w:szCs w:val="24"/>
+        </w:rPr>
+        <w:t>ogical function of the protein and are exposed to solvent.</w:t>
+      </w:r>
+    </w:p>
+    <w:p>
+      <w:pPr>
+        <w:ind w:firstLine="720"/>
+        <w:jc w:val="both"/>
+        <w:rPr>
+          <w:rFonts w:ascii="Times New Roman" w:hAnsi="Times New Roman" w:cs="Times New Roman"/>
+          <w:sz w:val="24"/>
+          <w:szCs w:val="24"/>
+        </w:rPr>
+      </w:pPr>
+      <w:r>
+        <w:rPr>
+          <w:rFonts w:ascii="Times New Roman" w:hAnsi="Times New Roman" w:cs="Times New Roman"/>
+          <w:sz w:val="24"/>
+          <w:szCs w:val="24"/>
+        </w:rPr>
+        <w:t>The major driving force for the folding of proteins seems to be hiding and clustering of hydrophobic side chains to minimize their contact with the water around the macromolecule. The basic requirements [1] for folding are that (1) the resulting structures are compact and so have minimal hydrophobic areas in contact with solvent and (2) that the hidden groups that are bound by hydrogen bonds are all paired. The formation of the two secondary structures helps with the second point of the previous statement, as it maximizes the pairing of the hydrogen bonding groups.</w:t>
+      </w:r>
+      <w:r>
+        <w:rPr>
+          <w:rFonts w:ascii="Times New Roman" w:hAnsi="Times New Roman" w:cs="Times New Roman"/>
+          <w:sz w:val="24"/>
+          <w:szCs w:val="24"/>
+        </w:rPr>
+        <w:t xml:space="preserve"> The helices and sheets pack by stacking their amino acid side chains.</w:t>
       </w:r>
     </w:p>
     <w:p>
@@ -5027,6 +5729,14 @@
           <w:sz w:val="24"/>
           <w:szCs w:val="24"/>
         </w:rPr>
+        <w:t xml:space="preserve">Online </w:t>
+      </w:r>
+      <w:r>
+        <w:rPr>
+          <w:rFonts w:ascii="Times New Roman" w:hAnsi="Times New Roman" w:cs="Times New Roman"/>
+          <w:sz w:val="24"/>
+          <w:szCs w:val="24"/>
+        </w:rPr>
         <w:t>Databases</w:t>
       </w:r>
     </w:p>
@@ -5045,7 +5755,25 @@
           <w:sz w:val="24"/>
           <w:szCs w:val="24"/>
         </w:rPr>
-        <w:t xml:space="preserve">[1] Fersht, A.: Structure and Mechanism in Protein Science, A Guide to Enzyme Catalysis and </w:t>
+        <w:t xml:space="preserve">[1] Fersht, A.: Structure and Mechanism in Protein Science, </w:t>
+      </w:r>
+      <w:proofErr w:type="gramStart"/>
+      <w:r>
+        <w:rPr>
+          <w:rFonts w:ascii="Times New Roman" w:hAnsi="Times New Roman" w:cs="Times New Roman"/>
+          <w:sz w:val="24"/>
+          <w:szCs w:val="24"/>
+        </w:rPr>
+        <w:t>A</w:t>
+      </w:r>
+      <w:proofErr w:type="gramEnd"/>
+      <w:r>
+        <w:rPr>
+          <w:rFonts w:ascii="Times New Roman" w:hAnsi="Times New Roman" w:cs="Times New Roman"/>
+          <w:sz w:val="24"/>
+          <w:szCs w:val="24"/>
+        </w:rPr>
+        <w:t xml:space="preserve"> Guide to Enzyme Catalysis and </w:t>
       </w:r>
       <w:r>
         <w:rPr>
@@ -5179,7 +5907,25 @@
           <w:sz w:val="24"/>
           <w:szCs w:val="24"/>
         </w:rPr>
-        <w:t>, P.: Molecular Biology of the Cell, 6</w:t>
+        <w:t xml:space="preserve">, </w:t>
+      </w:r>
+      <w:proofErr w:type="gramStart"/>
+      <w:r>
+        <w:rPr>
+          <w:rFonts w:ascii="Times New Roman" w:hAnsi="Times New Roman" w:cs="Times New Roman"/>
+          <w:sz w:val="24"/>
+          <w:szCs w:val="24"/>
+        </w:rPr>
+        <w:t>P</w:t>
+      </w:r>
+      <w:proofErr w:type="gramEnd"/>
+      <w:r>
+        <w:rPr>
+          <w:rFonts w:ascii="Times New Roman" w:hAnsi="Times New Roman" w:cs="Times New Roman"/>
+          <w:sz w:val="24"/>
+          <w:szCs w:val="24"/>
+        </w:rPr>
+        <w:t>.: Molecular Biology of the Cell, 6</w:t>
       </w:r>
       <w:r>
         <w:rPr>
@@ -5289,7 +6035,7 @@
           <w:sz w:val="24"/>
           <w:szCs w:val="24"/>
         </w:rPr>
-        <w:t>Dorn2014</w:t>
+        <w:t>4</w:t>
       </w:r>
       <w:r>
         <w:rPr>
@@ -5314,6 +6060,28 @@
           <w:szCs w:val="24"/>
         </w:rPr>
         <w:t>Barbachan e Silva, M., Buriol, L.S., Lamb, L.C.: Three-dimensional protein structure prediction: Methods and computational strategies, Computational Biology and Chemistry, 53(2014), 251-276.</w:t>
+      </w:r>
+    </w:p>
+    <w:p>
+      <w:pPr>
+        <w:autoSpaceDE w:val="0"/>
+        <w:autoSpaceDN w:val="0"/>
+        <w:adjustRightInd w:val="0"/>
+        <w:spacing w:before="240" w:after="0" w:line="240" w:lineRule="auto"/>
+        <w:jc w:val="both"/>
+        <w:rPr>
+          <w:rFonts w:ascii="Times New Roman" w:hAnsi="Times New Roman" w:cs="Times New Roman"/>
+          <w:sz w:val="24"/>
+          <w:szCs w:val="24"/>
+        </w:rPr>
+      </w:pPr>
+      <w:r>
+        <w:rPr>
+          <w:rFonts w:ascii="Times New Roman" w:hAnsi="Times New Roman" w:cs="Times New Roman"/>
+          <w:sz w:val="24"/>
+          <w:szCs w:val="24"/>
+        </w:rPr>
+        <w:t>[5] Richardson, J.S: The Anatomy and Taxonomy of Protein Structure</w:t>
       </w:r>
     </w:p>
     <w:sectPr>

</xml_diff>

<commit_message>
correction, worked on chapter 2 - proteins
</commit_message>
<xml_diff>
--- a/Chapter 2 - Proteins.docx
+++ b/Chapter 2 - Proteins.docx
@@ -231,25 +231,7 @@
           <w:sz w:val="24"/>
           <w:szCs w:val="24"/>
         </w:rPr>
-        <w:t xml:space="preserve">, </w:t>
-      </w:r>
-      <w:proofErr w:type="gramStart"/>
-      <w:r>
-        <w:rPr>
-          <w:rFonts w:ascii="Times New Roman" w:hAnsi="Times New Roman" w:cs="Times New Roman"/>
-          <w:sz w:val="24"/>
-          <w:szCs w:val="24"/>
-        </w:rPr>
-        <w:t>a</w:t>
-      </w:r>
-      <w:proofErr w:type="gramEnd"/>
-      <w:r>
-        <w:rPr>
-          <w:rFonts w:ascii="Times New Roman" w:hAnsi="Times New Roman" w:cs="Times New Roman"/>
-          <w:sz w:val="24"/>
-          <w:szCs w:val="24"/>
-        </w:rPr>
-        <w:t xml:space="preserve"> process called amyloidosis. Approximately 50% of human cancers are caused by mutations that lower the stability of a protein that usually has the role to suppress the formation of tumors. </w:t>
+        <w:t xml:space="preserve">, a process called amyloidosis. Approximately 50% of human cancers are caused by mutations that lower the stability of a protein that usually has the role to suppress the formation of tumors. </w:t>
       </w:r>
       <w:r>
         <w:rPr>
@@ -286,7 +268,6 @@
         </w:rPr>
         <w:t xml:space="preserve">Although the functions of proteins inside the cell are vast and </w:t>
       </w:r>
-      <w:proofErr w:type="gramStart"/>
       <w:r>
         <w:rPr>
           <w:rFonts w:ascii="Times New Roman" w:hAnsi="Times New Roman" w:cs="Times New Roman"/>
@@ -295,7 +276,6 @@
         </w:rPr>
         <w:t>diverse</w:t>
       </w:r>
-      <w:proofErr w:type="gramEnd"/>
       <w:r>
         <w:rPr>
           <w:rFonts w:ascii="Times New Roman" w:hAnsi="Times New Roman" w:cs="Times New Roman"/>
@@ -5255,25 +5235,7 @@
           <w:sz w:val="24"/>
           <w:szCs w:val="24"/>
         </w:rPr>
-        <w:t xml:space="preserve"> and was identified in the protein α-keratin, which can be found in large quantity in the skin, hair and nails. This was able to explain the strength and elasticity of this protein and account for the fiber appearance at the X-ray diffraction. </w:t>
-      </w:r>
-      <w:proofErr w:type="gramStart"/>
-      <w:r>
-        <w:rPr>
-          <w:rFonts w:ascii="Times New Roman" w:hAnsi="Times New Roman" w:cs="Times New Roman"/>
-          <w:sz w:val="24"/>
-          <w:szCs w:val="24"/>
-        </w:rPr>
-        <w:t>An</w:t>
-      </w:r>
-      <w:proofErr w:type="gramEnd"/>
-      <w:r>
-        <w:rPr>
-          <w:rFonts w:ascii="Times New Roman" w:hAnsi="Times New Roman" w:cs="Times New Roman"/>
-          <w:sz w:val="24"/>
-          <w:szCs w:val="24"/>
-        </w:rPr>
-        <w:t xml:space="preserve"> α-helix is generated when a single polypeptide chain twists around itself to form a rigid cylinder, with a hydrogen bond between every fourth peptide bond</w:t>
+        <w:t xml:space="preserve"> and was identified in the protein α-keratin, which can be found in large quantity in the skin, hair and nails. This was able to explain the strength and elasticity of this protein and account for the fiber appearance at the X-ray diffraction. An α-helix is generated when a single polypeptide chain twists around itself to form a rigid cylinder, with a hydrogen bond between every fourth peptide bond</w:t>
       </w:r>
       <w:r>
         <w:rPr>
@@ -5415,25 +5377,7 @@
           <w:sz w:val="24"/>
           <w:szCs w:val="24"/>
         </w:rPr>
-        <w:t xml:space="preserve"> was achieved earlier than for </w:t>
-      </w:r>
-      <w:proofErr w:type="gramStart"/>
-      <w:r>
-        <w:rPr>
-          <w:rFonts w:ascii="Times New Roman" w:hAnsi="Times New Roman" w:cs="Times New Roman"/>
-          <w:sz w:val="24"/>
-          <w:szCs w:val="24"/>
-        </w:rPr>
-        <w:t>the α</w:t>
-      </w:r>
-      <w:proofErr w:type="gramEnd"/>
-      <w:r>
-        <w:rPr>
-          <w:rFonts w:ascii="Times New Roman" w:hAnsi="Times New Roman" w:cs="Times New Roman"/>
-          <w:sz w:val="24"/>
-          <w:szCs w:val="24"/>
-        </w:rPr>
-        <w:t xml:space="preserve"> structure [5]. </w:t>
+        <w:t xml:space="preserve"> was achieved earlier than for the α structure [5]. </w:t>
       </w:r>
       <w:r>
         <w:rPr>
@@ -5755,25 +5699,7 @@
           <w:sz w:val="24"/>
           <w:szCs w:val="24"/>
         </w:rPr>
-        <w:t xml:space="preserve">[1] Fersht, A.: Structure and Mechanism in Protein Science, </w:t>
-      </w:r>
-      <w:proofErr w:type="gramStart"/>
-      <w:r>
-        <w:rPr>
-          <w:rFonts w:ascii="Times New Roman" w:hAnsi="Times New Roman" w:cs="Times New Roman"/>
-          <w:sz w:val="24"/>
-          <w:szCs w:val="24"/>
-        </w:rPr>
-        <w:t>A</w:t>
-      </w:r>
-      <w:proofErr w:type="gramEnd"/>
-      <w:r>
-        <w:rPr>
-          <w:rFonts w:ascii="Times New Roman" w:hAnsi="Times New Roman" w:cs="Times New Roman"/>
-          <w:sz w:val="24"/>
-          <w:szCs w:val="24"/>
-        </w:rPr>
-        <w:t xml:space="preserve"> Guide to Enzyme Catalysis and </w:t>
+        <w:t xml:space="preserve">[1] Fersht, A.: Structure and Mechanism in Protein Science, A Guide to Enzyme Catalysis and </w:t>
       </w:r>
       <w:r>
         <w:rPr>
@@ -5907,25 +5833,7 @@
           <w:sz w:val="24"/>
           <w:szCs w:val="24"/>
         </w:rPr>
-        <w:t xml:space="preserve">, </w:t>
-      </w:r>
-      <w:proofErr w:type="gramStart"/>
-      <w:r>
-        <w:rPr>
-          <w:rFonts w:ascii="Times New Roman" w:hAnsi="Times New Roman" w:cs="Times New Roman"/>
-          <w:sz w:val="24"/>
-          <w:szCs w:val="24"/>
-        </w:rPr>
-        <w:t>P</w:t>
-      </w:r>
-      <w:proofErr w:type="gramEnd"/>
-      <w:r>
-        <w:rPr>
-          <w:rFonts w:ascii="Times New Roman" w:hAnsi="Times New Roman" w:cs="Times New Roman"/>
-          <w:sz w:val="24"/>
-          <w:szCs w:val="24"/>
-        </w:rPr>
-        <w:t>.: Molecular Biology of the Cell, 6</w:t>
+        <w:t>, P.: Molecular Biology of the Cell, 6</w:t>
       </w:r>
       <w:r>
         <w:rPr>
@@ -6082,6 +5990,14 @@
           <w:szCs w:val="24"/>
         </w:rPr>
         <w:t>[5] Richardson, J.S: The Anatomy and Taxonomy of Protein Structure</w:t>
+      </w:r>
+      <w:r>
+        <w:rPr>
+          <w:rFonts w:ascii="Times New Roman" w:hAnsi="Times New Roman" w:cs="Times New Roman"/>
+          <w:sz w:val="24"/>
+          <w:szCs w:val="24"/>
+        </w:rPr>
+        <w:t>, Advances in Protein Chemistry, 34(1981), 167-339.</w:t>
       </w:r>
     </w:p>
     <w:sectPr>

</xml_diff>

<commit_message>
modified structure, started chapter 4
</commit_message>
<xml_diff>
--- a/Chapter 2 - Proteins.docx
+++ b/Chapter 2 - Proteins.docx
@@ -5,48 +5,31 @@
     <w:p>
       <w:pPr>
         <w:pStyle w:val="Heading1"/>
-        <w:ind w:left="360"/>
-        <w:rPr>
-          <w:rFonts w:ascii="Times New Roman" w:hAnsi="Times New Roman" w:cs="Times New Roman"/>
-          <w:b w:val="0"/>
-          <w:color w:val="auto"/>
-          <w:sz w:val="24"/>
-          <w:szCs w:val="24"/>
-        </w:rPr>
-      </w:pPr>
-      <w:r>
-        <w:rPr>
-          <w:rFonts w:ascii="Times New Roman" w:hAnsi="Times New Roman" w:cs="Times New Roman"/>
-          <w:b w:val="0"/>
-          <w:color w:val="auto"/>
-          <w:sz w:val="24"/>
-          <w:szCs w:val="24"/>
-        </w:rPr>
-        <w:t>II. Proteins</w:t>
-      </w:r>
+        <w:rPr>
+          <w:b/>
+        </w:rPr>
+      </w:pPr>
+      <w:bookmarkStart w:id="0" w:name="_Toc516690300"/>
+      <w:r>
+        <w:t xml:space="preserve">II. </w:t>
+      </w:r>
+      <w:r>
+        <w:t>Proteins</w:t>
+      </w:r>
+      <w:bookmarkEnd w:id="0"/>
     </w:p>
     <w:p>
       <w:pPr>
-        <w:pStyle w:val="ListParagraph"/>
-        <w:numPr>
-          <w:ilvl w:val="0"/>
-          <w:numId w:val="1"/>
-        </w:numPr>
-        <w:jc w:val="both"/>
-        <w:rPr>
-          <w:rFonts w:ascii="Times New Roman" w:hAnsi="Times New Roman" w:cs="Times New Roman"/>
-          <w:sz w:val="24"/>
-          <w:szCs w:val="24"/>
-        </w:rPr>
-      </w:pPr>
-      <w:r>
-        <w:rPr>
-          <w:rFonts w:ascii="Times New Roman" w:hAnsi="Times New Roman" w:cs="Times New Roman"/>
-          <w:sz w:val="24"/>
-          <w:szCs w:val="24"/>
-        </w:rPr>
-        <w:t>Biological importance</w:t>
-      </w:r>
+        <w:pStyle w:val="Heading2"/>
+      </w:pPr>
+      <w:bookmarkStart w:id="1" w:name="_Toc516690301"/>
+      <w:r>
+        <w:t xml:space="preserve">Biological </w:t>
+      </w:r>
+      <w:r>
+        <w:t>importance</w:t>
+      </w:r>
+      <w:bookmarkEnd w:id="1"/>
     </w:p>
     <w:p>
       <w:pPr>
@@ -465,35 +448,17 @@
     </w:p>
     <w:p>
       <w:pPr>
-        <w:pStyle w:val="ListParagraph"/>
-        <w:numPr>
-          <w:ilvl w:val="0"/>
-          <w:numId w:val="1"/>
-        </w:numPr>
-        <w:jc w:val="both"/>
-        <w:rPr>
-          <w:rFonts w:ascii="Times New Roman" w:hAnsi="Times New Roman" w:cs="Times New Roman"/>
-          <w:sz w:val="24"/>
-          <w:szCs w:val="24"/>
-        </w:rPr>
-      </w:pPr>
-      <w:r>
-        <w:rPr>
-          <w:rFonts w:ascii="Times New Roman" w:hAnsi="Times New Roman" w:cs="Times New Roman"/>
-          <w:sz w:val="24"/>
-          <w:szCs w:val="24"/>
-        </w:rPr>
+        <w:pStyle w:val="Heading2"/>
+      </w:pPr>
+      <w:bookmarkStart w:id="2" w:name="_Toc516690302"/>
+      <w:r>
         <w:lastRenderedPageBreak/>
         <w:t xml:space="preserve">Protein </w:t>
       </w:r>
       <w:r>
-        <w:rPr>
-          <w:rFonts w:ascii="Times New Roman" w:hAnsi="Times New Roman" w:cs="Times New Roman"/>
-          <w:sz w:val="24"/>
-          <w:szCs w:val="24"/>
-        </w:rPr>
         <w:t>Biosynthesis</w:t>
       </w:r>
+      <w:bookmarkEnd w:id="2"/>
     </w:p>
     <w:p>
       <w:pPr>
@@ -808,7 +773,7 @@
                     <pic:cNvPicPr/>
                   </pic:nvPicPr>
                   <pic:blipFill>
-                    <a:blip r:embed="rId5" cstate="print"/>
+                    <a:blip r:embed="rId6" cstate="print"/>
                     <a:stretch>
                       <a:fillRect/>
                     </a:stretch>
@@ -1005,34 +970,16 @@
     </w:p>
     <w:p>
       <w:pPr>
-        <w:pStyle w:val="ListParagraph"/>
-        <w:numPr>
-          <w:ilvl w:val="0"/>
-          <w:numId w:val="1"/>
-        </w:numPr>
-        <w:jc w:val="both"/>
-        <w:rPr>
-          <w:rFonts w:ascii="Times New Roman" w:hAnsi="Times New Roman" w:cs="Times New Roman"/>
-          <w:sz w:val="24"/>
-          <w:szCs w:val="24"/>
-        </w:rPr>
-      </w:pPr>
-      <w:r>
-        <w:rPr>
-          <w:rFonts w:ascii="Times New Roman" w:hAnsi="Times New Roman" w:cs="Times New Roman"/>
-          <w:sz w:val="24"/>
-          <w:szCs w:val="24"/>
-        </w:rPr>
+        <w:pStyle w:val="Heading2"/>
+      </w:pPr>
+      <w:bookmarkStart w:id="3" w:name="_Toc516690303"/>
+      <w:r>
         <w:t xml:space="preserve">Protein </w:t>
       </w:r>
       <w:r>
-        <w:rPr>
-          <w:rFonts w:ascii="Times New Roman" w:hAnsi="Times New Roman" w:cs="Times New Roman"/>
-          <w:sz w:val="24"/>
-          <w:szCs w:val="24"/>
-        </w:rPr>
         <w:t>Structure</w:t>
       </w:r>
+      <w:bookmarkEnd w:id="3"/>
     </w:p>
     <w:p>
       <w:pPr>
@@ -4662,7 +4609,7 @@
                     </pic:cNvPicPr>
                   </pic:nvPicPr>
                   <pic:blipFill>
-                    <a:blip r:embed="rId6" cstate="print"/>
+                    <a:blip r:embed="rId7" cstate="print"/>
                     <a:srcRect/>
                     <a:stretch>
                       <a:fillRect/>
@@ -4820,6 +4767,20 @@
     </w:p>
     <w:p>
       <w:pPr>
+        <w:pStyle w:val="Heading3"/>
+      </w:pPr>
+      <w:bookmarkStart w:id="4" w:name="_Toc516690304"/>
+      <w:r>
+        <w:t>Structure</w:t>
+      </w:r>
+      <w:r>
+        <w:t xml:space="preserve"> levels</w:t>
+      </w:r>
+      <w:bookmarkEnd w:id="4"/>
+    </w:p>
+    <w:p>
+      <w:pPr>
+        <w:spacing w:after="0"/>
         <w:ind w:firstLine="720"/>
         <w:jc w:val="both"/>
         <w:rPr>
@@ -5263,6 +5224,16 @@
     </w:p>
     <w:p>
       <w:pPr>
+        <w:pStyle w:val="Heading3"/>
+      </w:pPr>
+      <w:bookmarkStart w:id="5" w:name="_Toc516690305"/>
+      <w:r>
+        <w:t>The α-helix</w:t>
+      </w:r>
+      <w:bookmarkEnd w:id="5"/>
+    </w:p>
+    <w:p>
+      <w:pPr>
         <w:ind w:firstLine="720"/>
         <w:jc w:val="both"/>
         <w:rPr>
@@ -5271,10 +5242,72 @@
           <w:szCs w:val="24"/>
         </w:rPr>
       </w:pPr>
+      <w:r>
+        <w:rPr>
+          <w:rFonts w:ascii="Times New Roman" w:hAnsi="Times New Roman" w:cs="Times New Roman"/>
+          <w:sz w:val="24"/>
+          <w:szCs w:val="24"/>
+        </w:rPr>
+        <w:t xml:space="preserve">The first folding pattern was called the </w:t>
+      </w:r>
+      <w:r>
+        <w:rPr>
+          <w:rFonts w:ascii="Times New Roman" w:hAnsi="Times New Roman" w:cs="Times New Roman"/>
+          <w:b/>
+          <w:sz w:val="24"/>
+          <w:szCs w:val="24"/>
+        </w:rPr>
+        <w:t>α-helix</w:t>
+      </w:r>
+      <w:r>
+        <w:rPr>
+          <w:rFonts w:ascii="Times New Roman" w:hAnsi="Times New Roman" w:cs="Times New Roman"/>
+          <w:sz w:val="24"/>
+          <w:szCs w:val="24"/>
+        </w:rPr>
+        <w:t xml:space="preserve"> and was identified in the protein α-keratin, which can be found in large quantity in the skin, hair and nails. This was able to explain the strength and elasticity of this protein and account for the fiber appearance at the X-ray diffraction. </w:t>
+      </w:r>
+      <w:proofErr w:type="gramStart"/>
+      <w:r>
+        <w:rPr>
+          <w:rFonts w:ascii="Times New Roman" w:hAnsi="Times New Roman" w:cs="Times New Roman"/>
+          <w:sz w:val="24"/>
+          <w:szCs w:val="24"/>
+        </w:rPr>
+        <w:t>An</w:t>
+      </w:r>
+      <w:proofErr w:type="gramEnd"/>
+      <w:r>
+        <w:rPr>
+          <w:rFonts w:ascii="Times New Roman" w:hAnsi="Times New Roman" w:cs="Times New Roman"/>
+          <w:sz w:val="24"/>
+          <w:szCs w:val="24"/>
+        </w:rPr>
+        <w:t xml:space="preserve"> α-helix is generated when a single polypeptide chain twists around itself to form a rigid cylinder, with a hydrogen bond between every fourth peptide bond and the amino acid side chains protruding outward from the helical backbone [2]. This gives rise to a regular helix with a complete turn every 3.6 amino acids, as can be seen in Figure II.3. </w:t>
+      </w:r>
     </w:p>
     <w:p>
       <w:pPr>
         <w:ind w:firstLine="720"/>
+        <w:jc w:val="both"/>
+        <w:rPr>
+          <w:rFonts w:ascii="Times New Roman" w:hAnsi="Times New Roman" w:cs="Times New Roman"/>
+          <w:sz w:val="24"/>
+          <w:szCs w:val="24"/>
+        </w:rPr>
+      </w:pPr>
+      <w:r>
+        <w:rPr>
+          <w:rFonts w:ascii="Times New Roman" w:hAnsi="Times New Roman" w:cs="Times New Roman"/>
+          <w:sz w:val="24"/>
+          <w:szCs w:val="24"/>
+        </w:rPr>
+        <w:t xml:space="preserve">Stretches of α-helix can vary in length from one single helical turn to more than 10 consecutive turns, with the average length being of about three turns, in globular proteins [3]. The proteins located in the cell membrane, having transport and receptor functions, contain extensive regions of α-helix. Those portions of proteins that cross the membrane usually do so as α-helices composed of amino acids with nonpolar side chains. The hydrophilic polypeptide backbone is therefore shielded from the hydrophobic environment of the membrane by its protruding nonpolar side chains [2]. </w:t>
+      </w:r>
+    </w:p>
+    <w:p>
+      <w:pPr>
+        <w:ind w:firstLine="720"/>
         <w:jc w:val="center"/>
         <w:rPr>
           <w:rFonts w:ascii="Times New Roman" w:hAnsi="Times New Roman" w:cs="Times New Roman"/>
@@ -5289,6 +5322,7 @@
           <w:sz w:val="24"/>
           <w:szCs w:val="24"/>
         </w:rPr>
+        <w:lastRenderedPageBreak/>
         <w:drawing>
           <wp:inline distT="0" distB="0" distL="0" distR="0">
             <wp:extent cx="3541568" cy="2760426"/>
@@ -5305,7 +5339,7 @@
                     <pic:cNvPicPr/>
                   </pic:nvPicPr>
                   <pic:blipFill>
-                    <a:blip r:embed="rId7" cstate="print"/>
+                    <a:blip r:embed="rId8" cstate="print"/>
                     <a:stretch>
                       <a:fillRect/>
                     </a:stretch>
@@ -5357,84 +5391,26 @@
     <w:p>
       <w:pPr>
         <w:ind w:firstLine="720"/>
-        <w:jc w:val="both"/>
-        <w:rPr>
-          <w:rFonts w:ascii="Times New Roman" w:hAnsi="Times New Roman" w:cs="Times New Roman"/>
-          <w:sz w:val="24"/>
-          <w:szCs w:val="24"/>
-        </w:rPr>
-      </w:pPr>
-      <w:r>
-        <w:rPr>
-          <w:rFonts w:ascii="Times New Roman" w:hAnsi="Times New Roman" w:cs="Times New Roman"/>
-          <w:sz w:val="24"/>
-          <w:szCs w:val="24"/>
-        </w:rPr>
-        <w:lastRenderedPageBreak/>
-        <w:t xml:space="preserve">The first folding pattern was called the </w:t>
-      </w:r>
-      <w:r>
-        <w:rPr>
-          <w:rFonts w:ascii="Times New Roman" w:hAnsi="Times New Roman" w:cs="Times New Roman"/>
-          <w:b/>
-          <w:sz w:val="24"/>
-          <w:szCs w:val="24"/>
-        </w:rPr>
-        <w:t>α-helix</w:t>
-      </w:r>
-      <w:r>
-        <w:rPr>
-          <w:rFonts w:ascii="Times New Roman" w:hAnsi="Times New Roman" w:cs="Times New Roman"/>
-          <w:sz w:val="24"/>
-          <w:szCs w:val="24"/>
-        </w:rPr>
-        <w:t xml:space="preserve"> and was identified in the protein α-keratin, which can be found in large quantity in the skin, hair and nails. This was able to explain the strength and elasticity of this protein and account for the fiber appearance at the X-ray diffraction. </w:t>
-      </w:r>
-      <w:proofErr w:type="gramStart"/>
-      <w:r>
-        <w:rPr>
-          <w:rFonts w:ascii="Times New Roman" w:hAnsi="Times New Roman" w:cs="Times New Roman"/>
-          <w:sz w:val="24"/>
-          <w:szCs w:val="24"/>
-        </w:rPr>
-        <w:t>An</w:t>
-      </w:r>
-      <w:proofErr w:type="gramEnd"/>
-      <w:r>
-        <w:rPr>
-          <w:rFonts w:ascii="Times New Roman" w:hAnsi="Times New Roman" w:cs="Times New Roman"/>
-          <w:sz w:val="24"/>
-          <w:szCs w:val="24"/>
-        </w:rPr>
-        <w:t xml:space="preserve"> α-helix is generated when a single polypeptide chain twists around itself to form a rigid cylinder, with a hydrogen bond between every fourth peptide bond</w:t>
-      </w:r>
-      <w:r>
-        <w:rPr>
-          <w:rFonts w:ascii="Times New Roman" w:hAnsi="Times New Roman" w:cs="Times New Roman"/>
-          <w:sz w:val="24"/>
-          <w:szCs w:val="24"/>
-        </w:rPr>
-        <w:t xml:space="preserve"> and the amino acid side chains protruding outward from the helical backbone</w:t>
-      </w:r>
-      <w:r>
-        <w:rPr>
-          <w:rFonts w:ascii="Times New Roman" w:hAnsi="Times New Roman" w:cs="Times New Roman"/>
-          <w:sz w:val="24"/>
-          <w:szCs w:val="24"/>
-        </w:rPr>
-        <w:t xml:space="preserve"> [2]. This gives rise to a regular helix with a complete turn every 3.6 amino acids, as can be seen in Figure II.3.</w:t>
-      </w:r>
-      <w:r>
-        <w:rPr>
-          <w:rFonts w:ascii="Times New Roman" w:hAnsi="Times New Roman" w:cs="Times New Roman"/>
-          <w:sz w:val="24"/>
-          <w:szCs w:val="24"/>
-        </w:rPr>
-        <w:t xml:space="preserve"> </w:t>
-      </w:r>
+        <w:jc w:val="center"/>
+        <w:rPr>
+          <w:rFonts w:ascii="Times New Roman" w:hAnsi="Times New Roman" w:cs="Times New Roman"/>
+          <w:sz w:val="24"/>
+          <w:szCs w:val="24"/>
+        </w:rPr>
+      </w:pPr>
     </w:p>
     <w:p>
       <w:pPr>
+        <w:pStyle w:val="Heading3"/>
+      </w:pPr>
+      <w:bookmarkStart w:id="6" w:name="_Toc516690306"/>
+      <w:r>
+        <w:t>The β-sheet</w:t>
+      </w:r>
+      <w:bookmarkEnd w:id="6"/>
+    </w:p>
+    <w:p>
+      <w:pPr>
         <w:ind w:firstLine="720"/>
         <w:jc w:val="both"/>
         <w:rPr>
@@ -5449,47 +5425,82 @@
           <w:sz w:val="24"/>
           <w:szCs w:val="24"/>
         </w:rPr>
-        <w:t xml:space="preserve">Stretches of α-helix can vary in length from one single helical turn to more than 10 consecutive turns, with the average length being </w:t>
-      </w:r>
-      <w:r>
-        <w:rPr>
-          <w:rFonts w:ascii="Times New Roman" w:hAnsi="Times New Roman" w:cs="Times New Roman"/>
-          <w:sz w:val="24"/>
-          <w:szCs w:val="24"/>
-        </w:rPr>
-        <w:t xml:space="preserve">of </w:t>
-      </w:r>
-      <w:r>
-        <w:rPr>
-          <w:rFonts w:ascii="Times New Roman" w:hAnsi="Times New Roman" w:cs="Times New Roman"/>
-          <w:sz w:val="24"/>
-          <w:szCs w:val="24"/>
-        </w:rPr>
-        <w:t xml:space="preserve">about three turns, in globular </w:t>
-      </w:r>
-      <w:r>
-        <w:rPr>
-          <w:rFonts w:ascii="Times New Roman" w:hAnsi="Times New Roman" w:cs="Times New Roman"/>
-          <w:sz w:val="24"/>
-          <w:szCs w:val="24"/>
-        </w:rPr>
-        <w:t>proteins</w:t>
-      </w:r>
-      <w:r>
-        <w:rPr>
-          <w:rFonts w:ascii="Times New Roman" w:hAnsi="Times New Roman" w:cs="Times New Roman"/>
-          <w:sz w:val="24"/>
-          <w:szCs w:val="24"/>
-        </w:rPr>
-        <w:t xml:space="preserve"> [3].</w:t>
-      </w:r>
-      <w:r>
-        <w:rPr>
-          <w:rFonts w:ascii="Times New Roman" w:hAnsi="Times New Roman" w:cs="Times New Roman"/>
-          <w:sz w:val="24"/>
-          <w:szCs w:val="24"/>
-        </w:rPr>
-        <w:t xml:space="preserve"> The proteins located in the cell membrane, having transport and receptor functions, contain extensive regions of α-helix. Those portions of proteins that cross the membrane usually do so as α-helices composed of amino acids with nonpolar side chains. The hydrophilic polypeptide backbone is therefore shielded from the hydrophobic environment of the membrane by its protruding nonpolar side chains [2].</w:t>
+        <w:t xml:space="preserve">The other major structural element found in globular proteins is the </w:t>
+      </w:r>
+      <w:r>
+        <w:rPr>
+          <w:rFonts w:ascii="Times New Roman" w:hAnsi="Times New Roman" w:cs="Times New Roman"/>
+          <w:b/>
+          <w:sz w:val="24"/>
+          <w:szCs w:val="24"/>
+        </w:rPr>
+        <w:t>β-sheet</w:t>
+      </w:r>
+      <w:r>
+        <w:rPr>
+          <w:rFonts w:ascii="Times New Roman" w:hAnsi="Times New Roman" w:cs="Times New Roman"/>
+          <w:sz w:val="24"/>
+          <w:szCs w:val="24"/>
+        </w:rPr>
+        <w:t xml:space="preserve"> and it was first observed in the β form of keratin fibers. </w:t>
+      </w:r>
+      <w:r>
+        <w:rPr>
+          <w:rFonts w:ascii="Times New Roman" w:hAnsi="Times New Roman" w:cs="Times New Roman"/>
+          <w:sz w:val="24"/>
+          <w:szCs w:val="24"/>
+        </w:rPr>
+        <w:t xml:space="preserve">Although it was discovered a year after the first element, </w:t>
+      </w:r>
+      <w:r>
+        <w:rPr>
+          <w:rFonts w:ascii="Times New Roman" w:hAnsi="Times New Roman" w:cs="Times New Roman"/>
+          <w:sz w:val="24"/>
+          <w:szCs w:val="24"/>
+        </w:rPr>
+        <w:t xml:space="preserve">an approximate understanding of </w:t>
+      </w:r>
+      <w:r>
+        <w:rPr>
+          <w:rFonts w:ascii="Times New Roman" w:hAnsi="Times New Roman" w:cs="Times New Roman"/>
+          <w:sz w:val="24"/>
+          <w:szCs w:val="24"/>
+        </w:rPr>
+        <w:t>its molecular structure</w:t>
+      </w:r>
+      <w:r>
+        <w:rPr>
+          <w:rFonts w:ascii="Times New Roman" w:hAnsi="Times New Roman" w:cs="Times New Roman"/>
+          <w:sz w:val="24"/>
+          <w:szCs w:val="24"/>
+        </w:rPr>
+        <w:t xml:space="preserve"> was achieved earlier than for </w:t>
+      </w:r>
+      <w:proofErr w:type="gramStart"/>
+      <w:r>
+        <w:rPr>
+          <w:rFonts w:ascii="Times New Roman" w:hAnsi="Times New Roman" w:cs="Times New Roman"/>
+          <w:sz w:val="24"/>
+          <w:szCs w:val="24"/>
+        </w:rPr>
+        <w:t>the α</w:t>
+      </w:r>
+      <w:proofErr w:type="gramEnd"/>
+      <w:r>
+        <w:rPr>
+          <w:rFonts w:ascii="Times New Roman" w:hAnsi="Times New Roman" w:cs="Times New Roman"/>
+          <w:sz w:val="24"/>
+          <w:szCs w:val="24"/>
+        </w:rPr>
+        <w:t xml:space="preserve"> structure [5]. </w:t>
+      </w:r>
+      <w:r>
+        <w:rPr>
+          <w:rFonts w:ascii="Times New Roman" w:hAnsi="Times New Roman" w:cs="Times New Roman"/>
+          <w:sz w:val="24"/>
+          <w:szCs w:val="24"/>
+        </w:rPr>
+        <w:t>The cores of many proteins contain extensive regions of β-sheet, which can be formed from neighboring sections of the polypeptide backbone that run in the same direction</w:t>
       </w:r>
       <w:r>
         <w:rPr>
@@ -5498,6 +5509,118 @@
           <w:szCs w:val="24"/>
         </w:rPr>
         <w:t xml:space="preserve"> </w:t>
+      </w:r>
+      <w:r>
+        <w:rPr>
+          <w:rFonts w:ascii="Times New Roman" w:hAnsi="Times New Roman" w:cs="Times New Roman"/>
+          <w:sz w:val="24"/>
+          <w:szCs w:val="24"/>
+        </w:rPr>
+        <w:t>(parallel chains) or from a polypeptide backbone that folds ba</w:t>
+      </w:r>
+      <w:r>
+        <w:rPr>
+          <w:rFonts w:ascii="Times New Roman" w:hAnsi="Times New Roman" w:cs="Times New Roman"/>
+          <w:sz w:val="24"/>
+          <w:szCs w:val="24"/>
+        </w:rPr>
+        <w:t>ck on itself, with each section</w:t>
+      </w:r>
+      <w:r>
+        <w:rPr>
+          <w:rFonts w:ascii="Times New Roman" w:hAnsi="Times New Roman" w:cs="Times New Roman"/>
+          <w:sz w:val="24"/>
+          <w:szCs w:val="24"/>
+        </w:rPr>
+        <w:t xml:space="preserve"> running in the opposite </w:t>
+      </w:r>
+      <w:r>
+        <w:rPr>
+          <w:rFonts w:ascii="Times New Roman" w:hAnsi="Times New Roman" w:cs="Times New Roman"/>
+          <w:sz w:val="24"/>
+          <w:szCs w:val="24"/>
+        </w:rPr>
+        <w:t xml:space="preserve">direction to the one </w:t>
+      </w:r>
+      <w:r>
+        <w:rPr>
+          <w:rFonts w:ascii="Times New Roman" w:hAnsi="Times New Roman" w:cs="Times New Roman"/>
+          <w:sz w:val="24"/>
+          <w:szCs w:val="24"/>
+        </w:rPr>
+        <w:t>next to it</w:t>
+      </w:r>
+      <w:r>
+        <w:rPr>
+          <w:rFonts w:ascii="Times New Roman" w:hAnsi="Times New Roman" w:cs="Times New Roman"/>
+          <w:sz w:val="24"/>
+          <w:szCs w:val="24"/>
+        </w:rPr>
+        <w:t xml:space="preserve"> </w:t>
+      </w:r>
+      <w:r>
+        <w:rPr>
+          <w:rFonts w:ascii="Times New Roman" w:hAnsi="Times New Roman" w:cs="Times New Roman"/>
+          <w:sz w:val="24"/>
+          <w:szCs w:val="24"/>
+        </w:rPr>
+        <w:t xml:space="preserve">(antiparallel chains), as in the </w:t>
+      </w:r>
+      <w:r>
+        <w:rPr>
+          <w:rFonts w:ascii="Times New Roman" w:hAnsi="Times New Roman" w:cs="Times New Roman"/>
+          <w:sz w:val="24"/>
+          <w:szCs w:val="24"/>
+        </w:rPr>
+        <w:t>F</w:t>
+      </w:r>
+      <w:r>
+        <w:rPr>
+          <w:rFonts w:ascii="Times New Roman" w:hAnsi="Times New Roman" w:cs="Times New Roman"/>
+          <w:sz w:val="24"/>
+          <w:szCs w:val="24"/>
+        </w:rPr>
+        <w:t>igure</w:t>
+      </w:r>
+      <w:r>
+        <w:rPr>
+          <w:rFonts w:ascii="Times New Roman" w:hAnsi="Times New Roman" w:cs="Times New Roman"/>
+          <w:sz w:val="24"/>
+          <w:szCs w:val="24"/>
+        </w:rPr>
+        <w:t xml:space="preserve"> II.4</w:t>
+      </w:r>
+      <w:r>
+        <w:rPr>
+          <w:rFonts w:ascii="Times New Roman" w:hAnsi="Times New Roman" w:cs="Times New Roman"/>
+          <w:sz w:val="24"/>
+          <w:szCs w:val="24"/>
+        </w:rPr>
+        <w:t xml:space="preserve"> below [2].</w:t>
+      </w:r>
+      <w:r>
+        <w:rPr>
+          <w:rFonts w:ascii="Times New Roman" w:hAnsi="Times New Roman" w:cs="Times New Roman"/>
+          <w:sz w:val="24"/>
+          <w:szCs w:val="24"/>
+        </w:rPr>
+        <w:t xml:space="preserve"> Both types build a very rig</w:t>
+      </w:r>
+      <w:r>
+        <w:rPr>
+          <w:rFonts w:ascii="Times New Roman" w:hAnsi="Times New Roman" w:cs="Times New Roman"/>
+          <w:sz w:val="24"/>
+          <w:szCs w:val="24"/>
+        </w:rPr>
+        <w:t>id structure held together by bo</w:t>
+      </w:r>
+      <w:r>
+        <w:rPr>
+          <w:rFonts w:ascii="Times New Roman" w:hAnsi="Times New Roman" w:cs="Times New Roman"/>
+          <w:sz w:val="24"/>
+          <w:szCs w:val="24"/>
+        </w:rPr>
+        <w:t>nds between neighboring chains.</w:t>
       </w:r>
     </w:p>
     <w:p>
@@ -5516,186 +5639,7 @@
           <w:sz w:val="24"/>
           <w:szCs w:val="24"/>
         </w:rPr>
-        <w:t xml:space="preserve">The other major structural element found in globular proteins is the </w:t>
-      </w:r>
-      <w:r>
-        <w:rPr>
-          <w:rFonts w:ascii="Times New Roman" w:hAnsi="Times New Roman" w:cs="Times New Roman"/>
-          <w:b/>
-          <w:sz w:val="24"/>
-          <w:szCs w:val="24"/>
-        </w:rPr>
-        <w:t>β-sheet</w:t>
-      </w:r>
-      <w:r>
-        <w:rPr>
-          <w:rFonts w:ascii="Times New Roman" w:hAnsi="Times New Roman" w:cs="Times New Roman"/>
-          <w:sz w:val="24"/>
-          <w:szCs w:val="24"/>
-        </w:rPr>
-        <w:t xml:space="preserve"> and it was first observed in the β form of keratin fibers. </w:t>
-      </w:r>
-      <w:r>
-        <w:rPr>
-          <w:rFonts w:ascii="Times New Roman" w:hAnsi="Times New Roman" w:cs="Times New Roman"/>
-          <w:sz w:val="24"/>
-          <w:szCs w:val="24"/>
-        </w:rPr>
-        <w:t xml:space="preserve">Although it was discovered a year after the first element, </w:t>
-      </w:r>
-      <w:r>
-        <w:rPr>
-          <w:rFonts w:ascii="Times New Roman" w:hAnsi="Times New Roman" w:cs="Times New Roman"/>
-          <w:sz w:val="24"/>
-          <w:szCs w:val="24"/>
-        </w:rPr>
-        <w:t xml:space="preserve">an approximate understanding of </w:t>
-      </w:r>
-      <w:r>
-        <w:rPr>
-          <w:rFonts w:ascii="Times New Roman" w:hAnsi="Times New Roman" w:cs="Times New Roman"/>
-          <w:sz w:val="24"/>
-          <w:szCs w:val="24"/>
-        </w:rPr>
-        <w:t>its molecular structure</w:t>
-      </w:r>
-      <w:r>
-        <w:rPr>
-          <w:rFonts w:ascii="Times New Roman" w:hAnsi="Times New Roman" w:cs="Times New Roman"/>
-          <w:sz w:val="24"/>
-          <w:szCs w:val="24"/>
-        </w:rPr>
-        <w:t xml:space="preserve"> was achieved earlier than for </w:t>
-      </w:r>
-      <w:proofErr w:type="gramStart"/>
-      <w:r>
-        <w:rPr>
-          <w:rFonts w:ascii="Times New Roman" w:hAnsi="Times New Roman" w:cs="Times New Roman"/>
-          <w:sz w:val="24"/>
-          <w:szCs w:val="24"/>
-        </w:rPr>
-        <w:t>the α</w:t>
-      </w:r>
-      <w:proofErr w:type="gramEnd"/>
-      <w:r>
-        <w:rPr>
-          <w:rFonts w:ascii="Times New Roman" w:hAnsi="Times New Roman" w:cs="Times New Roman"/>
-          <w:sz w:val="24"/>
-          <w:szCs w:val="24"/>
-        </w:rPr>
-        <w:t xml:space="preserve"> structure [5]. </w:t>
-      </w:r>
-      <w:r>
-        <w:rPr>
-          <w:rFonts w:ascii="Times New Roman" w:hAnsi="Times New Roman" w:cs="Times New Roman"/>
-          <w:sz w:val="24"/>
-          <w:szCs w:val="24"/>
-        </w:rPr>
-        <w:t>The cores of many proteins contain extensive regions of β-sheet, which can be formed from neighboring sections of the polypeptide backbone that run in the same direction</w:t>
-      </w:r>
-      <w:r>
-        <w:rPr>
-          <w:rFonts w:ascii="Times New Roman" w:hAnsi="Times New Roman" w:cs="Times New Roman"/>
-          <w:sz w:val="24"/>
-          <w:szCs w:val="24"/>
-        </w:rPr>
-        <w:t xml:space="preserve"> </w:t>
-      </w:r>
-      <w:r>
-        <w:rPr>
-          <w:rFonts w:ascii="Times New Roman" w:hAnsi="Times New Roman" w:cs="Times New Roman"/>
-          <w:sz w:val="24"/>
-          <w:szCs w:val="24"/>
-        </w:rPr>
-        <w:t>(parallel chains) or from a polypeptide backbone that folds ba</w:t>
-      </w:r>
-      <w:r>
-        <w:rPr>
-          <w:rFonts w:ascii="Times New Roman" w:hAnsi="Times New Roman" w:cs="Times New Roman"/>
-          <w:sz w:val="24"/>
-          <w:szCs w:val="24"/>
-        </w:rPr>
-        <w:t>ck on itself, with each section</w:t>
-      </w:r>
-      <w:r>
-        <w:rPr>
-          <w:rFonts w:ascii="Times New Roman" w:hAnsi="Times New Roman" w:cs="Times New Roman"/>
-          <w:sz w:val="24"/>
-          <w:szCs w:val="24"/>
-        </w:rPr>
-        <w:t xml:space="preserve"> running in the opposite </w:t>
-      </w:r>
-      <w:r>
-        <w:rPr>
-          <w:rFonts w:ascii="Times New Roman" w:hAnsi="Times New Roman" w:cs="Times New Roman"/>
-          <w:sz w:val="24"/>
-          <w:szCs w:val="24"/>
-        </w:rPr>
-        <w:t xml:space="preserve">direction to the one </w:t>
-      </w:r>
-      <w:r>
-        <w:rPr>
-          <w:rFonts w:ascii="Times New Roman" w:hAnsi="Times New Roman" w:cs="Times New Roman"/>
-          <w:sz w:val="24"/>
-          <w:szCs w:val="24"/>
-        </w:rPr>
-        <w:t>next to it</w:t>
-      </w:r>
-      <w:r>
-        <w:rPr>
-          <w:rFonts w:ascii="Times New Roman" w:hAnsi="Times New Roman" w:cs="Times New Roman"/>
-          <w:sz w:val="24"/>
-          <w:szCs w:val="24"/>
-        </w:rPr>
-        <w:t xml:space="preserve"> </w:t>
-      </w:r>
-      <w:r>
-        <w:rPr>
-          <w:rFonts w:ascii="Times New Roman" w:hAnsi="Times New Roman" w:cs="Times New Roman"/>
-          <w:sz w:val="24"/>
-          <w:szCs w:val="24"/>
-        </w:rPr>
-        <w:t xml:space="preserve">(antiparallel chains), as in the </w:t>
-      </w:r>
-      <w:r>
-        <w:rPr>
-          <w:rFonts w:ascii="Times New Roman" w:hAnsi="Times New Roman" w:cs="Times New Roman"/>
-          <w:sz w:val="24"/>
-          <w:szCs w:val="24"/>
-        </w:rPr>
-        <w:t>figure</w:t>
-      </w:r>
-      <w:r>
-        <w:rPr>
-          <w:rFonts w:ascii="Times New Roman" w:hAnsi="Times New Roman" w:cs="Times New Roman"/>
-          <w:sz w:val="24"/>
-          <w:szCs w:val="24"/>
-        </w:rPr>
-        <w:t xml:space="preserve"> below [2].</w:t>
-      </w:r>
-      <w:r>
-        <w:rPr>
-          <w:rFonts w:ascii="Times New Roman" w:hAnsi="Times New Roman" w:cs="Times New Roman"/>
-          <w:sz w:val="24"/>
-          <w:szCs w:val="24"/>
-        </w:rPr>
-        <w:t xml:space="preserve"> Both types build a very rig</w:t>
-      </w:r>
-      <w:r>
-        <w:rPr>
-          <w:rFonts w:ascii="Times New Roman" w:hAnsi="Times New Roman" w:cs="Times New Roman"/>
-          <w:sz w:val="24"/>
-          <w:szCs w:val="24"/>
-        </w:rPr>
-        <w:t>id structure held together by bo</w:t>
-      </w:r>
-      <w:r>
-        <w:rPr>
-          <w:rFonts w:ascii="Times New Roman" w:hAnsi="Times New Roman" w:cs="Times New Roman"/>
-          <w:sz w:val="24"/>
-          <w:szCs w:val="24"/>
-        </w:rPr>
-        <w:t>nds between neighboring chains.</w:t>
+        <w:t>Although these are the two major secondary structures that can be identified when looking at protein conformations, most proteins consist of several segments of α-helix and/or β-sheets separated from each other by various loop regions, or coils. These regions can vary in shape and length and allow the overall molecule to fold into a compact tertiary structure [3]. Beside their role in connecting regular secondary elements, loop regions often contribute directly to the biological function of the protein and are exposed to solvent.</w:t>
       </w:r>
     </w:p>
     <w:p>
@@ -5715,6 +5659,7 @@
           <w:sz w:val="24"/>
           <w:szCs w:val="24"/>
         </w:rPr>
+        <w:lastRenderedPageBreak/>
         <w:drawing>
           <wp:inline distT="0" distB="0" distL="0" distR="0">
             <wp:extent cx="3271405" cy="3075514"/>
@@ -5731,7 +5676,7 @@
                     <pic:cNvPicPr/>
                   </pic:nvPicPr>
                   <pic:blipFill>
-                    <a:blip r:embed="rId8" cstate="print"/>
+                    <a:blip r:embed="rId9" cstate="print"/>
                     <a:stretch>
                       <a:fillRect/>
                     </a:stretch>
@@ -5739,7 +5684,7 @@
                   <pic:spPr>
                     <a:xfrm>
                       <a:off x="0" y="0"/>
-                      <a:ext cx="3273969" cy="3077924"/>
+                      <a:ext cx="3271405" cy="3075514"/>
                     </a:xfrm>
                     <a:prstGeom prst="rect">
                       <a:avLst/>
@@ -5796,100 +5741,68 @@
           <w:sz w:val="24"/>
           <w:szCs w:val="24"/>
         </w:rPr>
-        <w:lastRenderedPageBreak/>
-        <w:t>Although these are the two major secondary structures that can be identified when looking at protein conformations, most proteins consist of several segments of α-helix and/or β-sheets separated from each other by various loop regions, or coils. These regions can vary in shape and length and allow the overall molecule to fold int</w:t>
-      </w:r>
-      <w:r>
-        <w:rPr>
-          <w:rFonts w:ascii="Times New Roman" w:hAnsi="Times New Roman" w:cs="Times New Roman"/>
-          <w:sz w:val="24"/>
-          <w:szCs w:val="24"/>
-        </w:rPr>
-        <w:t xml:space="preserve">o a compact tertiary structure [3]. </w:t>
-      </w:r>
-      <w:r>
-        <w:rPr>
-          <w:rFonts w:ascii="Times New Roman" w:hAnsi="Times New Roman" w:cs="Times New Roman"/>
-          <w:sz w:val="24"/>
-          <w:szCs w:val="24"/>
-        </w:rPr>
-        <w:t>Beside their role in connecting regular secondary elements, loop regions often contribute directly to the biol</w:t>
-      </w:r>
-      <w:r>
-        <w:rPr>
-          <w:rFonts w:ascii="Times New Roman" w:hAnsi="Times New Roman" w:cs="Times New Roman"/>
-          <w:sz w:val="24"/>
-          <w:szCs w:val="24"/>
-        </w:rPr>
-        <w:t>ogical function of the protein and are exposed to solvent.</w:t>
+        <w:t xml:space="preserve">The major driving force for the folding of proteins seems to be hiding and clustering of hydrophobic side chains to minimize their contact with the water around the macromolecule. The basic requirements [1] for folding are that (1) the resulting structures are compact and so </w:t>
+      </w:r>
+      <w:r>
+        <w:rPr>
+          <w:rFonts w:ascii="Times New Roman" w:hAnsi="Times New Roman" w:cs="Times New Roman"/>
+          <w:sz w:val="24"/>
+          <w:szCs w:val="24"/>
+        </w:rPr>
+        <w:t xml:space="preserve">they </w:t>
+      </w:r>
+      <w:r>
+        <w:rPr>
+          <w:rFonts w:ascii="Times New Roman" w:hAnsi="Times New Roman" w:cs="Times New Roman"/>
+          <w:sz w:val="24"/>
+          <w:szCs w:val="24"/>
+        </w:rPr>
+        <w:t xml:space="preserve">have minimal hydrophobic areas in contact with solvent and that </w:t>
+      </w:r>
+      <w:r>
+        <w:rPr>
+          <w:rFonts w:ascii="Times New Roman" w:hAnsi="Times New Roman" w:cs="Times New Roman"/>
+          <w:sz w:val="24"/>
+          <w:szCs w:val="24"/>
+        </w:rPr>
+        <w:t xml:space="preserve">(2) </w:t>
+      </w:r>
+      <w:r>
+        <w:rPr>
+          <w:rFonts w:ascii="Times New Roman" w:hAnsi="Times New Roman" w:cs="Times New Roman"/>
+          <w:sz w:val="24"/>
+          <w:szCs w:val="24"/>
+        </w:rPr>
+        <w:t>the hidden groups that are bound by hydrogen bonds are all paired. The formation of the two secondary structures helps with the second point of the previous statement, as it maximizes the pairing of the hydrogen bonding groups.</w:t>
+      </w:r>
+      <w:r>
+        <w:rPr>
+          <w:rFonts w:ascii="Times New Roman" w:hAnsi="Times New Roman" w:cs="Times New Roman"/>
+          <w:sz w:val="24"/>
+          <w:szCs w:val="24"/>
+        </w:rPr>
+        <w:t xml:space="preserve"> The helices and sheets pack by stacking their amino acid side chains.</w:t>
       </w:r>
     </w:p>
     <w:p>
       <w:pPr>
-        <w:ind w:firstLine="720"/>
-        <w:jc w:val="both"/>
-        <w:rPr>
-          <w:rFonts w:ascii="Times New Roman" w:hAnsi="Times New Roman" w:cs="Times New Roman"/>
-          <w:sz w:val="24"/>
-          <w:szCs w:val="24"/>
-        </w:rPr>
-      </w:pPr>
-      <w:r>
-        <w:rPr>
-          <w:rFonts w:ascii="Times New Roman" w:hAnsi="Times New Roman" w:cs="Times New Roman"/>
-          <w:sz w:val="24"/>
-          <w:szCs w:val="24"/>
-        </w:rPr>
-        <w:t xml:space="preserve">The major driving force for the folding of proteins seems to be hiding and clustering of hydrophobic side chains to minimize their contact with the water around the macromolecule. The basic requirements [1] for folding are that (1) the resulting structures are compact and so </w:t>
-      </w:r>
-      <w:r>
-        <w:rPr>
-          <w:rFonts w:ascii="Times New Roman" w:hAnsi="Times New Roman" w:cs="Times New Roman"/>
-          <w:sz w:val="24"/>
-          <w:szCs w:val="24"/>
-        </w:rPr>
-        <w:t xml:space="preserve">they </w:t>
-      </w:r>
-      <w:r>
-        <w:rPr>
-          <w:rFonts w:ascii="Times New Roman" w:hAnsi="Times New Roman" w:cs="Times New Roman"/>
-          <w:sz w:val="24"/>
-          <w:szCs w:val="24"/>
-        </w:rPr>
-        <w:t xml:space="preserve">have minimal hydrophobic areas in contact with solvent and that </w:t>
-      </w:r>
-      <w:r>
-        <w:rPr>
-          <w:rFonts w:ascii="Times New Roman" w:hAnsi="Times New Roman" w:cs="Times New Roman"/>
-          <w:sz w:val="24"/>
-          <w:szCs w:val="24"/>
-        </w:rPr>
-        <w:t xml:space="preserve">(2) </w:t>
-      </w:r>
-      <w:r>
-        <w:rPr>
-          <w:rFonts w:ascii="Times New Roman" w:hAnsi="Times New Roman" w:cs="Times New Roman"/>
-          <w:sz w:val="24"/>
-          <w:szCs w:val="24"/>
-        </w:rPr>
-        <w:t>the hidden groups that are bound by hydrogen bonds are all paired. The formation of the two secondary structures helps with the second point of the previous statement, as it maximizes the pairing of the hydrogen bonding groups.</w:t>
-      </w:r>
-      <w:r>
-        <w:rPr>
-          <w:rFonts w:ascii="Times New Roman" w:hAnsi="Times New Roman" w:cs="Times New Roman"/>
-          <w:sz w:val="24"/>
-          <w:szCs w:val="24"/>
-        </w:rPr>
-        <w:t xml:space="preserve"> The helices and sheets pack by stacking their amino acid side chains.</w:t>
-      </w:r>
+        <w:pStyle w:val="Heading2"/>
+      </w:pPr>
+      <w:bookmarkStart w:id="7" w:name="_Toc516690307"/>
+      <w:r>
+        <w:t xml:space="preserve">Protein Structure </w:t>
+      </w:r>
+      <w:r>
+        <w:t xml:space="preserve">Online </w:t>
+      </w:r>
+      <w:r>
+        <w:t>Databases</w:t>
+      </w:r>
+      <w:bookmarkEnd w:id="7"/>
     </w:p>
     <w:p>
       <w:pPr>
-        <w:pStyle w:val="ListParagraph"/>
-        <w:numPr>
-          <w:ilvl w:val="0"/>
-          <w:numId w:val="1"/>
-        </w:numPr>
+        <w:ind w:firstLine="360"/>
         <w:jc w:val="both"/>
         <w:rPr>
           <w:rFonts w:ascii="Times New Roman" w:hAnsi="Times New Roman" w:cs="Times New Roman"/>
@@ -5903,23 +5816,95 @@
           <w:sz w:val="24"/>
           <w:szCs w:val="24"/>
         </w:rPr>
-        <w:t xml:space="preserve">Protein Structure </w:t>
-      </w:r>
-      <w:r>
-        <w:rPr>
-          <w:rFonts w:ascii="Times New Roman" w:hAnsi="Times New Roman" w:cs="Times New Roman"/>
-          <w:sz w:val="24"/>
-          <w:szCs w:val="24"/>
-        </w:rPr>
-        <w:t xml:space="preserve">Online </w:t>
-      </w:r>
-      <w:r>
-        <w:rPr>
-          <w:rFonts w:ascii="Times New Roman" w:hAnsi="Times New Roman" w:cs="Times New Roman"/>
-          <w:sz w:val="24"/>
-          <w:szCs w:val="24"/>
-        </w:rPr>
-        <w:t>Databases</w:t>
+        <w:t xml:space="preserve">To facilitate the understanding of, and access to the information available for protein structures, researchers have been gathering and structuring it in online databases, making the data easier to be queried and </w:t>
+      </w:r>
+      <w:r>
+        <w:rPr>
+          <w:rFonts w:ascii="Times New Roman" w:hAnsi="Times New Roman" w:cs="Times New Roman"/>
+          <w:sz w:val="24"/>
+          <w:szCs w:val="24"/>
+        </w:rPr>
+        <w:t>organized</w:t>
+      </w:r>
+      <w:r>
+        <w:rPr>
+          <w:rFonts w:ascii="Times New Roman" w:hAnsi="Times New Roman" w:cs="Times New Roman"/>
+          <w:sz w:val="24"/>
+          <w:szCs w:val="24"/>
+        </w:rPr>
+        <w:t>.</w:t>
+      </w:r>
+      <w:r>
+        <w:rPr>
+          <w:rFonts w:ascii="Times New Roman" w:hAnsi="Times New Roman" w:cs="Times New Roman"/>
+          <w:sz w:val="24"/>
+          <w:szCs w:val="24"/>
+        </w:rPr>
+        <w:t xml:space="preserve"> In order to determine the unique primary</w:t>
+      </w:r>
+      <w:r>
+        <w:rPr>
+          <w:rFonts w:ascii="Times New Roman" w:hAnsi="Times New Roman" w:cs="Times New Roman"/>
+          <w:sz w:val="24"/>
+          <w:szCs w:val="24"/>
+        </w:rPr>
+        <w:t xml:space="preserve"> structure through quaternary structure</w:t>
+      </w:r>
+      <w:r>
+        <w:rPr>
+          <w:rFonts w:ascii="Times New Roman" w:hAnsi="Times New Roman" w:cs="Times New Roman"/>
+          <w:sz w:val="24"/>
+          <w:szCs w:val="24"/>
+        </w:rPr>
+        <w:t xml:space="preserve"> of a protein, different physico-chemical </w:t>
+      </w:r>
+      <w:r>
+        <w:rPr>
+          <w:rFonts w:ascii="Times New Roman" w:hAnsi="Times New Roman" w:cs="Times New Roman"/>
+          <w:sz w:val="24"/>
+          <w:szCs w:val="24"/>
+        </w:rPr>
+        <w:t>methods</w:t>
+      </w:r>
+      <w:r>
+        <w:rPr>
+          <w:rFonts w:ascii="Times New Roman" w:hAnsi="Times New Roman" w:cs="Times New Roman"/>
+          <w:sz w:val="24"/>
+          <w:szCs w:val="24"/>
+        </w:rPr>
+        <w:t xml:space="preserve"> </w:t>
+      </w:r>
+      <w:r>
+        <w:rPr>
+          <w:rFonts w:ascii="Times New Roman" w:hAnsi="Times New Roman" w:cs="Times New Roman"/>
+          <w:sz w:val="24"/>
+          <w:szCs w:val="24"/>
+        </w:rPr>
+        <w:t xml:space="preserve">are employed, such as: </w:t>
+      </w:r>
+      <w:r>
+        <w:rPr>
+          <w:rFonts w:ascii="Times New Roman" w:hAnsi="Times New Roman" w:cs="Times New Roman"/>
+          <w:sz w:val="24"/>
+          <w:szCs w:val="24"/>
+        </w:rPr>
+        <w:t>X-ray crystallography, NMR spectroscopy or 3D electron microscopy</w:t>
+      </w:r>
+      <w:r>
+        <w:rPr>
+          <w:rFonts w:ascii="Times New Roman" w:hAnsi="Times New Roman" w:cs="Times New Roman"/>
+          <w:sz w:val="24"/>
+          <w:szCs w:val="24"/>
+        </w:rPr>
+        <w:t xml:space="preserve"> [6]</w:t>
+      </w:r>
+      <w:r>
+        <w:rPr>
+          <w:rFonts w:ascii="Times New Roman" w:hAnsi="Times New Roman" w:cs="Times New Roman"/>
+          <w:sz w:val="24"/>
+          <w:szCs w:val="24"/>
+        </w:rPr>
+        <w:t xml:space="preserve">. </w:t>
       </w:r>
     </w:p>
     <w:p>
@@ -5938,95 +5923,105 @@
           <w:sz w:val="24"/>
           <w:szCs w:val="24"/>
         </w:rPr>
-        <w:t xml:space="preserve">To facilitate the understanding of, and access to the information available for protein structures, researchers have been gathering and structuring it in online databases, making the data easier to be queried and </w:t>
-      </w:r>
-      <w:r>
-        <w:rPr>
-          <w:rFonts w:ascii="Times New Roman" w:hAnsi="Times New Roman" w:cs="Times New Roman"/>
-          <w:sz w:val="24"/>
-          <w:szCs w:val="24"/>
-        </w:rPr>
-        <w:t>organized</w:t>
-      </w:r>
-      <w:r>
-        <w:rPr>
-          <w:rFonts w:ascii="Times New Roman" w:hAnsi="Times New Roman" w:cs="Times New Roman"/>
-          <w:sz w:val="24"/>
-          <w:szCs w:val="24"/>
-        </w:rPr>
-        <w:t>.</w:t>
-      </w:r>
-      <w:r>
-        <w:rPr>
-          <w:rFonts w:ascii="Times New Roman" w:hAnsi="Times New Roman" w:cs="Times New Roman"/>
-          <w:sz w:val="24"/>
-          <w:szCs w:val="24"/>
-        </w:rPr>
-        <w:t xml:space="preserve"> In order to determine the unique primary</w:t>
-      </w:r>
-      <w:r>
-        <w:rPr>
-          <w:rFonts w:ascii="Times New Roman" w:hAnsi="Times New Roman" w:cs="Times New Roman"/>
-          <w:sz w:val="24"/>
-          <w:szCs w:val="24"/>
-        </w:rPr>
-        <w:t xml:space="preserve"> structure through quaternary structure</w:t>
-      </w:r>
-      <w:r>
-        <w:rPr>
-          <w:rFonts w:ascii="Times New Roman" w:hAnsi="Times New Roman" w:cs="Times New Roman"/>
-          <w:sz w:val="24"/>
-          <w:szCs w:val="24"/>
-        </w:rPr>
-        <w:t xml:space="preserve"> of a protein, different physico-chemical </w:t>
-      </w:r>
-      <w:r>
-        <w:rPr>
-          <w:rFonts w:ascii="Times New Roman" w:hAnsi="Times New Roman" w:cs="Times New Roman"/>
-          <w:sz w:val="24"/>
-          <w:szCs w:val="24"/>
-        </w:rPr>
-        <w:t>methods</w:t>
-      </w:r>
-      <w:r>
-        <w:rPr>
-          <w:rFonts w:ascii="Times New Roman" w:hAnsi="Times New Roman" w:cs="Times New Roman"/>
-          <w:sz w:val="24"/>
-          <w:szCs w:val="24"/>
-        </w:rPr>
-        <w:t xml:space="preserve"> </w:t>
-      </w:r>
-      <w:r>
-        <w:rPr>
-          <w:rFonts w:ascii="Times New Roman" w:hAnsi="Times New Roman" w:cs="Times New Roman"/>
-          <w:sz w:val="24"/>
-          <w:szCs w:val="24"/>
-        </w:rPr>
-        <w:t xml:space="preserve">are employed, such as: </w:t>
-      </w:r>
-      <w:r>
-        <w:rPr>
-          <w:rFonts w:ascii="Times New Roman" w:hAnsi="Times New Roman" w:cs="Times New Roman"/>
-          <w:sz w:val="24"/>
-          <w:szCs w:val="24"/>
-        </w:rPr>
-        <w:t>X-ray crystallography, NMR spectroscopy or 3D electron microscopy</w:t>
-      </w:r>
-      <w:r>
-        <w:rPr>
-          <w:rFonts w:ascii="Times New Roman" w:hAnsi="Times New Roman" w:cs="Times New Roman"/>
-          <w:sz w:val="24"/>
-          <w:szCs w:val="24"/>
-        </w:rPr>
-        <w:t xml:space="preserve"> [6]</w:t>
-      </w:r>
-      <w:r>
-        <w:rPr>
-          <w:rFonts w:ascii="Times New Roman" w:hAnsi="Times New Roman" w:cs="Times New Roman"/>
-          <w:sz w:val="24"/>
-          <w:szCs w:val="24"/>
-        </w:rPr>
-        <w:t xml:space="preserve">. </w:t>
+        <w:t xml:space="preserve">Fifteen years after the determination of the first protein crystal structure corresponding to myoglobin, the </w:t>
+      </w:r>
+      <w:r>
+        <w:rPr>
+          <w:rFonts w:ascii="Times New Roman" w:hAnsi="Times New Roman" w:cs="Times New Roman"/>
+          <w:b/>
+          <w:sz w:val="24"/>
+          <w:szCs w:val="24"/>
+        </w:rPr>
+        <w:t>Protein Data Bank</w:t>
+      </w:r>
+      <w:r>
+        <w:rPr>
+          <w:rFonts w:ascii="Times New Roman" w:hAnsi="Times New Roman" w:cs="Times New Roman"/>
+          <w:sz w:val="24"/>
+          <w:szCs w:val="24"/>
+        </w:rPr>
+        <w:t xml:space="preserve"> (PDB) was created in 1971 </w:t>
+      </w:r>
+      <w:r>
+        <w:rPr>
+          <w:rFonts w:ascii="Times New Roman" w:hAnsi="Times New Roman" w:cs="Times New Roman"/>
+          <w:sz w:val="24"/>
+          <w:szCs w:val="24"/>
+        </w:rPr>
+        <w:t xml:space="preserve">[6] </w:t>
+      </w:r>
+      <w:r>
+        <w:rPr>
+          <w:rFonts w:ascii="Times New Roman" w:hAnsi="Times New Roman" w:cs="Times New Roman"/>
+          <w:sz w:val="24"/>
+          <w:szCs w:val="24"/>
+        </w:rPr>
+        <w:t xml:space="preserve">and </w:t>
+      </w:r>
+      <w:r>
+        <w:rPr>
+          <w:rFonts w:ascii="Times New Roman" w:hAnsi="Times New Roman" w:cs="Times New Roman"/>
+          <w:sz w:val="24"/>
+          <w:szCs w:val="24"/>
+        </w:rPr>
+        <w:t xml:space="preserve">initially </w:t>
+      </w:r>
+      <w:r>
+        <w:rPr>
+          <w:rFonts w:ascii="Times New Roman" w:hAnsi="Times New Roman" w:cs="Times New Roman"/>
+          <w:sz w:val="24"/>
+          <w:szCs w:val="24"/>
+        </w:rPr>
+        <w:t>contained only seven protein structures.</w:t>
+      </w:r>
+      <w:r>
+        <w:rPr>
+          <w:rFonts w:ascii="Times New Roman" w:hAnsi="Times New Roman" w:cs="Times New Roman"/>
+          <w:sz w:val="24"/>
+          <w:szCs w:val="24"/>
+        </w:rPr>
+        <w:t xml:space="preserve"> The PDB currently archives approximately 130 000 entries and is managed by the Worldwide Protein Data Bank, which contributed </w:t>
+      </w:r>
+      <w:r>
+        <w:rPr>
+          <w:rFonts w:ascii="Times New Roman" w:hAnsi="Times New Roman" w:cs="Times New Roman"/>
+          <w:sz w:val="24"/>
+          <w:szCs w:val="24"/>
+        </w:rPr>
+        <w:t>to the evolution as the single global archive of macromolecular structure data.</w:t>
+      </w:r>
+      <w:r>
+        <w:rPr>
+          <w:rFonts w:ascii="Times New Roman" w:hAnsi="Times New Roman" w:cs="Times New Roman"/>
+          <w:sz w:val="24"/>
+          <w:szCs w:val="24"/>
+        </w:rPr>
+        <w:t xml:space="preserve"> But in the first 30 years of its existence, the addition of new molecules was sparse and only by the mid-1990s a boost in the number of entries has been seen</w:t>
+      </w:r>
+      <w:r>
+        <w:rPr>
+          <w:rFonts w:ascii="Times New Roman" w:hAnsi="Times New Roman" w:cs="Times New Roman"/>
+          <w:sz w:val="24"/>
+          <w:szCs w:val="24"/>
+        </w:rPr>
+        <w:t>, as pictured in Figure II.5</w:t>
+      </w:r>
+      <w:r>
+        <w:rPr>
+          <w:rFonts w:ascii="Times New Roman" w:hAnsi="Times New Roman" w:cs="Times New Roman"/>
+          <w:sz w:val="24"/>
+          <w:szCs w:val="24"/>
+        </w:rPr>
+        <w:t xml:space="preserve">. This can be attributed to the advances in computer and information technology, which provided the much required computer power for </w:t>
+      </w:r>
+      <w:r>
+        <w:rPr>
+          <w:rFonts w:ascii="Times New Roman" w:hAnsi="Times New Roman" w:cs="Times New Roman"/>
+          <w:sz w:val="24"/>
+          <w:szCs w:val="24"/>
+        </w:rPr>
+        <w:lastRenderedPageBreak/>
+        <w:t xml:space="preserve">experiment automation, to the introduction of genetic engineering for easy production of basically any protein using bacterial cells and also to the development of powerful X-ray sources. </w:t>
       </w:r>
     </w:p>
     <w:p>
@@ -6045,128 +6040,20 @@
           <w:sz w:val="24"/>
           <w:szCs w:val="24"/>
         </w:rPr>
-        <w:t xml:space="preserve">Fifteen years after the determination of the first protein crystal structure corresponding to myoglobin, the </w:t>
-      </w:r>
-      <w:r>
-        <w:rPr>
-          <w:rFonts w:ascii="Times New Roman" w:hAnsi="Times New Roman" w:cs="Times New Roman"/>
-          <w:b/>
-          <w:sz w:val="24"/>
-          <w:szCs w:val="24"/>
-        </w:rPr>
-        <w:t>Protein Data Bank</w:t>
-      </w:r>
-      <w:r>
-        <w:rPr>
-          <w:rFonts w:ascii="Times New Roman" w:hAnsi="Times New Roman" w:cs="Times New Roman"/>
-          <w:sz w:val="24"/>
-          <w:szCs w:val="24"/>
-        </w:rPr>
-        <w:t xml:space="preserve"> (PDB) was created in 1971 </w:t>
-      </w:r>
-      <w:r>
-        <w:rPr>
-          <w:rFonts w:ascii="Times New Roman" w:hAnsi="Times New Roman" w:cs="Times New Roman"/>
-          <w:sz w:val="24"/>
-          <w:szCs w:val="24"/>
-        </w:rPr>
-        <w:t xml:space="preserve">[6] </w:t>
-      </w:r>
-      <w:r>
-        <w:rPr>
-          <w:rFonts w:ascii="Times New Roman" w:hAnsi="Times New Roman" w:cs="Times New Roman"/>
-          <w:sz w:val="24"/>
-          <w:szCs w:val="24"/>
-        </w:rPr>
-        <w:t xml:space="preserve">and </w:t>
-      </w:r>
-      <w:r>
-        <w:rPr>
-          <w:rFonts w:ascii="Times New Roman" w:hAnsi="Times New Roman" w:cs="Times New Roman"/>
-          <w:sz w:val="24"/>
-          <w:szCs w:val="24"/>
-        </w:rPr>
-        <w:t xml:space="preserve">initially </w:t>
-      </w:r>
-      <w:r>
-        <w:rPr>
-          <w:rFonts w:ascii="Times New Roman" w:hAnsi="Times New Roman" w:cs="Times New Roman"/>
-          <w:sz w:val="24"/>
-          <w:szCs w:val="24"/>
-        </w:rPr>
-        <w:t>contained only seven protein structures.</w:t>
-      </w:r>
-      <w:r>
-        <w:rPr>
-          <w:rFonts w:ascii="Times New Roman" w:hAnsi="Times New Roman" w:cs="Times New Roman"/>
-          <w:sz w:val="24"/>
-          <w:szCs w:val="24"/>
-        </w:rPr>
-        <w:t xml:space="preserve"> The PDB currently archives approximately 130 000 entries and is managed by the Worldwide Protein Data Bank, which contributed </w:t>
-      </w:r>
-      <w:r>
-        <w:rPr>
-          <w:rFonts w:ascii="Times New Roman" w:hAnsi="Times New Roman" w:cs="Times New Roman"/>
-          <w:sz w:val="24"/>
-          <w:szCs w:val="24"/>
-        </w:rPr>
-        <w:t>to the evolution as the single global archive of macromolecular structure data.</w:t>
-      </w:r>
-      <w:r>
-        <w:rPr>
-          <w:rFonts w:ascii="Times New Roman" w:hAnsi="Times New Roman" w:cs="Times New Roman"/>
-          <w:sz w:val="24"/>
-          <w:szCs w:val="24"/>
-        </w:rPr>
-        <w:t xml:space="preserve"> But in the first 30 years of its existence, the addition of new molecules was sparse and only by the mid-1990s a boost in the number of entries has been seen</w:t>
-      </w:r>
-      <w:r>
-        <w:rPr>
-          <w:rFonts w:ascii="Times New Roman" w:hAnsi="Times New Roman" w:cs="Times New Roman"/>
-          <w:sz w:val="24"/>
-          <w:szCs w:val="24"/>
-        </w:rPr>
-        <w:t>, as pictured in Figure II.5</w:t>
-      </w:r>
-      <w:r>
-        <w:rPr>
-          <w:rFonts w:ascii="Times New Roman" w:hAnsi="Times New Roman" w:cs="Times New Roman"/>
-          <w:sz w:val="24"/>
-          <w:szCs w:val="24"/>
-        </w:rPr>
-        <w:t xml:space="preserve">. This can be attributed to the advances in computer and information technology, which provided the much required computer power for experiment automation, to the introduction of genetic engineering for easy production of basically any protein using bacterial cells and also to the development of powerful X-ray sources. </w:t>
+        <w:t xml:space="preserve">The RCSB PDB is the US regional center of the PDB and manages the website (rcsb.org) which offers multiple tools for structure query, browsing, analysis and molecule visualization. </w:t>
+      </w:r>
+      <w:r>
+        <w:rPr>
+          <w:rFonts w:ascii="Times New Roman" w:hAnsi="Times New Roman" w:cs="Times New Roman"/>
+          <w:sz w:val="24"/>
+          <w:szCs w:val="24"/>
+        </w:rPr>
+        <w:t>It enables users to perform simple searches based on PDB ID, name of the macromolecule, sequence or ligand, but also allows them to build complex search combinations of parameters and criteria. The PDB data is organized in hierarchical trees using external classification and annotation systems and visualization options enable the exploration of three-dimensional structure, structure/sequence information and correspondence between the two [8].</w:t>
       </w:r>
     </w:p>
     <w:p>
       <w:pPr>
         <w:ind w:firstLine="360"/>
-        <w:jc w:val="both"/>
-        <w:rPr>
-          <w:rFonts w:ascii="Times New Roman" w:hAnsi="Times New Roman" w:cs="Times New Roman"/>
-          <w:sz w:val="24"/>
-          <w:szCs w:val="24"/>
-        </w:rPr>
-      </w:pPr>
-      <w:r>
-        <w:rPr>
-          <w:rFonts w:ascii="Times New Roman" w:hAnsi="Times New Roman" w:cs="Times New Roman"/>
-          <w:sz w:val="24"/>
-          <w:szCs w:val="24"/>
-        </w:rPr>
-        <w:t xml:space="preserve">The RCSB PDB is the US regional center of the PDB and manages the website (rcsb.org) which offers multiple tools for structure query, browsing, analysis and molecule visualization. </w:t>
-      </w:r>
-      <w:r>
-        <w:rPr>
-          <w:rFonts w:ascii="Times New Roman" w:hAnsi="Times New Roman" w:cs="Times New Roman"/>
-          <w:sz w:val="24"/>
-          <w:szCs w:val="24"/>
-        </w:rPr>
-        <w:t>It enables users to perform simple searches based on PDB ID, name of the macromolecule, sequence or ligand, but also allows them to build complex search combinations of parameters and criteria. The PDB data is organized in hierarchical trees using external classification and annotation systems and visualization options enable the exploration of three-dimensional structure, structure/sequence information and correspondence between the two [8].</w:t>
-      </w:r>
-    </w:p>
-    <w:p>
-      <w:pPr>
-        <w:ind w:firstLine="360"/>
         <w:jc w:val="center"/>
         <w:rPr>
           <w:rFonts w:ascii="Times New Roman" w:hAnsi="Times New Roman" w:cs="Times New Roman"/>
@@ -6181,7 +6068,6 @@
           <w:sz w:val="24"/>
           <w:szCs w:val="24"/>
         </w:rPr>
-        <w:lastRenderedPageBreak/>
         <w:drawing>
           <wp:inline distT="0" distB="0" distL="0" distR="0">
             <wp:extent cx="5141768" cy="2514303"/>
@@ -6198,7 +6084,7 @@
                     <pic:cNvPicPr/>
                   </pic:nvPicPr>
                   <pic:blipFill>
-                    <a:blip r:embed="rId9" cstate="print"/>
+                    <a:blip r:embed="rId10" cstate="print"/>
                     <a:stretch>
                       <a:fillRect/>
                     </a:stretch>
@@ -6425,6 +6311,978 @@
     </w:p>
     <w:p>
       <w:pPr>
+        <w:ind w:firstLine="360"/>
+        <w:jc w:val="both"/>
+        <w:rPr>
+          <w:rFonts w:ascii="Times New Roman" w:hAnsi="Times New Roman" w:cs="Times New Roman"/>
+          <w:sz w:val="24"/>
+          <w:szCs w:val="24"/>
+        </w:rPr>
+      </w:pPr>
+    </w:p>
+    <w:p>
+      <w:pPr>
+        <w:ind w:firstLine="360"/>
+        <w:jc w:val="both"/>
+        <w:rPr>
+          <w:rFonts w:ascii="Times New Roman" w:hAnsi="Times New Roman" w:cs="Times New Roman"/>
+          <w:sz w:val="24"/>
+          <w:szCs w:val="24"/>
+        </w:rPr>
+      </w:pPr>
+    </w:p>
+    <w:p>
+      <w:pPr>
+        <w:pStyle w:val="TOC1"/>
+        <w:tabs>
+          <w:tab w:val="right" w:leader="dot" w:pos="9350"/>
+        </w:tabs>
+        <w:rPr>
+          <w:rFonts w:eastAsiaTheme="minorEastAsia" w:cs="Times New Roman"/>
+          <w:noProof/>
+          <w:szCs w:val="24"/>
+        </w:rPr>
+      </w:pPr>
+      <w:r>
+        <w:rPr>
+          <w:rFonts w:cs="Times New Roman"/>
+          <w:szCs w:val="24"/>
+        </w:rPr>
+        <w:lastRenderedPageBreak/>
+        <w:fldChar w:fldCharType="begin"/>
+      </w:r>
+      <w:r>
+        <w:rPr>
+          <w:rFonts w:cs="Times New Roman"/>
+          <w:szCs w:val="24"/>
+        </w:rPr>
+        <w:instrText xml:space="preserve"> TOC \o "1-3" \h \z \u </w:instrText>
+      </w:r>
+      <w:r>
+        <w:rPr>
+          <w:rFonts w:cs="Times New Roman"/>
+          <w:szCs w:val="24"/>
+        </w:rPr>
+        <w:fldChar w:fldCharType="separate"/>
+      </w:r>
+      <w:hyperlink w:anchor="_Toc516690300" w:history="1">
+        <w:r>
+          <w:rPr>
+            <w:rStyle w:val="Hyperlink"/>
+            <w:rFonts w:cs="Times New Roman"/>
+            <w:noProof/>
+            <w:szCs w:val="24"/>
+          </w:rPr>
+          <w:t>II. Proteins</w:t>
+        </w:r>
+        <w:r>
+          <w:rPr>
+            <w:rFonts w:cs="Times New Roman"/>
+            <w:noProof/>
+            <w:webHidden/>
+            <w:szCs w:val="24"/>
+          </w:rPr>
+          <w:tab/>
+        </w:r>
+        <w:r>
+          <w:rPr>
+            <w:rFonts w:cs="Times New Roman"/>
+            <w:noProof/>
+            <w:webHidden/>
+            <w:szCs w:val="24"/>
+          </w:rPr>
+          <w:fldChar w:fldCharType="begin"/>
+        </w:r>
+        <w:r>
+          <w:rPr>
+            <w:rFonts w:cs="Times New Roman"/>
+            <w:noProof/>
+            <w:webHidden/>
+            <w:szCs w:val="24"/>
+          </w:rPr>
+          <w:instrText xml:space="preserve"> PAGEREF _Toc516690300 \h </w:instrText>
+        </w:r>
+        <w:r>
+          <w:rPr>
+            <w:rFonts w:cs="Times New Roman"/>
+            <w:noProof/>
+            <w:webHidden/>
+            <w:szCs w:val="24"/>
+          </w:rPr>
+        </w:r>
+        <w:r>
+          <w:rPr>
+            <w:rFonts w:cs="Times New Roman"/>
+            <w:noProof/>
+            <w:webHidden/>
+            <w:szCs w:val="24"/>
+          </w:rPr>
+          <w:fldChar w:fldCharType="separate"/>
+        </w:r>
+        <w:r>
+          <w:rPr>
+            <w:rFonts w:cs="Times New Roman"/>
+            <w:noProof/>
+            <w:webHidden/>
+            <w:szCs w:val="24"/>
+          </w:rPr>
+          <w:t>1</w:t>
+        </w:r>
+        <w:r>
+          <w:rPr>
+            <w:rFonts w:cs="Times New Roman"/>
+            <w:noProof/>
+            <w:webHidden/>
+            <w:szCs w:val="24"/>
+          </w:rPr>
+          <w:fldChar w:fldCharType="end"/>
+        </w:r>
+      </w:hyperlink>
+    </w:p>
+    <w:p>
+      <w:pPr>
+        <w:pStyle w:val="TOC2"/>
+        <w:tabs>
+          <w:tab w:val="left" w:pos="660"/>
+          <w:tab w:val="right" w:leader="dot" w:pos="9350"/>
+        </w:tabs>
+        <w:rPr>
+          <w:rFonts w:ascii="Times New Roman" w:eastAsiaTheme="minorEastAsia" w:hAnsi="Times New Roman" w:cs="Times New Roman"/>
+          <w:noProof/>
+          <w:sz w:val="24"/>
+          <w:szCs w:val="24"/>
+        </w:rPr>
+      </w:pPr>
+      <w:hyperlink w:anchor="_Toc516690301" w:history="1">
+        <w:r>
+          <w:rPr>
+            <w:rStyle w:val="Hyperlink"/>
+            <w:rFonts w:ascii="Times New Roman" w:hAnsi="Times New Roman" w:cs="Times New Roman"/>
+            <w:noProof/>
+            <w:sz w:val="24"/>
+            <w:szCs w:val="24"/>
+          </w:rPr>
+          <w:t>1.</w:t>
+        </w:r>
+        <w:r>
+          <w:rPr>
+            <w:rFonts w:ascii="Times New Roman" w:eastAsiaTheme="minorEastAsia" w:hAnsi="Times New Roman" w:cs="Times New Roman"/>
+            <w:noProof/>
+            <w:sz w:val="24"/>
+            <w:szCs w:val="24"/>
+          </w:rPr>
+          <w:tab/>
+        </w:r>
+        <w:r>
+          <w:rPr>
+            <w:rStyle w:val="Hyperlink"/>
+            <w:rFonts w:ascii="Times New Roman" w:hAnsi="Times New Roman" w:cs="Times New Roman"/>
+            <w:noProof/>
+            <w:sz w:val="24"/>
+            <w:szCs w:val="24"/>
+          </w:rPr>
+          <w:t>Biological importance</w:t>
+        </w:r>
+        <w:r>
+          <w:rPr>
+            <w:rFonts w:ascii="Times New Roman" w:hAnsi="Times New Roman" w:cs="Times New Roman"/>
+            <w:noProof/>
+            <w:webHidden/>
+            <w:sz w:val="24"/>
+            <w:szCs w:val="24"/>
+          </w:rPr>
+          <w:tab/>
+        </w:r>
+        <w:r>
+          <w:rPr>
+            <w:rFonts w:ascii="Times New Roman" w:hAnsi="Times New Roman" w:cs="Times New Roman"/>
+            <w:noProof/>
+            <w:webHidden/>
+            <w:sz w:val="24"/>
+            <w:szCs w:val="24"/>
+          </w:rPr>
+          <w:fldChar w:fldCharType="begin"/>
+        </w:r>
+        <w:r>
+          <w:rPr>
+            <w:rFonts w:ascii="Times New Roman" w:hAnsi="Times New Roman" w:cs="Times New Roman"/>
+            <w:noProof/>
+            <w:webHidden/>
+            <w:sz w:val="24"/>
+            <w:szCs w:val="24"/>
+          </w:rPr>
+          <w:instrText xml:space="preserve"> PAGEREF _Toc516690301 \h </w:instrText>
+        </w:r>
+        <w:r>
+          <w:rPr>
+            <w:rFonts w:ascii="Times New Roman" w:hAnsi="Times New Roman" w:cs="Times New Roman"/>
+            <w:noProof/>
+            <w:webHidden/>
+            <w:sz w:val="24"/>
+            <w:szCs w:val="24"/>
+          </w:rPr>
+        </w:r>
+        <w:r>
+          <w:rPr>
+            <w:rFonts w:ascii="Times New Roman" w:hAnsi="Times New Roman" w:cs="Times New Roman"/>
+            <w:noProof/>
+            <w:webHidden/>
+            <w:sz w:val="24"/>
+            <w:szCs w:val="24"/>
+          </w:rPr>
+          <w:fldChar w:fldCharType="separate"/>
+        </w:r>
+        <w:r>
+          <w:rPr>
+            <w:rFonts w:ascii="Times New Roman" w:hAnsi="Times New Roman" w:cs="Times New Roman"/>
+            <w:noProof/>
+            <w:webHidden/>
+            <w:sz w:val="24"/>
+            <w:szCs w:val="24"/>
+          </w:rPr>
+          <w:t>1</w:t>
+        </w:r>
+        <w:r>
+          <w:rPr>
+            <w:rFonts w:ascii="Times New Roman" w:hAnsi="Times New Roman" w:cs="Times New Roman"/>
+            <w:noProof/>
+            <w:webHidden/>
+            <w:sz w:val="24"/>
+            <w:szCs w:val="24"/>
+          </w:rPr>
+          <w:fldChar w:fldCharType="end"/>
+        </w:r>
+      </w:hyperlink>
+    </w:p>
+    <w:p>
+      <w:pPr>
+        <w:pStyle w:val="TOC2"/>
+        <w:tabs>
+          <w:tab w:val="left" w:pos="660"/>
+          <w:tab w:val="right" w:leader="dot" w:pos="9350"/>
+        </w:tabs>
+        <w:rPr>
+          <w:rFonts w:ascii="Times New Roman" w:eastAsiaTheme="minorEastAsia" w:hAnsi="Times New Roman" w:cs="Times New Roman"/>
+          <w:noProof/>
+          <w:sz w:val="24"/>
+          <w:szCs w:val="24"/>
+        </w:rPr>
+      </w:pPr>
+      <w:hyperlink w:anchor="_Toc516690302" w:history="1">
+        <w:r>
+          <w:rPr>
+            <w:rStyle w:val="Hyperlink"/>
+            <w:rFonts w:ascii="Times New Roman" w:hAnsi="Times New Roman" w:cs="Times New Roman"/>
+            <w:noProof/>
+            <w:sz w:val="24"/>
+            <w:szCs w:val="24"/>
+          </w:rPr>
+          <w:t>2.</w:t>
+        </w:r>
+        <w:r>
+          <w:rPr>
+            <w:rFonts w:ascii="Times New Roman" w:eastAsiaTheme="minorEastAsia" w:hAnsi="Times New Roman" w:cs="Times New Roman"/>
+            <w:noProof/>
+            <w:sz w:val="24"/>
+            <w:szCs w:val="24"/>
+          </w:rPr>
+          <w:tab/>
+        </w:r>
+        <w:r>
+          <w:rPr>
+            <w:rStyle w:val="Hyperlink"/>
+            <w:rFonts w:ascii="Times New Roman" w:hAnsi="Times New Roman" w:cs="Times New Roman"/>
+            <w:noProof/>
+            <w:sz w:val="24"/>
+            <w:szCs w:val="24"/>
+          </w:rPr>
+          <w:t>Protein Biosynthesis</w:t>
+        </w:r>
+        <w:r>
+          <w:rPr>
+            <w:rFonts w:ascii="Times New Roman" w:hAnsi="Times New Roman" w:cs="Times New Roman"/>
+            <w:noProof/>
+            <w:webHidden/>
+            <w:sz w:val="24"/>
+            <w:szCs w:val="24"/>
+          </w:rPr>
+          <w:tab/>
+        </w:r>
+        <w:r>
+          <w:rPr>
+            <w:rFonts w:ascii="Times New Roman" w:hAnsi="Times New Roman" w:cs="Times New Roman"/>
+            <w:noProof/>
+            <w:webHidden/>
+            <w:sz w:val="24"/>
+            <w:szCs w:val="24"/>
+          </w:rPr>
+          <w:fldChar w:fldCharType="begin"/>
+        </w:r>
+        <w:r>
+          <w:rPr>
+            <w:rFonts w:ascii="Times New Roman" w:hAnsi="Times New Roman" w:cs="Times New Roman"/>
+            <w:noProof/>
+            <w:webHidden/>
+            <w:sz w:val="24"/>
+            <w:szCs w:val="24"/>
+          </w:rPr>
+          <w:instrText xml:space="preserve"> PAGEREF _Toc516690302 \h </w:instrText>
+        </w:r>
+        <w:r>
+          <w:rPr>
+            <w:rFonts w:ascii="Times New Roman" w:hAnsi="Times New Roman" w:cs="Times New Roman"/>
+            <w:noProof/>
+            <w:webHidden/>
+            <w:sz w:val="24"/>
+            <w:szCs w:val="24"/>
+          </w:rPr>
+        </w:r>
+        <w:r>
+          <w:rPr>
+            <w:rFonts w:ascii="Times New Roman" w:hAnsi="Times New Roman" w:cs="Times New Roman"/>
+            <w:noProof/>
+            <w:webHidden/>
+            <w:sz w:val="24"/>
+            <w:szCs w:val="24"/>
+          </w:rPr>
+          <w:fldChar w:fldCharType="separate"/>
+        </w:r>
+        <w:r>
+          <w:rPr>
+            <w:rFonts w:ascii="Times New Roman" w:hAnsi="Times New Roman" w:cs="Times New Roman"/>
+            <w:noProof/>
+            <w:webHidden/>
+            <w:sz w:val="24"/>
+            <w:szCs w:val="24"/>
+          </w:rPr>
+          <w:t>2</w:t>
+        </w:r>
+        <w:r>
+          <w:rPr>
+            <w:rFonts w:ascii="Times New Roman" w:hAnsi="Times New Roman" w:cs="Times New Roman"/>
+            <w:noProof/>
+            <w:webHidden/>
+            <w:sz w:val="24"/>
+            <w:szCs w:val="24"/>
+          </w:rPr>
+          <w:fldChar w:fldCharType="end"/>
+        </w:r>
+      </w:hyperlink>
+    </w:p>
+    <w:p>
+      <w:pPr>
+        <w:pStyle w:val="TOC2"/>
+        <w:tabs>
+          <w:tab w:val="left" w:pos="660"/>
+          <w:tab w:val="right" w:leader="dot" w:pos="9350"/>
+        </w:tabs>
+        <w:rPr>
+          <w:rFonts w:ascii="Times New Roman" w:eastAsiaTheme="minorEastAsia" w:hAnsi="Times New Roman" w:cs="Times New Roman"/>
+          <w:noProof/>
+          <w:sz w:val="24"/>
+          <w:szCs w:val="24"/>
+        </w:rPr>
+      </w:pPr>
+      <w:hyperlink w:anchor="_Toc516690303" w:history="1">
+        <w:r>
+          <w:rPr>
+            <w:rStyle w:val="Hyperlink"/>
+            <w:rFonts w:ascii="Times New Roman" w:hAnsi="Times New Roman" w:cs="Times New Roman"/>
+            <w:noProof/>
+            <w:sz w:val="24"/>
+            <w:szCs w:val="24"/>
+          </w:rPr>
+          <w:t>3.</w:t>
+        </w:r>
+        <w:r>
+          <w:rPr>
+            <w:rFonts w:ascii="Times New Roman" w:eastAsiaTheme="minorEastAsia" w:hAnsi="Times New Roman" w:cs="Times New Roman"/>
+            <w:noProof/>
+            <w:sz w:val="24"/>
+            <w:szCs w:val="24"/>
+          </w:rPr>
+          <w:tab/>
+        </w:r>
+        <w:r>
+          <w:rPr>
+            <w:rStyle w:val="Hyperlink"/>
+            <w:rFonts w:ascii="Times New Roman" w:hAnsi="Times New Roman" w:cs="Times New Roman"/>
+            <w:noProof/>
+            <w:sz w:val="24"/>
+            <w:szCs w:val="24"/>
+          </w:rPr>
+          <w:t>Protein Structure</w:t>
+        </w:r>
+        <w:r>
+          <w:rPr>
+            <w:rFonts w:ascii="Times New Roman" w:hAnsi="Times New Roman" w:cs="Times New Roman"/>
+            <w:noProof/>
+            <w:webHidden/>
+            <w:sz w:val="24"/>
+            <w:szCs w:val="24"/>
+          </w:rPr>
+          <w:tab/>
+        </w:r>
+        <w:r>
+          <w:rPr>
+            <w:rFonts w:ascii="Times New Roman" w:hAnsi="Times New Roman" w:cs="Times New Roman"/>
+            <w:noProof/>
+            <w:webHidden/>
+            <w:sz w:val="24"/>
+            <w:szCs w:val="24"/>
+          </w:rPr>
+          <w:fldChar w:fldCharType="begin"/>
+        </w:r>
+        <w:r>
+          <w:rPr>
+            <w:rFonts w:ascii="Times New Roman" w:hAnsi="Times New Roman" w:cs="Times New Roman"/>
+            <w:noProof/>
+            <w:webHidden/>
+            <w:sz w:val="24"/>
+            <w:szCs w:val="24"/>
+          </w:rPr>
+          <w:instrText xml:space="preserve"> PAGEREF _Toc516690303 \h </w:instrText>
+        </w:r>
+        <w:r>
+          <w:rPr>
+            <w:rFonts w:ascii="Times New Roman" w:hAnsi="Times New Roman" w:cs="Times New Roman"/>
+            <w:noProof/>
+            <w:webHidden/>
+            <w:sz w:val="24"/>
+            <w:szCs w:val="24"/>
+          </w:rPr>
+        </w:r>
+        <w:r>
+          <w:rPr>
+            <w:rFonts w:ascii="Times New Roman" w:hAnsi="Times New Roman" w:cs="Times New Roman"/>
+            <w:noProof/>
+            <w:webHidden/>
+            <w:sz w:val="24"/>
+            <w:szCs w:val="24"/>
+          </w:rPr>
+          <w:fldChar w:fldCharType="separate"/>
+        </w:r>
+        <w:r>
+          <w:rPr>
+            <w:rFonts w:ascii="Times New Roman" w:hAnsi="Times New Roman" w:cs="Times New Roman"/>
+            <w:noProof/>
+            <w:webHidden/>
+            <w:sz w:val="24"/>
+            <w:szCs w:val="24"/>
+          </w:rPr>
+          <w:t>3</w:t>
+        </w:r>
+        <w:r>
+          <w:rPr>
+            <w:rFonts w:ascii="Times New Roman" w:hAnsi="Times New Roman" w:cs="Times New Roman"/>
+            <w:noProof/>
+            <w:webHidden/>
+            <w:sz w:val="24"/>
+            <w:szCs w:val="24"/>
+          </w:rPr>
+          <w:fldChar w:fldCharType="end"/>
+        </w:r>
+      </w:hyperlink>
+    </w:p>
+    <w:p>
+      <w:pPr>
+        <w:pStyle w:val="TOC3"/>
+        <w:tabs>
+          <w:tab w:val="left" w:pos="1100"/>
+          <w:tab w:val="right" w:leader="dot" w:pos="9350"/>
+        </w:tabs>
+        <w:rPr>
+          <w:rFonts w:ascii="Times New Roman" w:eastAsiaTheme="minorEastAsia" w:hAnsi="Times New Roman" w:cs="Times New Roman"/>
+          <w:noProof/>
+          <w:sz w:val="24"/>
+          <w:szCs w:val="24"/>
+        </w:rPr>
+      </w:pPr>
+      <w:hyperlink w:anchor="_Toc516690304" w:history="1">
+        <w:r>
+          <w:rPr>
+            <w:rStyle w:val="Hyperlink"/>
+            <w:rFonts w:ascii="Times New Roman" w:hAnsi="Times New Roman" w:cs="Times New Roman"/>
+            <w:noProof/>
+            <w:sz w:val="24"/>
+            <w:szCs w:val="24"/>
+          </w:rPr>
+          <w:t>3.1</w:t>
+        </w:r>
+        <w:r>
+          <w:rPr>
+            <w:rFonts w:ascii="Times New Roman" w:eastAsiaTheme="minorEastAsia" w:hAnsi="Times New Roman" w:cs="Times New Roman"/>
+            <w:noProof/>
+            <w:sz w:val="24"/>
+            <w:szCs w:val="24"/>
+          </w:rPr>
+          <w:tab/>
+        </w:r>
+        <w:r>
+          <w:rPr>
+            <w:rStyle w:val="Hyperlink"/>
+            <w:rFonts w:ascii="Times New Roman" w:hAnsi="Times New Roman" w:cs="Times New Roman"/>
+            <w:noProof/>
+            <w:sz w:val="24"/>
+            <w:szCs w:val="24"/>
+          </w:rPr>
+          <w:t>Struct</w:t>
+        </w:r>
+        <w:r>
+          <w:rPr>
+            <w:rStyle w:val="Hyperlink"/>
+            <w:rFonts w:ascii="Times New Roman" w:hAnsi="Times New Roman" w:cs="Times New Roman"/>
+            <w:noProof/>
+            <w:sz w:val="24"/>
+            <w:szCs w:val="24"/>
+          </w:rPr>
+          <w:t>u</w:t>
+        </w:r>
+        <w:r>
+          <w:rPr>
+            <w:rStyle w:val="Hyperlink"/>
+            <w:rFonts w:ascii="Times New Roman" w:hAnsi="Times New Roman" w:cs="Times New Roman"/>
+            <w:noProof/>
+            <w:sz w:val="24"/>
+            <w:szCs w:val="24"/>
+          </w:rPr>
+          <w:t>re levels</w:t>
+        </w:r>
+        <w:r>
+          <w:rPr>
+            <w:rFonts w:ascii="Times New Roman" w:hAnsi="Times New Roman" w:cs="Times New Roman"/>
+            <w:noProof/>
+            <w:webHidden/>
+            <w:sz w:val="24"/>
+            <w:szCs w:val="24"/>
+          </w:rPr>
+          <w:tab/>
+        </w:r>
+        <w:r>
+          <w:rPr>
+            <w:rFonts w:ascii="Times New Roman" w:hAnsi="Times New Roman" w:cs="Times New Roman"/>
+            <w:noProof/>
+            <w:webHidden/>
+            <w:sz w:val="24"/>
+            <w:szCs w:val="24"/>
+          </w:rPr>
+          <w:fldChar w:fldCharType="begin"/>
+        </w:r>
+        <w:r>
+          <w:rPr>
+            <w:rFonts w:ascii="Times New Roman" w:hAnsi="Times New Roman" w:cs="Times New Roman"/>
+            <w:noProof/>
+            <w:webHidden/>
+            <w:sz w:val="24"/>
+            <w:szCs w:val="24"/>
+          </w:rPr>
+          <w:instrText xml:space="preserve"> PAGEREF _Toc516690304 \h </w:instrText>
+        </w:r>
+        <w:r>
+          <w:rPr>
+            <w:rFonts w:ascii="Times New Roman" w:hAnsi="Times New Roman" w:cs="Times New Roman"/>
+            <w:noProof/>
+            <w:webHidden/>
+            <w:sz w:val="24"/>
+            <w:szCs w:val="24"/>
+          </w:rPr>
+        </w:r>
+        <w:r>
+          <w:rPr>
+            <w:rFonts w:ascii="Times New Roman" w:hAnsi="Times New Roman" w:cs="Times New Roman"/>
+            <w:noProof/>
+            <w:webHidden/>
+            <w:sz w:val="24"/>
+            <w:szCs w:val="24"/>
+          </w:rPr>
+          <w:fldChar w:fldCharType="separate"/>
+        </w:r>
+        <w:r>
+          <w:rPr>
+            <w:rFonts w:ascii="Times New Roman" w:hAnsi="Times New Roman" w:cs="Times New Roman"/>
+            <w:noProof/>
+            <w:webHidden/>
+            <w:sz w:val="24"/>
+            <w:szCs w:val="24"/>
+          </w:rPr>
+          <w:t>4</w:t>
+        </w:r>
+        <w:r>
+          <w:rPr>
+            <w:rFonts w:ascii="Times New Roman" w:hAnsi="Times New Roman" w:cs="Times New Roman"/>
+            <w:noProof/>
+            <w:webHidden/>
+            <w:sz w:val="24"/>
+            <w:szCs w:val="24"/>
+          </w:rPr>
+          <w:fldChar w:fldCharType="end"/>
+        </w:r>
+      </w:hyperlink>
+    </w:p>
+    <w:p>
+      <w:pPr>
+        <w:pStyle w:val="TOC3"/>
+        <w:tabs>
+          <w:tab w:val="left" w:pos="1100"/>
+          <w:tab w:val="right" w:leader="dot" w:pos="9350"/>
+        </w:tabs>
+        <w:rPr>
+          <w:rFonts w:ascii="Times New Roman" w:eastAsiaTheme="minorEastAsia" w:hAnsi="Times New Roman" w:cs="Times New Roman"/>
+          <w:noProof/>
+          <w:sz w:val="24"/>
+          <w:szCs w:val="24"/>
+        </w:rPr>
+      </w:pPr>
+      <w:hyperlink w:anchor="_Toc516690305" w:history="1">
+        <w:r>
+          <w:rPr>
+            <w:rStyle w:val="Hyperlink"/>
+            <w:rFonts w:ascii="Times New Roman" w:hAnsi="Times New Roman" w:cs="Times New Roman"/>
+            <w:noProof/>
+            <w:sz w:val="24"/>
+            <w:szCs w:val="24"/>
+          </w:rPr>
+          <w:t>3.2</w:t>
+        </w:r>
+        <w:r>
+          <w:rPr>
+            <w:rFonts w:ascii="Times New Roman" w:eastAsiaTheme="minorEastAsia" w:hAnsi="Times New Roman" w:cs="Times New Roman"/>
+            <w:noProof/>
+            <w:sz w:val="24"/>
+            <w:szCs w:val="24"/>
+          </w:rPr>
+          <w:tab/>
+        </w:r>
+        <w:r>
+          <w:rPr>
+            <w:rStyle w:val="Hyperlink"/>
+            <w:rFonts w:ascii="Times New Roman" w:hAnsi="Times New Roman" w:cs="Times New Roman"/>
+            <w:noProof/>
+            <w:sz w:val="24"/>
+            <w:szCs w:val="24"/>
+          </w:rPr>
+          <w:t>The α-helix</w:t>
+        </w:r>
+        <w:r>
+          <w:rPr>
+            <w:rFonts w:ascii="Times New Roman" w:hAnsi="Times New Roman" w:cs="Times New Roman"/>
+            <w:noProof/>
+            <w:webHidden/>
+            <w:sz w:val="24"/>
+            <w:szCs w:val="24"/>
+          </w:rPr>
+          <w:tab/>
+        </w:r>
+        <w:r>
+          <w:rPr>
+            <w:rFonts w:ascii="Times New Roman" w:hAnsi="Times New Roman" w:cs="Times New Roman"/>
+            <w:noProof/>
+            <w:webHidden/>
+            <w:sz w:val="24"/>
+            <w:szCs w:val="24"/>
+          </w:rPr>
+          <w:fldChar w:fldCharType="begin"/>
+        </w:r>
+        <w:r>
+          <w:rPr>
+            <w:rFonts w:ascii="Times New Roman" w:hAnsi="Times New Roman" w:cs="Times New Roman"/>
+            <w:noProof/>
+            <w:webHidden/>
+            <w:sz w:val="24"/>
+            <w:szCs w:val="24"/>
+          </w:rPr>
+          <w:instrText xml:space="preserve"> PAGEREF _Toc516690305 \h </w:instrText>
+        </w:r>
+        <w:r>
+          <w:rPr>
+            <w:rFonts w:ascii="Times New Roman" w:hAnsi="Times New Roman" w:cs="Times New Roman"/>
+            <w:noProof/>
+            <w:webHidden/>
+            <w:sz w:val="24"/>
+            <w:szCs w:val="24"/>
+          </w:rPr>
+        </w:r>
+        <w:r>
+          <w:rPr>
+            <w:rFonts w:ascii="Times New Roman" w:hAnsi="Times New Roman" w:cs="Times New Roman"/>
+            <w:noProof/>
+            <w:webHidden/>
+            <w:sz w:val="24"/>
+            <w:szCs w:val="24"/>
+          </w:rPr>
+          <w:fldChar w:fldCharType="separate"/>
+        </w:r>
+        <w:r>
+          <w:rPr>
+            <w:rFonts w:ascii="Times New Roman" w:hAnsi="Times New Roman" w:cs="Times New Roman"/>
+            <w:noProof/>
+            <w:webHidden/>
+            <w:sz w:val="24"/>
+            <w:szCs w:val="24"/>
+          </w:rPr>
+          <w:t>5</w:t>
+        </w:r>
+        <w:r>
+          <w:rPr>
+            <w:rFonts w:ascii="Times New Roman" w:hAnsi="Times New Roman" w:cs="Times New Roman"/>
+            <w:noProof/>
+            <w:webHidden/>
+            <w:sz w:val="24"/>
+            <w:szCs w:val="24"/>
+          </w:rPr>
+          <w:fldChar w:fldCharType="end"/>
+        </w:r>
+      </w:hyperlink>
+    </w:p>
+    <w:p>
+      <w:pPr>
+        <w:pStyle w:val="TOC3"/>
+        <w:tabs>
+          <w:tab w:val="left" w:pos="1100"/>
+          <w:tab w:val="right" w:leader="dot" w:pos="9350"/>
+        </w:tabs>
+        <w:rPr>
+          <w:rFonts w:ascii="Times New Roman" w:eastAsiaTheme="minorEastAsia" w:hAnsi="Times New Roman" w:cs="Times New Roman"/>
+          <w:noProof/>
+          <w:sz w:val="24"/>
+          <w:szCs w:val="24"/>
+        </w:rPr>
+      </w:pPr>
+      <w:hyperlink w:anchor="_Toc516690306" w:history="1">
+        <w:r>
+          <w:rPr>
+            <w:rStyle w:val="Hyperlink"/>
+            <w:rFonts w:ascii="Times New Roman" w:hAnsi="Times New Roman" w:cs="Times New Roman"/>
+            <w:noProof/>
+            <w:sz w:val="24"/>
+            <w:szCs w:val="24"/>
+          </w:rPr>
+          <w:t>3.3</w:t>
+        </w:r>
+        <w:r>
+          <w:rPr>
+            <w:rFonts w:ascii="Times New Roman" w:eastAsiaTheme="minorEastAsia" w:hAnsi="Times New Roman" w:cs="Times New Roman"/>
+            <w:noProof/>
+            <w:sz w:val="24"/>
+            <w:szCs w:val="24"/>
+          </w:rPr>
+          <w:tab/>
+        </w:r>
+        <w:r>
+          <w:rPr>
+            <w:rStyle w:val="Hyperlink"/>
+            <w:rFonts w:ascii="Times New Roman" w:hAnsi="Times New Roman" w:cs="Times New Roman"/>
+            <w:noProof/>
+            <w:sz w:val="24"/>
+            <w:szCs w:val="24"/>
+          </w:rPr>
+          <w:t>The β-sheet</w:t>
+        </w:r>
+        <w:r>
+          <w:rPr>
+            <w:rFonts w:ascii="Times New Roman" w:hAnsi="Times New Roman" w:cs="Times New Roman"/>
+            <w:noProof/>
+            <w:webHidden/>
+            <w:sz w:val="24"/>
+            <w:szCs w:val="24"/>
+          </w:rPr>
+          <w:tab/>
+        </w:r>
+        <w:r>
+          <w:rPr>
+            <w:rFonts w:ascii="Times New Roman" w:hAnsi="Times New Roman" w:cs="Times New Roman"/>
+            <w:noProof/>
+            <w:webHidden/>
+            <w:sz w:val="24"/>
+            <w:szCs w:val="24"/>
+          </w:rPr>
+          <w:fldChar w:fldCharType="begin"/>
+        </w:r>
+        <w:r>
+          <w:rPr>
+            <w:rFonts w:ascii="Times New Roman" w:hAnsi="Times New Roman" w:cs="Times New Roman"/>
+            <w:noProof/>
+            <w:webHidden/>
+            <w:sz w:val="24"/>
+            <w:szCs w:val="24"/>
+          </w:rPr>
+          <w:instrText xml:space="preserve"> PAGEREF _Toc516690306 \h </w:instrText>
+        </w:r>
+        <w:r>
+          <w:rPr>
+            <w:rFonts w:ascii="Times New Roman" w:hAnsi="Times New Roman" w:cs="Times New Roman"/>
+            <w:noProof/>
+            <w:webHidden/>
+            <w:sz w:val="24"/>
+            <w:szCs w:val="24"/>
+          </w:rPr>
+        </w:r>
+        <w:r>
+          <w:rPr>
+            <w:rFonts w:ascii="Times New Roman" w:hAnsi="Times New Roman" w:cs="Times New Roman"/>
+            <w:noProof/>
+            <w:webHidden/>
+            <w:sz w:val="24"/>
+            <w:szCs w:val="24"/>
+          </w:rPr>
+          <w:fldChar w:fldCharType="separate"/>
+        </w:r>
+        <w:r>
+          <w:rPr>
+            <w:rFonts w:ascii="Times New Roman" w:hAnsi="Times New Roman" w:cs="Times New Roman"/>
+            <w:noProof/>
+            <w:webHidden/>
+            <w:sz w:val="24"/>
+            <w:szCs w:val="24"/>
+          </w:rPr>
+          <w:t>6</w:t>
+        </w:r>
+        <w:r>
+          <w:rPr>
+            <w:rFonts w:ascii="Times New Roman" w:hAnsi="Times New Roman" w:cs="Times New Roman"/>
+            <w:noProof/>
+            <w:webHidden/>
+            <w:sz w:val="24"/>
+            <w:szCs w:val="24"/>
+          </w:rPr>
+          <w:fldChar w:fldCharType="end"/>
+        </w:r>
+      </w:hyperlink>
+    </w:p>
+    <w:p>
+      <w:pPr>
+        <w:pStyle w:val="TOC2"/>
+        <w:tabs>
+          <w:tab w:val="left" w:pos="660"/>
+          <w:tab w:val="right" w:leader="dot" w:pos="9350"/>
+        </w:tabs>
+        <w:rPr>
+          <w:rFonts w:eastAsiaTheme="minorEastAsia"/>
+          <w:noProof/>
+        </w:rPr>
+      </w:pPr>
+      <w:hyperlink w:anchor="_Toc516690307" w:history="1">
+        <w:r>
+          <w:rPr>
+            <w:rStyle w:val="Hyperlink"/>
+            <w:rFonts w:ascii="Times New Roman" w:hAnsi="Times New Roman" w:cs="Times New Roman"/>
+            <w:noProof/>
+            <w:sz w:val="24"/>
+            <w:szCs w:val="24"/>
+          </w:rPr>
+          <w:t>4.</w:t>
+        </w:r>
+        <w:r>
+          <w:rPr>
+            <w:rFonts w:ascii="Times New Roman" w:eastAsiaTheme="minorEastAsia" w:hAnsi="Times New Roman" w:cs="Times New Roman"/>
+            <w:noProof/>
+            <w:sz w:val="24"/>
+            <w:szCs w:val="24"/>
+          </w:rPr>
+          <w:tab/>
+        </w:r>
+        <w:r>
+          <w:rPr>
+            <w:rStyle w:val="Hyperlink"/>
+            <w:rFonts w:ascii="Times New Roman" w:hAnsi="Times New Roman" w:cs="Times New Roman"/>
+            <w:noProof/>
+            <w:sz w:val="24"/>
+            <w:szCs w:val="24"/>
+          </w:rPr>
+          <w:t>Protein Structure Online Databases</w:t>
+        </w:r>
+        <w:r>
+          <w:rPr>
+            <w:rFonts w:ascii="Times New Roman" w:hAnsi="Times New Roman" w:cs="Times New Roman"/>
+            <w:noProof/>
+            <w:webHidden/>
+            <w:sz w:val="24"/>
+            <w:szCs w:val="24"/>
+          </w:rPr>
+          <w:tab/>
+        </w:r>
+        <w:r>
+          <w:rPr>
+            <w:rFonts w:ascii="Times New Roman" w:hAnsi="Times New Roman" w:cs="Times New Roman"/>
+            <w:noProof/>
+            <w:webHidden/>
+            <w:sz w:val="24"/>
+            <w:szCs w:val="24"/>
+          </w:rPr>
+          <w:fldChar w:fldCharType="begin"/>
+        </w:r>
+        <w:r>
+          <w:rPr>
+            <w:rFonts w:ascii="Times New Roman" w:hAnsi="Times New Roman" w:cs="Times New Roman"/>
+            <w:noProof/>
+            <w:webHidden/>
+            <w:sz w:val="24"/>
+            <w:szCs w:val="24"/>
+          </w:rPr>
+          <w:instrText xml:space="preserve"> PAGEREF _Toc516690307 \h </w:instrText>
+        </w:r>
+        <w:r>
+          <w:rPr>
+            <w:rFonts w:ascii="Times New Roman" w:hAnsi="Times New Roman" w:cs="Times New Roman"/>
+            <w:noProof/>
+            <w:webHidden/>
+            <w:sz w:val="24"/>
+            <w:szCs w:val="24"/>
+          </w:rPr>
+        </w:r>
+        <w:r>
+          <w:rPr>
+            <w:rFonts w:ascii="Times New Roman" w:hAnsi="Times New Roman" w:cs="Times New Roman"/>
+            <w:noProof/>
+            <w:webHidden/>
+            <w:sz w:val="24"/>
+            <w:szCs w:val="24"/>
+          </w:rPr>
+          <w:fldChar w:fldCharType="separate"/>
+        </w:r>
+        <w:r>
+          <w:rPr>
+            <w:rFonts w:ascii="Times New Roman" w:hAnsi="Times New Roman" w:cs="Times New Roman"/>
+            <w:noProof/>
+            <w:webHidden/>
+            <w:sz w:val="24"/>
+            <w:szCs w:val="24"/>
+          </w:rPr>
+          <w:t>7</w:t>
+        </w:r>
+        <w:r>
+          <w:rPr>
+            <w:rFonts w:ascii="Times New Roman" w:hAnsi="Times New Roman" w:cs="Times New Roman"/>
+            <w:noProof/>
+            <w:webHidden/>
+            <w:sz w:val="24"/>
+            <w:szCs w:val="24"/>
+          </w:rPr>
+          <w:fldChar w:fldCharType="end"/>
+        </w:r>
+      </w:hyperlink>
+    </w:p>
+    <w:p>
+      <w:pPr>
+        <w:ind w:firstLine="360"/>
+        <w:jc w:val="both"/>
+        <w:rPr>
+          <w:rFonts w:ascii="Times New Roman" w:hAnsi="Times New Roman" w:cs="Times New Roman"/>
+          <w:sz w:val="24"/>
+          <w:szCs w:val="24"/>
+        </w:rPr>
+      </w:pPr>
+      <w:r>
+        <w:rPr>
+          <w:rFonts w:ascii="Times New Roman" w:hAnsi="Times New Roman" w:cs="Times New Roman"/>
+          <w:sz w:val="24"/>
+          <w:szCs w:val="24"/>
+        </w:rPr>
+        <w:fldChar w:fldCharType="end"/>
+      </w:r>
+    </w:p>
+    <w:p>
+      <w:pPr>
         <w:jc w:val="both"/>
         <w:rPr>
           <w:rFonts w:ascii="Times New Roman" w:hAnsi="Times New Roman" w:cs="Times New Roman"/>
@@ -6794,7 +7652,6 @@
           <w:sz w:val="24"/>
           <w:szCs w:val="24"/>
         </w:rPr>
-        <w:lastRenderedPageBreak/>
         <w:t xml:space="preserve">[6] </w:t>
       </w:r>
       <w:r>
@@ -6861,7 +7718,7 @@
         </w:rPr>
         <w:t xml:space="preserve">PDB Statistics, </w:t>
       </w:r>
-      <w:hyperlink r:id="rId10" w:history="1">
+      <w:hyperlink r:id="rId11" w:history="1">
         <w:r>
           <w:rPr>
             <w:rStyle w:val="Hyperlink"/>
@@ -7023,10 +7880,11 @@
   <w:abstractNum w:abstractNumId="1">
     <w:nsid w:val="3645386E"/>
     <w:multiLevelType w:val="hybridMultilevel"/>
-    <w:tmpl w:val="13726390"/>
-    <w:lvl w:ilvl="0" w:tplc="0409000F">
+    <w:tmpl w:val="C01C7BA4"/>
+    <w:lvl w:ilvl="0" w:tplc="C68A1688">
       <w:start w:val="1"/>
       <w:numFmt w:val="decimal"/>
+      <w:pStyle w:val="Heading2"/>
       <w:lvlText w:val="%1."/>
       <w:lvlJc w:val="left"/>
       <w:pPr>
@@ -7103,6 +7961,96 @@
       <w:lvlJc w:val="right"/>
       <w:pPr>
         <w:ind w:left="6480" w:hanging="180"/>
+      </w:pPr>
+    </w:lvl>
+  </w:abstractNum>
+  <w:abstractNum w:abstractNumId="2">
+    <w:nsid w:val="6E2D765C"/>
+    <w:multiLevelType w:val="hybridMultilevel"/>
+    <w:tmpl w:val="C3A2C5EC"/>
+    <w:lvl w:ilvl="0" w:tplc="9EACD014">
+      <w:start w:val="1"/>
+      <w:numFmt w:val="decimal"/>
+      <w:pStyle w:val="Heading3"/>
+      <w:lvlText w:val="3.%1"/>
+      <w:lvlJc w:val="left"/>
+      <w:pPr>
+        <w:ind w:left="1080" w:hanging="360"/>
+      </w:pPr>
+      <w:rPr>
+        <w:rFonts w:hint="default"/>
+      </w:rPr>
+    </w:lvl>
+    <w:lvl w:ilvl="1" w:tplc="04090019" w:tentative="1">
+      <w:start w:val="1"/>
+      <w:numFmt w:val="lowerLetter"/>
+      <w:lvlText w:val="%2."/>
+      <w:lvlJc w:val="left"/>
+      <w:pPr>
+        <w:ind w:left="1800" w:hanging="360"/>
+      </w:pPr>
+    </w:lvl>
+    <w:lvl w:ilvl="2" w:tplc="0409001B" w:tentative="1">
+      <w:start w:val="1"/>
+      <w:numFmt w:val="lowerRoman"/>
+      <w:lvlText w:val="%3."/>
+      <w:lvlJc w:val="right"/>
+      <w:pPr>
+        <w:ind w:left="2520" w:hanging="180"/>
+      </w:pPr>
+    </w:lvl>
+    <w:lvl w:ilvl="3" w:tplc="0409000F" w:tentative="1">
+      <w:start w:val="1"/>
+      <w:numFmt w:val="decimal"/>
+      <w:lvlText w:val="%4."/>
+      <w:lvlJc w:val="left"/>
+      <w:pPr>
+        <w:ind w:left="3240" w:hanging="360"/>
+      </w:pPr>
+    </w:lvl>
+    <w:lvl w:ilvl="4" w:tplc="04090019" w:tentative="1">
+      <w:start w:val="1"/>
+      <w:numFmt w:val="lowerLetter"/>
+      <w:lvlText w:val="%5."/>
+      <w:lvlJc w:val="left"/>
+      <w:pPr>
+        <w:ind w:left="3960" w:hanging="360"/>
+      </w:pPr>
+    </w:lvl>
+    <w:lvl w:ilvl="5" w:tplc="0409001B" w:tentative="1">
+      <w:start w:val="1"/>
+      <w:numFmt w:val="lowerRoman"/>
+      <w:lvlText w:val="%6."/>
+      <w:lvlJc w:val="right"/>
+      <w:pPr>
+        <w:ind w:left="4680" w:hanging="180"/>
+      </w:pPr>
+    </w:lvl>
+    <w:lvl w:ilvl="6" w:tplc="0409000F" w:tentative="1">
+      <w:start w:val="1"/>
+      <w:numFmt w:val="decimal"/>
+      <w:lvlText w:val="%7."/>
+      <w:lvlJc w:val="left"/>
+      <w:pPr>
+        <w:ind w:left="5400" w:hanging="360"/>
+      </w:pPr>
+    </w:lvl>
+    <w:lvl w:ilvl="7" w:tplc="04090019" w:tentative="1">
+      <w:start w:val="1"/>
+      <w:numFmt w:val="lowerLetter"/>
+      <w:lvlText w:val="%8."/>
+      <w:lvlJc w:val="left"/>
+      <w:pPr>
+        <w:ind w:left="6120" w:hanging="360"/>
+      </w:pPr>
+    </w:lvl>
+    <w:lvl w:ilvl="8" w:tplc="0409001B" w:tentative="1">
+      <w:start w:val="1"/>
+      <w:numFmt w:val="lowerRoman"/>
+      <w:lvlText w:val="%9."/>
+      <w:lvlJc w:val="right"/>
+      <w:pPr>
+        <w:ind w:left="6840" w:hanging="180"/>
       </w:pPr>
     </w:lvl>
   </w:abstractNum>
@@ -7111,6 +8059,9 @@
   </w:num>
   <w:num w:numId="2">
     <w:abstractNumId w:val="0"/>
+  </w:num>
+  <w:num w:numId="3">
+    <w:abstractNumId w:val="2"/>
   </w:num>
 </w:numbering>
 </file>
@@ -7143,7 +8094,7 @@
     <w:lsdException w:name="heading 7" w:uiPriority="9" w:qFormat="1"/>
     <w:lsdException w:name="heading 8" w:uiPriority="9" w:qFormat="1"/>
     <w:lsdException w:name="heading 9" w:uiPriority="9" w:qFormat="1"/>
-    <w:lsdException w:name="toc 1" w:uiPriority="39"/>
+    <w:lsdException w:name="toc 1" w:uiPriority="39" w:qFormat="1"/>
     <w:lsdException w:name="toc 2" w:uiPriority="39"/>
     <w:lsdException w:name="toc 3" w:uiPriority="39"/>
     <w:lsdException w:name="toc 4" w:uiPriority="39"/>
@@ -7283,20 +8234,63 @@
     <w:link w:val="Heading1Char"/>
     <w:uiPriority w:val="9"/>
     <w:qFormat/>
-    <w:rsid w:val="003F637E"/>
+    <w:rsid w:val="000B1468"/>
     <w:pPr>
       <w:keepNext/>
       <w:keepLines/>
       <w:spacing w:before="480" w:after="0"/>
+      <w:ind w:left="360"/>
       <w:outlineLvl w:val="0"/>
     </w:pPr>
     <w:rPr>
-      <w:rFonts w:asciiTheme="majorHAnsi" w:eastAsiaTheme="majorEastAsia" w:hAnsiTheme="majorHAnsi" w:cstheme="majorBidi"/>
-      <w:b/>
+      <w:rFonts w:ascii="Times New Roman" w:eastAsiaTheme="majorEastAsia" w:hAnsi="Times New Roman" w:cs="Times New Roman"/>
       <w:bCs/>
-      <w:color w:val="365F91" w:themeColor="accent1" w:themeShade="BF"/>
-      <w:sz w:val="28"/>
-      <w:szCs w:val="28"/>
+      <w:sz w:val="24"/>
+      <w:szCs w:val="24"/>
+    </w:rPr>
+  </w:style>
+  <w:style w:type="paragraph" w:styleId="Heading2">
+    <w:name w:val="heading 2"/>
+    <w:basedOn w:val="ListParagraph"/>
+    <w:next w:val="Normal"/>
+    <w:link w:val="Heading2Char"/>
+    <w:uiPriority w:val="9"/>
+    <w:unhideWhenUsed/>
+    <w:qFormat/>
+    <w:rsid w:val="000B1468"/>
+    <w:pPr>
+      <w:numPr>
+        <w:numId w:val="1"/>
+      </w:numPr>
+      <w:jc w:val="both"/>
+      <w:outlineLvl w:val="1"/>
+    </w:pPr>
+    <w:rPr>
+      <w:rFonts w:ascii="Times New Roman" w:hAnsi="Times New Roman" w:cs="Times New Roman"/>
+      <w:sz w:val="24"/>
+      <w:szCs w:val="24"/>
+    </w:rPr>
+  </w:style>
+  <w:style w:type="paragraph" w:styleId="Heading3">
+    <w:name w:val="heading 3"/>
+    <w:basedOn w:val="ListParagraph"/>
+    <w:next w:val="Normal"/>
+    <w:link w:val="Heading3Char"/>
+    <w:uiPriority w:val="9"/>
+    <w:unhideWhenUsed/>
+    <w:qFormat/>
+    <w:rsid w:val="008F71B0"/>
+    <w:pPr>
+      <w:numPr>
+        <w:numId w:val="3"/>
+      </w:numPr>
+      <w:jc w:val="both"/>
+      <w:outlineLvl w:val="2"/>
+    </w:pPr>
+    <w:rPr>
+      <w:rFonts w:ascii="Times New Roman" w:hAnsi="Times New Roman" w:cs="Times New Roman"/>
+      <w:sz w:val="24"/>
+      <w:szCs w:val="24"/>
     </w:rPr>
   </w:style>
   <w:style w:type="character" w:default="1" w:styleId="DefaultParagraphFont">
@@ -7364,7 +8358,7 @@
       </w:tblCellMar>
     </w:tblPr>
   </w:style>
-  <w:style w:type="table" w:styleId="LightShading-Accent1">
+  <w:style w:type="table" w:customStyle="1" w:styleId="LightShading-Accent1">
     <w:name w:val="Light Shading Accent 1"/>
     <w:basedOn w:val="TableNormal"/>
     <w:uiPriority w:val="60"/>
@@ -7525,14 +8519,112 @@
     <w:basedOn w:val="DefaultParagraphFont"/>
     <w:link w:val="Heading1"/>
     <w:uiPriority w:val="9"/>
-    <w:rsid w:val="003F637E"/>
+    <w:rsid w:val="000B1468"/>
     <w:rPr>
-      <w:rFonts w:asciiTheme="majorHAnsi" w:eastAsiaTheme="majorEastAsia" w:hAnsiTheme="majorHAnsi" w:cstheme="majorBidi"/>
+      <w:rFonts w:ascii="Times New Roman" w:eastAsiaTheme="majorEastAsia" w:hAnsi="Times New Roman" w:cs="Times New Roman"/>
+      <w:bCs/>
+      <w:sz w:val="24"/>
+      <w:szCs w:val="24"/>
+    </w:rPr>
+  </w:style>
+  <w:style w:type="character" w:customStyle="1" w:styleId="Heading2Char">
+    <w:name w:val="Heading 2 Char"/>
+    <w:basedOn w:val="DefaultParagraphFont"/>
+    <w:link w:val="Heading2"/>
+    <w:uiPriority w:val="9"/>
+    <w:rsid w:val="000B1468"/>
+    <w:rPr>
+      <w:rFonts w:ascii="Times New Roman" w:hAnsi="Times New Roman" w:cs="Times New Roman"/>
+      <w:sz w:val="24"/>
+      <w:szCs w:val="24"/>
+    </w:rPr>
+  </w:style>
+  <w:style w:type="paragraph" w:styleId="TOCHeading">
+    <w:name w:val="TOC Heading"/>
+    <w:basedOn w:val="Heading1"/>
+    <w:next w:val="Normal"/>
+    <w:uiPriority w:val="39"/>
+    <w:semiHidden/>
+    <w:unhideWhenUsed/>
+    <w:qFormat/>
+    <w:rsid w:val="000B1468"/>
+    <w:pPr>
+      <w:ind w:left="0"/>
+      <w:outlineLvl w:val="9"/>
+    </w:pPr>
+    <w:rPr>
+      <w:rFonts w:asciiTheme="majorHAnsi" w:hAnsiTheme="majorHAnsi" w:cstheme="majorBidi"/>
       <w:b/>
-      <w:bCs/>
       <w:color w:val="365F91" w:themeColor="accent1" w:themeShade="BF"/>
       <w:sz w:val="28"/>
       <w:szCs w:val="28"/>
+    </w:rPr>
+  </w:style>
+  <w:style w:type="paragraph" w:styleId="TOC1">
+    <w:name w:val="toc 1"/>
+    <w:basedOn w:val="Normal"/>
+    <w:next w:val="Normal"/>
+    <w:link w:val="TOC1Char"/>
+    <w:autoRedefine/>
+    <w:uiPriority w:val="39"/>
+    <w:unhideWhenUsed/>
+    <w:qFormat/>
+    <w:rsid w:val="008F71B0"/>
+    <w:pPr>
+      <w:spacing w:after="100"/>
+    </w:pPr>
+    <w:rPr>
+      <w:rFonts w:ascii="Times New Roman" w:hAnsi="Times New Roman"/>
+      <w:sz w:val="24"/>
+    </w:rPr>
+  </w:style>
+  <w:style w:type="paragraph" w:styleId="TOC2">
+    <w:name w:val="toc 2"/>
+    <w:basedOn w:val="Normal"/>
+    <w:next w:val="Normal"/>
+    <w:autoRedefine/>
+    <w:uiPriority w:val="39"/>
+    <w:unhideWhenUsed/>
+    <w:rsid w:val="000B1468"/>
+    <w:pPr>
+      <w:spacing w:after="100"/>
+      <w:ind w:left="220"/>
+    </w:pPr>
+  </w:style>
+  <w:style w:type="character" w:customStyle="1" w:styleId="Heading3Char">
+    <w:name w:val="Heading 3 Char"/>
+    <w:basedOn w:val="DefaultParagraphFont"/>
+    <w:link w:val="Heading3"/>
+    <w:uiPriority w:val="9"/>
+    <w:rsid w:val="008F71B0"/>
+    <w:rPr>
+      <w:rFonts w:ascii="Times New Roman" w:hAnsi="Times New Roman" w:cs="Times New Roman"/>
+      <w:sz w:val="24"/>
+      <w:szCs w:val="24"/>
+    </w:rPr>
+  </w:style>
+  <w:style w:type="paragraph" w:styleId="TOC3">
+    <w:name w:val="toc 3"/>
+    <w:basedOn w:val="Normal"/>
+    <w:next w:val="Normal"/>
+    <w:autoRedefine/>
+    <w:uiPriority w:val="39"/>
+    <w:unhideWhenUsed/>
+    <w:rsid w:val="008F71B0"/>
+    <w:pPr>
+      <w:spacing w:after="100"/>
+      <w:ind w:left="440"/>
+    </w:pPr>
+  </w:style>
+  <w:style w:type="character" w:customStyle="1" w:styleId="TOC1Char">
+    <w:name w:val="TOC 1 Char"/>
+    <w:basedOn w:val="DefaultParagraphFont"/>
+    <w:link w:val="TOC1"/>
+    <w:uiPriority w:val="39"/>
+    <w:rsid w:val="008F71B0"/>
+    <w:rPr>
+      <w:rFonts w:ascii="Times New Roman" w:hAnsi="Times New Roman"/>
+      <w:sz w:val="24"/>
     </w:rPr>
   </w:style>
 </w:styles>
@@ -7819,4 +8911,16 @@
   <a:objectDefaults/>
   <a:extraClrSchemeLst/>
 </a:theme>
+</file>
+
+<file path=customXml/item1.xml><?xml version="1.0" encoding="utf-8"?>
+<b:Sources xmlns:b="http://schemas.openxmlformats.org/officeDocument/2006/bibliography" xmlns="http://schemas.openxmlformats.org/officeDocument/2006/bibliography" SelectedStyle="\APA.XSL" StyleName="APA Fifth Edition"/>
+</file>
+
+<file path=customXml/itemProps1.xml><?xml version="1.0" encoding="utf-8"?>
+<ds:datastoreItem xmlns:ds="http://schemas.openxmlformats.org/officeDocument/2006/customXml" ds:itemID="{842A9AB4-0E14-494C-ADC7-EA7E944C3DE8}">
+  <ds:schemaRefs>
+    <ds:schemaRef ds:uri="http://schemas.openxmlformats.org/officeDocument/2006/bibliography"/>
+  </ds:schemaRefs>
+</ds:datastoreItem>
 </file>
</xml_diff>

<commit_message>
merged chapters 2, 3 and 4
</commit_message>
<xml_diff>
--- a/Chapter 2 - Proteins.docx
+++ b/Chapter 2 - Proteins.docx
@@ -33,31 +33,6 @@
       <w:bookmarkEnd w:id="1"/>
     </w:p>
     <w:p>
-      <w:pPr>
-        <w:rPr>
-          <w:color w:val="FF0000"/>
-        </w:rPr>
-      </w:pPr>
-      <w:r>
-        <w:rPr>
-          <w:color w:val="FF0000"/>
-        </w:rPr>
-        <w:t xml:space="preserve">INCLUDE fold definition and some examples – used </w:t>
-      </w:r>
-      <w:r>
-        <w:rPr>
-          <w:color w:val="FF0000"/>
-        </w:rPr>
-        <w:t>in chapter IV</w:t>
-      </w:r>
-      <w:r>
-        <w:rPr>
-          <w:color w:val="FF0000"/>
-        </w:rPr>
-        <w:t>!</w:t>
-      </w:r>
-    </w:p>
-    <w:p>
       <w:r>
         <w:t xml:space="preserve">Proteins are </w:t>
       </w:r>
@@ -213,6 +188,7 @@
       </w:pPr>
       <w:bookmarkStart w:id="2" w:name="_Toc516690302"/>
       <w:r>
+        <w:lastRenderedPageBreak/>
         <w:t xml:space="preserve">Protein </w:t>
       </w:r>
       <w:r>
@@ -320,6 +296,9 @@
       </w:r>
     </w:p>
     <w:p>
+      <w:pPr>
+        <w:jc w:val="center"/>
+      </w:pPr>
       <w:r>
         <w:rPr>
           <w:noProof/>
@@ -362,6 +341,9 @@
       </w:r>
     </w:p>
     <w:p>
+      <w:pPr>
+        <w:jc w:val="center"/>
+      </w:pPr>
       <w:r>
         <w:rPr>
           <w:b/>
@@ -383,26 +365,26 @@
         <w:t>s</w:t>
       </w:r>
       <w:r>
-        <w:t xml:space="preserve"> tried to group together the </w:t>
+        <w:t xml:space="preserve"> tried to group together the nucleotides in order to try to solve this g</w:t>
+      </w:r>
+      <w:r>
+        <w:t xml:space="preserve">enetic code. </w:t>
+      </w:r>
+      <w:r>
+        <w:t>I</w:t>
+      </w:r>
+      <w:r>
+        <w:t xml:space="preserve">t was shown </w:t>
+      </w:r>
+      <w:r>
+        <w:t xml:space="preserve">in the early 1960s </w:t>
+      </w:r>
+      <w:r>
+        <w:t xml:space="preserve">that a sequence of three consecutive nucleotides was able to represent one amino-acid, each group </w:t>
       </w:r>
       <w:r>
         <w:lastRenderedPageBreak/>
-        <w:t>nucleotides in order to try to solve this g</w:t>
-      </w:r>
-      <w:r>
-        <w:t xml:space="preserve">enetic code. </w:t>
-      </w:r>
-      <w:r>
-        <w:t>I</w:t>
-      </w:r>
-      <w:r>
-        <w:t xml:space="preserve">t was shown </w:t>
-      </w:r>
-      <w:r>
-        <w:t xml:space="preserve">in the early 1960s </w:t>
-      </w:r>
-      <w:r>
-        <w:t xml:space="preserve">that a sequence of three consecutive nucleotides was able to represent one amino-acid, each group being called a codon. </w:t>
+        <w:t xml:space="preserve">being called a codon. </w:t>
       </w:r>
       <w:r>
         <w:t>Since there were four different nucleotides in the RNA, there were 4</w:t>
@@ -519,6 +501,9 @@
       </w:r>
     </w:p>
     <w:p>
+      <w:pPr>
+        <w:jc w:val="right"/>
+      </w:pPr>
       <w:r>
         <w:rPr>
           <w:b/>
@@ -545,19 +530,21 @@
       <w:tblPr>
         <w:tblStyle w:val="LightShading-Accent11"/>
         <w:tblW w:w="9630" w:type="dxa"/>
+        <w:jc w:val="center"/>
         <w:tblLook w:val="04A0"/>
       </w:tblPr>
       <w:tblGrid>
         <w:gridCol w:w="1458"/>
-        <w:gridCol w:w="2610"/>
-        <w:gridCol w:w="1710"/>
-        <w:gridCol w:w="1710"/>
-        <w:gridCol w:w="2142"/>
+        <w:gridCol w:w="2007"/>
+        <w:gridCol w:w="1620"/>
+        <w:gridCol w:w="1800"/>
+        <w:gridCol w:w="2745"/>
       </w:tblGrid>
       <w:tr>
         <w:trPr>
           <w:cnfStyle w:val="100000000000"/>
           <w:trHeight w:val="514"/>
+          <w:jc w:val="center"/>
         </w:trPr>
         <w:tc>
           <w:tcPr>
@@ -568,80 +555,151 @@
             </w:tcBorders>
           </w:tcPr>
           <w:p>
-            <w:r>
+            <w:pPr>
+              <w:ind w:firstLine="0"/>
+              <w:jc w:val="center"/>
+              <w:rPr>
+                <w:color w:val="auto"/>
+                <w:sz w:val="24"/>
+                <w:szCs w:val="24"/>
+              </w:rPr>
+            </w:pPr>
+            <w:r>
+              <w:rPr>
+                <w:color w:val="auto"/>
+                <w:sz w:val="24"/>
+                <w:szCs w:val="24"/>
+              </w:rPr>
               <w:t>Polarity</w:t>
             </w:r>
           </w:p>
         </w:tc>
         <w:tc>
           <w:tcPr>
-            <w:tcW w:w="2610" w:type="dxa"/>
-            <w:tcBorders>
-              <w:left w:val="single" w:sz="8" w:space="0" w:color="4F81BD" w:themeColor="accent1"/>
-              <w:right w:val="single" w:sz="8" w:space="0" w:color="4F81BD" w:themeColor="accent1"/>
-            </w:tcBorders>
-          </w:tcPr>
-          <w:p>
-            <w:pPr>
+            <w:tcW w:w="2007" w:type="dxa"/>
+            <w:tcBorders>
+              <w:left w:val="single" w:sz="8" w:space="0" w:color="4F81BD" w:themeColor="accent1"/>
+              <w:right w:val="single" w:sz="8" w:space="0" w:color="4F81BD" w:themeColor="accent1"/>
+            </w:tcBorders>
+          </w:tcPr>
+          <w:p>
+            <w:pPr>
+              <w:ind w:firstLine="0"/>
+              <w:jc w:val="center"/>
               <w:cnfStyle w:val="100000000000"/>
-            </w:pPr>
-            <w:r>
+              <w:rPr>
+                <w:color w:val="auto"/>
+                <w:sz w:val="24"/>
+                <w:szCs w:val="24"/>
+              </w:rPr>
+            </w:pPr>
+            <w:r>
+              <w:rPr>
+                <w:color w:val="auto"/>
+                <w:sz w:val="24"/>
+                <w:szCs w:val="24"/>
+              </w:rPr>
               <w:t>Amino acid</w:t>
             </w:r>
           </w:p>
         </w:tc>
         <w:tc>
           <w:tcPr>
-            <w:tcW w:w="1710" w:type="dxa"/>
-            <w:tcBorders>
-              <w:left w:val="single" w:sz="8" w:space="0" w:color="4F81BD" w:themeColor="accent1"/>
-              <w:right w:val="single" w:sz="8" w:space="0" w:color="4F81BD" w:themeColor="accent1"/>
-            </w:tcBorders>
-          </w:tcPr>
-          <w:p>
-            <w:pPr>
+            <w:tcW w:w="1620" w:type="dxa"/>
+            <w:tcBorders>
+              <w:left w:val="single" w:sz="8" w:space="0" w:color="4F81BD" w:themeColor="accent1"/>
+              <w:right w:val="single" w:sz="8" w:space="0" w:color="4F81BD" w:themeColor="accent1"/>
+            </w:tcBorders>
+          </w:tcPr>
+          <w:p>
+            <w:pPr>
+              <w:ind w:firstLine="0"/>
+              <w:jc w:val="center"/>
               <w:cnfStyle w:val="100000000000"/>
-            </w:pPr>
-            <w:r>
+              <w:rPr>
+                <w:color w:val="auto"/>
+                <w:sz w:val="24"/>
+                <w:szCs w:val="24"/>
+              </w:rPr>
+            </w:pPr>
+            <w:r>
+              <w:rPr>
+                <w:color w:val="auto"/>
+                <w:sz w:val="24"/>
+                <w:szCs w:val="24"/>
+              </w:rPr>
               <w:t>Abbreviation (three</w:t>
             </w:r>
             <w:r>
+              <w:rPr>
+                <w:color w:val="auto"/>
+                <w:sz w:val="24"/>
+                <w:szCs w:val="24"/>
+              </w:rPr>
               <w:t xml:space="preserve"> letters)</w:t>
             </w:r>
           </w:p>
         </w:tc>
         <w:tc>
           <w:tcPr>
-            <w:tcW w:w="1710" w:type="dxa"/>
-            <w:tcBorders>
-              <w:left w:val="single" w:sz="8" w:space="0" w:color="4F81BD" w:themeColor="accent1"/>
-              <w:right w:val="single" w:sz="8" w:space="0" w:color="4F81BD" w:themeColor="accent1"/>
-            </w:tcBorders>
-          </w:tcPr>
-          <w:p>
-            <w:pPr>
+            <w:tcW w:w="1800" w:type="dxa"/>
+            <w:tcBorders>
+              <w:left w:val="single" w:sz="8" w:space="0" w:color="4F81BD" w:themeColor="accent1"/>
+              <w:right w:val="single" w:sz="8" w:space="0" w:color="4F81BD" w:themeColor="accent1"/>
+            </w:tcBorders>
+          </w:tcPr>
+          <w:p>
+            <w:pPr>
+              <w:ind w:firstLine="0"/>
+              <w:jc w:val="center"/>
               <w:cnfStyle w:val="100000000000"/>
-            </w:pPr>
-            <w:r>
+              <w:rPr>
+                <w:color w:val="auto"/>
+                <w:sz w:val="24"/>
+                <w:szCs w:val="24"/>
+              </w:rPr>
+            </w:pPr>
+            <w:r>
+              <w:rPr>
+                <w:color w:val="auto"/>
+                <w:sz w:val="24"/>
+                <w:szCs w:val="24"/>
+              </w:rPr>
               <w:t>Abbreviation (one</w:t>
             </w:r>
             <w:r>
+              <w:rPr>
+                <w:color w:val="auto"/>
+                <w:sz w:val="24"/>
+                <w:szCs w:val="24"/>
+              </w:rPr>
               <w:t xml:space="preserve"> letter)</w:t>
             </w:r>
           </w:p>
         </w:tc>
         <w:tc>
           <w:tcPr>
-            <w:tcW w:w="2142" w:type="dxa"/>
-            <w:tcBorders>
-              <w:left w:val="single" w:sz="8" w:space="0" w:color="4F81BD" w:themeColor="accent1"/>
-            </w:tcBorders>
-          </w:tcPr>
-          <w:p>
-            <w:pPr>
+            <w:tcW w:w="2745" w:type="dxa"/>
+            <w:tcBorders>
+              <w:left w:val="single" w:sz="8" w:space="0" w:color="4F81BD" w:themeColor="accent1"/>
+            </w:tcBorders>
+          </w:tcPr>
+          <w:p>
+            <w:pPr>
+              <w:jc w:val="center"/>
               <w:cnfStyle w:val="100000000000"/>
-            </w:pPr>
-            <w:r>
+              <w:rPr>
+                <w:color w:val="auto"/>
+                <w:sz w:val="24"/>
+                <w:szCs w:val="24"/>
+              </w:rPr>
+            </w:pPr>
+            <w:r>
+              <w:rPr>
+                <w:color w:val="auto"/>
+                <w:sz w:val="24"/>
+                <w:szCs w:val="24"/>
+              </w:rPr>
               <w:t>Type of side chain</w:t>
             </w:r>
           </w:p>
@@ -651,6 +709,7 @@
         <w:trPr>
           <w:cnfStyle w:val="000000100000"/>
           <w:trHeight w:val="268"/>
+          <w:jc w:val="center"/>
         </w:trPr>
         <w:tc>
           <w:tcPr>
@@ -661,79 +720,171 @@
               <w:right w:val="single" w:sz="8" w:space="0" w:color="4F81BD" w:themeColor="accent1"/>
             </w:tcBorders>
           </w:tcPr>
-          <w:p/>
-          <w:p/>
-          <w:p/>
-          <w:p/>
-          <w:p>
-            <w:r>
+          <w:p>
+            <w:pPr>
+              <w:jc w:val="center"/>
+              <w:rPr>
+                <w:color w:val="auto"/>
+                <w:sz w:val="24"/>
+                <w:szCs w:val="24"/>
+              </w:rPr>
+            </w:pPr>
+          </w:p>
+          <w:p>
+            <w:pPr>
+              <w:jc w:val="center"/>
+              <w:rPr>
+                <w:color w:val="auto"/>
+                <w:sz w:val="24"/>
+                <w:szCs w:val="24"/>
+              </w:rPr>
+            </w:pPr>
+          </w:p>
+          <w:p>
+            <w:pPr>
+              <w:jc w:val="center"/>
+              <w:rPr>
+                <w:color w:val="auto"/>
+                <w:sz w:val="24"/>
+                <w:szCs w:val="24"/>
+              </w:rPr>
+            </w:pPr>
+          </w:p>
+          <w:p>
+            <w:pPr>
+              <w:jc w:val="center"/>
+              <w:rPr>
+                <w:color w:val="auto"/>
+                <w:sz w:val="24"/>
+                <w:szCs w:val="24"/>
+              </w:rPr>
+            </w:pPr>
+          </w:p>
+          <w:p>
+            <w:pPr>
+              <w:rPr>
+                <w:color w:val="auto"/>
+                <w:sz w:val="24"/>
+                <w:szCs w:val="24"/>
+              </w:rPr>
+            </w:pPr>
+            <w:r>
+              <w:rPr>
+                <w:color w:val="auto"/>
+                <w:sz w:val="24"/>
+                <w:szCs w:val="24"/>
+              </w:rPr>
               <w:t>Polar</w:t>
             </w:r>
           </w:p>
         </w:tc>
         <w:tc>
           <w:tcPr>
-            <w:tcW w:w="2610" w:type="dxa"/>
-            <w:tcBorders>
-              <w:left w:val="single" w:sz="8" w:space="0" w:color="4F81BD" w:themeColor="accent1"/>
-              <w:right w:val="single" w:sz="8" w:space="0" w:color="4F81BD" w:themeColor="accent1"/>
-            </w:tcBorders>
-          </w:tcPr>
-          <w:p>
-            <w:pPr>
+            <w:tcW w:w="2007" w:type="dxa"/>
+            <w:tcBorders>
+              <w:left w:val="single" w:sz="8" w:space="0" w:color="4F81BD" w:themeColor="accent1"/>
+              <w:right w:val="single" w:sz="8" w:space="0" w:color="4F81BD" w:themeColor="accent1"/>
+            </w:tcBorders>
+          </w:tcPr>
+          <w:p>
+            <w:pPr>
+              <w:jc w:val="center"/>
               <w:cnfStyle w:val="000000100000"/>
-            </w:pPr>
-            <w:r>
+              <w:rPr>
+                <w:color w:val="auto"/>
+                <w:sz w:val="24"/>
+                <w:szCs w:val="24"/>
+              </w:rPr>
+            </w:pPr>
+            <w:r>
+              <w:rPr>
+                <w:color w:val="auto"/>
+                <w:sz w:val="24"/>
+                <w:szCs w:val="24"/>
+              </w:rPr>
               <w:t>Aspartic acid</w:t>
             </w:r>
           </w:p>
         </w:tc>
         <w:tc>
           <w:tcPr>
-            <w:tcW w:w="1710" w:type="dxa"/>
-            <w:tcBorders>
-              <w:left w:val="single" w:sz="8" w:space="0" w:color="4F81BD" w:themeColor="accent1"/>
-              <w:right w:val="single" w:sz="8" w:space="0" w:color="4F81BD" w:themeColor="accent1"/>
-            </w:tcBorders>
-          </w:tcPr>
-          <w:p>
-            <w:pPr>
+            <w:tcW w:w="1620" w:type="dxa"/>
+            <w:tcBorders>
+              <w:left w:val="single" w:sz="8" w:space="0" w:color="4F81BD" w:themeColor="accent1"/>
+              <w:right w:val="single" w:sz="8" w:space="0" w:color="4F81BD" w:themeColor="accent1"/>
+            </w:tcBorders>
+          </w:tcPr>
+          <w:p>
+            <w:pPr>
+              <w:jc w:val="center"/>
               <w:cnfStyle w:val="000000100000"/>
-            </w:pPr>
-            <w:r>
+              <w:rPr>
+                <w:color w:val="auto"/>
+                <w:sz w:val="24"/>
+                <w:szCs w:val="24"/>
+              </w:rPr>
+            </w:pPr>
+            <w:r>
+              <w:rPr>
+                <w:color w:val="auto"/>
+                <w:sz w:val="24"/>
+                <w:szCs w:val="24"/>
+              </w:rPr>
               <w:t>Asp</w:t>
             </w:r>
           </w:p>
         </w:tc>
         <w:tc>
           <w:tcPr>
-            <w:tcW w:w="1710" w:type="dxa"/>
-            <w:tcBorders>
-              <w:left w:val="single" w:sz="8" w:space="0" w:color="4F81BD" w:themeColor="accent1"/>
-              <w:right w:val="single" w:sz="8" w:space="0" w:color="4F81BD" w:themeColor="accent1"/>
-            </w:tcBorders>
-          </w:tcPr>
-          <w:p>
-            <w:pPr>
+            <w:tcW w:w="1800" w:type="dxa"/>
+            <w:tcBorders>
+              <w:left w:val="single" w:sz="8" w:space="0" w:color="4F81BD" w:themeColor="accent1"/>
+              <w:right w:val="single" w:sz="8" w:space="0" w:color="4F81BD" w:themeColor="accent1"/>
+            </w:tcBorders>
+          </w:tcPr>
+          <w:p>
+            <w:pPr>
+              <w:jc w:val="center"/>
               <w:cnfStyle w:val="000000100000"/>
-            </w:pPr>
-            <w:r>
+              <w:rPr>
+                <w:color w:val="auto"/>
+                <w:sz w:val="24"/>
+                <w:szCs w:val="24"/>
+              </w:rPr>
+            </w:pPr>
+            <w:r>
+              <w:rPr>
+                <w:color w:val="auto"/>
+                <w:sz w:val="24"/>
+                <w:szCs w:val="24"/>
+              </w:rPr>
               <w:t>D</w:t>
             </w:r>
           </w:p>
         </w:tc>
         <w:tc>
           <w:tcPr>
-            <w:tcW w:w="2142" w:type="dxa"/>
-            <w:tcBorders>
-              <w:left w:val="single" w:sz="8" w:space="0" w:color="4F81BD" w:themeColor="accent1"/>
-            </w:tcBorders>
-          </w:tcPr>
-          <w:p>
-            <w:pPr>
+            <w:tcW w:w="2745" w:type="dxa"/>
+            <w:tcBorders>
+              <w:left w:val="single" w:sz="8" w:space="0" w:color="4F81BD" w:themeColor="accent1"/>
+            </w:tcBorders>
+          </w:tcPr>
+          <w:p>
+            <w:pPr>
+              <w:jc w:val="center"/>
               <w:cnfStyle w:val="000000100000"/>
-            </w:pPr>
-            <w:r>
+              <w:rPr>
+                <w:color w:val="auto"/>
+                <w:sz w:val="24"/>
+                <w:szCs w:val="24"/>
+              </w:rPr>
+            </w:pPr>
+            <w:r>
+              <w:rPr>
+                <w:color w:val="auto"/>
+                <w:sz w:val="24"/>
+                <w:szCs w:val="24"/>
+              </w:rPr>
               <w:t>Negatively charged</w:t>
             </w:r>
           </w:p>
@@ -742,6 +893,7 @@
       <w:tr>
         <w:trPr>
           <w:trHeight w:val="258"/>
+          <w:jc w:val="center"/>
         </w:trPr>
         <w:tc>
           <w:tcPr>
@@ -752,71 +904,124 @@
               <w:right w:val="single" w:sz="8" w:space="0" w:color="4F81BD" w:themeColor="accent1"/>
             </w:tcBorders>
           </w:tcPr>
-          <w:p/>
-        </w:tc>
-        <w:tc>
-          <w:tcPr>
-            <w:tcW w:w="2610" w:type="dxa"/>
-            <w:tcBorders>
-              <w:left w:val="single" w:sz="8" w:space="0" w:color="4F81BD" w:themeColor="accent1"/>
-              <w:right w:val="single" w:sz="8" w:space="0" w:color="4F81BD" w:themeColor="accent1"/>
-            </w:tcBorders>
-          </w:tcPr>
-          <w:p>
-            <w:pPr>
+          <w:p>
+            <w:pPr>
+              <w:jc w:val="center"/>
+              <w:rPr>
+                <w:color w:val="auto"/>
+                <w:sz w:val="24"/>
+                <w:szCs w:val="24"/>
+              </w:rPr>
+            </w:pPr>
+          </w:p>
+        </w:tc>
+        <w:tc>
+          <w:tcPr>
+            <w:tcW w:w="2007" w:type="dxa"/>
+            <w:tcBorders>
+              <w:left w:val="single" w:sz="8" w:space="0" w:color="4F81BD" w:themeColor="accent1"/>
+              <w:right w:val="single" w:sz="8" w:space="0" w:color="4F81BD" w:themeColor="accent1"/>
+            </w:tcBorders>
+          </w:tcPr>
+          <w:p>
+            <w:pPr>
+              <w:jc w:val="center"/>
               <w:cnfStyle w:val="000000000000"/>
-            </w:pPr>
-            <w:r>
+              <w:rPr>
+                <w:color w:val="auto"/>
+                <w:sz w:val="24"/>
+                <w:szCs w:val="24"/>
+              </w:rPr>
+            </w:pPr>
+            <w:r>
+              <w:rPr>
+                <w:color w:val="auto"/>
+                <w:sz w:val="24"/>
+                <w:szCs w:val="24"/>
+              </w:rPr>
               <w:t>Glutamic acid</w:t>
             </w:r>
           </w:p>
         </w:tc>
         <w:tc>
           <w:tcPr>
-            <w:tcW w:w="1710" w:type="dxa"/>
-            <w:tcBorders>
-              <w:left w:val="single" w:sz="8" w:space="0" w:color="4F81BD" w:themeColor="accent1"/>
-              <w:right w:val="single" w:sz="8" w:space="0" w:color="4F81BD" w:themeColor="accent1"/>
-            </w:tcBorders>
-          </w:tcPr>
-          <w:p>
-            <w:pPr>
+            <w:tcW w:w="1620" w:type="dxa"/>
+            <w:tcBorders>
+              <w:left w:val="single" w:sz="8" w:space="0" w:color="4F81BD" w:themeColor="accent1"/>
+              <w:right w:val="single" w:sz="8" w:space="0" w:color="4F81BD" w:themeColor="accent1"/>
+            </w:tcBorders>
+          </w:tcPr>
+          <w:p>
+            <w:pPr>
+              <w:jc w:val="center"/>
               <w:cnfStyle w:val="000000000000"/>
-            </w:pPr>
-            <w:r>
+              <w:rPr>
+                <w:color w:val="auto"/>
+                <w:sz w:val="24"/>
+                <w:szCs w:val="24"/>
+              </w:rPr>
+            </w:pPr>
+            <w:r>
+              <w:rPr>
+                <w:color w:val="auto"/>
+                <w:sz w:val="24"/>
+                <w:szCs w:val="24"/>
+              </w:rPr>
               <w:t>Glu</w:t>
             </w:r>
           </w:p>
         </w:tc>
         <w:tc>
           <w:tcPr>
-            <w:tcW w:w="1710" w:type="dxa"/>
-            <w:tcBorders>
-              <w:left w:val="single" w:sz="8" w:space="0" w:color="4F81BD" w:themeColor="accent1"/>
-              <w:right w:val="single" w:sz="8" w:space="0" w:color="4F81BD" w:themeColor="accent1"/>
-            </w:tcBorders>
-          </w:tcPr>
-          <w:p>
-            <w:pPr>
+            <w:tcW w:w="1800" w:type="dxa"/>
+            <w:tcBorders>
+              <w:left w:val="single" w:sz="8" w:space="0" w:color="4F81BD" w:themeColor="accent1"/>
+              <w:right w:val="single" w:sz="8" w:space="0" w:color="4F81BD" w:themeColor="accent1"/>
+            </w:tcBorders>
+          </w:tcPr>
+          <w:p>
+            <w:pPr>
+              <w:jc w:val="center"/>
               <w:cnfStyle w:val="000000000000"/>
-            </w:pPr>
-            <w:r>
+              <w:rPr>
+                <w:color w:val="auto"/>
+                <w:sz w:val="24"/>
+                <w:szCs w:val="24"/>
+              </w:rPr>
+            </w:pPr>
+            <w:r>
+              <w:rPr>
+                <w:color w:val="auto"/>
+                <w:sz w:val="24"/>
+                <w:szCs w:val="24"/>
+              </w:rPr>
               <w:t>E</w:t>
             </w:r>
           </w:p>
         </w:tc>
         <w:tc>
           <w:tcPr>
-            <w:tcW w:w="2142" w:type="dxa"/>
-            <w:tcBorders>
-              <w:left w:val="single" w:sz="8" w:space="0" w:color="4F81BD" w:themeColor="accent1"/>
-            </w:tcBorders>
-          </w:tcPr>
-          <w:p>
-            <w:pPr>
+            <w:tcW w:w="2745" w:type="dxa"/>
+            <w:tcBorders>
+              <w:left w:val="single" w:sz="8" w:space="0" w:color="4F81BD" w:themeColor="accent1"/>
+            </w:tcBorders>
+          </w:tcPr>
+          <w:p>
+            <w:pPr>
+              <w:jc w:val="center"/>
               <w:cnfStyle w:val="000000000000"/>
-            </w:pPr>
-            <w:r>
+              <w:rPr>
+                <w:color w:val="auto"/>
+                <w:sz w:val="24"/>
+                <w:szCs w:val="24"/>
+              </w:rPr>
+            </w:pPr>
+            <w:r>
+              <w:rPr>
+                <w:color w:val="auto"/>
+                <w:sz w:val="24"/>
+                <w:szCs w:val="24"/>
+              </w:rPr>
               <w:t>Negatively charged</w:t>
             </w:r>
           </w:p>
@@ -826,6 +1031,7 @@
         <w:trPr>
           <w:cnfStyle w:val="000000100000"/>
           <w:trHeight w:val="258"/>
+          <w:jc w:val="center"/>
         </w:trPr>
         <w:tc>
           <w:tcPr>
@@ -836,71 +1042,124 @@
               <w:right w:val="single" w:sz="8" w:space="0" w:color="4F81BD" w:themeColor="accent1"/>
             </w:tcBorders>
           </w:tcPr>
-          <w:p/>
-        </w:tc>
-        <w:tc>
-          <w:tcPr>
-            <w:tcW w:w="2610" w:type="dxa"/>
-            <w:tcBorders>
-              <w:left w:val="single" w:sz="8" w:space="0" w:color="4F81BD" w:themeColor="accent1"/>
-              <w:right w:val="single" w:sz="8" w:space="0" w:color="4F81BD" w:themeColor="accent1"/>
-            </w:tcBorders>
-          </w:tcPr>
-          <w:p>
-            <w:pPr>
+          <w:p>
+            <w:pPr>
+              <w:jc w:val="center"/>
+              <w:rPr>
+                <w:color w:val="auto"/>
+                <w:sz w:val="24"/>
+                <w:szCs w:val="24"/>
+              </w:rPr>
+            </w:pPr>
+          </w:p>
+        </w:tc>
+        <w:tc>
+          <w:tcPr>
+            <w:tcW w:w="2007" w:type="dxa"/>
+            <w:tcBorders>
+              <w:left w:val="single" w:sz="8" w:space="0" w:color="4F81BD" w:themeColor="accent1"/>
+              <w:right w:val="single" w:sz="8" w:space="0" w:color="4F81BD" w:themeColor="accent1"/>
+            </w:tcBorders>
+          </w:tcPr>
+          <w:p>
+            <w:pPr>
+              <w:jc w:val="center"/>
               <w:cnfStyle w:val="000000100000"/>
-            </w:pPr>
-            <w:r>
+              <w:rPr>
+                <w:color w:val="auto"/>
+                <w:sz w:val="24"/>
+                <w:szCs w:val="24"/>
+              </w:rPr>
+            </w:pPr>
+            <w:r>
+              <w:rPr>
+                <w:color w:val="auto"/>
+                <w:sz w:val="24"/>
+                <w:szCs w:val="24"/>
+              </w:rPr>
               <w:t>Arginine</w:t>
             </w:r>
           </w:p>
         </w:tc>
         <w:tc>
           <w:tcPr>
-            <w:tcW w:w="1710" w:type="dxa"/>
-            <w:tcBorders>
-              <w:left w:val="single" w:sz="8" w:space="0" w:color="4F81BD" w:themeColor="accent1"/>
-              <w:right w:val="single" w:sz="8" w:space="0" w:color="4F81BD" w:themeColor="accent1"/>
-            </w:tcBorders>
-          </w:tcPr>
-          <w:p>
-            <w:pPr>
+            <w:tcW w:w="1620" w:type="dxa"/>
+            <w:tcBorders>
+              <w:left w:val="single" w:sz="8" w:space="0" w:color="4F81BD" w:themeColor="accent1"/>
+              <w:right w:val="single" w:sz="8" w:space="0" w:color="4F81BD" w:themeColor="accent1"/>
+            </w:tcBorders>
+          </w:tcPr>
+          <w:p>
+            <w:pPr>
+              <w:jc w:val="center"/>
               <w:cnfStyle w:val="000000100000"/>
-            </w:pPr>
-            <w:r>
+              <w:rPr>
+                <w:color w:val="auto"/>
+                <w:sz w:val="24"/>
+                <w:szCs w:val="24"/>
+              </w:rPr>
+            </w:pPr>
+            <w:r>
+              <w:rPr>
+                <w:color w:val="auto"/>
+                <w:sz w:val="24"/>
+                <w:szCs w:val="24"/>
+              </w:rPr>
               <w:t>Arg</w:t>
             </w:r>
           </w:p>
         </w:tc>
         <w:tc>
           <w:tcPr>
-            <w:tcW w:w="1710" w:type="dxa"/>
-            <w:tcBorders>
-              <w:left w:val="single" w:sz="8" w:space="0" w:color="4F81BD" w:themeColor="accent1"/>
-              <w:right w:val="single" w:sz="8" w:space="0" w:color="4F81BD" w:themeColor="accent1"/>
-            </w:tcBorders>
-          </w:tcPr>
-          <w:p>
-            <w:pPr>
+            <w:tcW w:w="1800" w:type="dxa"/>
+            <w:tcBorders>
+              <w:left w:val="single" w:sz="8" w:space="0" w:color="4F81BD" w:themeColor="accent1"/>
+              <w:right w:val="single" w:sz="8" w:space="0" w:color="4F81BD" w:themeColor="accent1"/>
+            </w:tcBorders>
+          </w:tcPr>
+          <w:p>
+            <w:pPr>
+              <w:jc w:val="center"/>
               <w:cnfStyle w:val="000000100000"/>
-            </w:pPr>
-            <w:r>
+              <w:rPr>
+                <w:color w:val="auto"/>
+                <w:sz w:val="24"/>
+                <w:szCs w:val="24"/>
+              </w:rPr>
+            </w:pPr>
+            <w:r>
+              <w:rPr>
+                <w:color w:val="auto"/>
+                <w:sz w:val="24"/>
+                <w:szCs w:val="24"/>
+              </w:rPr>
               <w:t>R</w:t>
             </w:r>
           </w:p>
         </w:tc>
         <w:tc>
           <w:tcPr>
-            <w:tcW w:w="2142" w:type="dxa"/>
-            <w:tcBorders>
-              <w:left w:val="single" w:sz="8" w:space="0" w:color="4F81BD" w:themeColor="accent1"/>
-            </w:tcBorders>
-          </w:tcPr>
-          <w:p>
-            <w:pPr>
+            <w:tcW w:w="2745" w:type="dxa"/>
+            <w:tcBorders>
+              <w:left w:val="single" w:sz="8" w:space="0" w:color="4F81BD" w:themeColor="accent1"/>
+            </w:tcBorders>
+          </w:tcPr>
+          <w:p>
+            <w:pPr>
+              <w:jc w:val="center"/>
               <w:cnfStyle w:val="000000100000"/>
-            </w:pPr>
-            <w:r>
+              <w:rPr>
+                <w:color w:val="auto"/>
+                <w:sz w:val="24"/>
+                <w:szCs w:val="24"/>
+              </w:rPr>
+            </w:pPr>
+            <w:r>
+              <w:rPr>
+                <w:color w:val="auto"/>
+                <w:sz w:val="24"/>
+                <w:szCs w:val="24"/>
+              </w:rPr>
               <w:t>Positively charged</w:t>
             </w:r>
           </w:p>
@@ -909,6 +1168,7 @@
       <w:tr>
         <w:trPr>
           <w:trHeight w:val="258"/>
+          <w:jc w:val="center"/>
         </w:trPr>
         <w:tc>
           <w:tcPr>
@@ -919,71 +1179,124 @@
               <w:right w:val="single" w:sz="8" w:space="0" w:color="4F81BD" w:themeColor="accent1"/>
             </w:tcBorders>
           </w:tcPr>
-          <w:p/>
-        </w:tc>
-        <w:tc>
-          <w:tcPr>
-            <w:tcW w:w="2610" w:type="dxa"/>
-            <w:tcBorders>
-              <w:left w:val="single" w:sz="8" w:space="0" w:color="4F81BD" w:themeColor="accent1"/>
-              <w:right w:val="single" w:sz="8" w:space="0" w:color="4F81BD" w:themeColor="accent1"/>
-            </w:tcBorders>
-          </w:tcPr>
-          <w:p>
-            <w:pPr>
+          <w:p>
+            <w:pPr>
+              <w:jc w:val="center"/>
+              <w:rPr>
+                <w:color w:val="auto"/>
+                <w:sz w:val="24"/>
+                <w:szCs w:val="24"/>
+              </w:rPr>
+            </w:pPr>
+          </w:p>
+        </w:tc>
+        <w:tc>
+          <w:tcPr>
+            <w:tcW w:w="2007" w:type="dxa"/>
+            <w:tcBorders>
+              <w:left w:val="single" w:sz="8" w:space="0" w:color="4F81BD" w:themeColor="accent1"/>
+              <w:right w:val="single" w:sz="8" w:space="0" w:color="4F81BD" w:themeColor="accent1"/>
+            </w:tcBorders>
+          </w:tcPr>
+          <w:p>
+            <w:pPr>
+              <w:jc w:val="center"/>
               <w:cnfStyle w:val="000000000000"/>
-            </w:pPr>
-            <w:r>
+              <w:rPr>
+                <w:color w:val="auto"/>
+                <w:sz w:val="24"/>
+                <w:szCs w:val="24"/>
+              </w:rPr>
+            </w:pPr>
+            <w:r>
+              <w:rPr>
+                <w:color w:val="auto"/>
+                <w:sz w:val="24"/>
+                <w:szCs w:val="24"/>
+              </w:rPr>
               <w:t>Lysine</w:t>
             </w:r>
           </w:p>
         </w:tc>
         <w:tc>
           <w:tcPr>
-            <w:tcW w:w="1710" w:type="dxa"/>
-            <w:tcBorders>
-              <w:left w:val="single" w:sz="8" w:space="0" w:color="4F81BD" w:themeColor="accent1"/>
-              <w:right w:val="single" w:sz="8" w:space="0" w:color="4F81BD" w:themeColor="accent1"/>
-            </w:tcBorders>
-          </w:tcPr>
-          <w:p>
-            <w:pPr>
+            <w:tcW w:w="1620" w:type="dxa"/>
+            <w:tcBorders>
+              <w:left w:val="single" w:sz="8" w:space="0" w:color="4F81BD" w:themeColor="accent1"/>
+              <w:right w:val="single" w:sz="8" w:space="0" w:color="4F81BD" w:themeColor="accent1"/>
+            </w:tcBorders>
+          </w:tcPr>
+          <w:p>
+            <w:pPr>
+              <w:jc w:val="center"/>
               <w:cnfStyle w:val="000000000000"/>
-            </w:pPr>
-            <w:r>
+              <w:rPr>
+                <w:color w:val="auto"/>
+                <w:sz w:val="24"/>
+                <w:szCs w:val="24"/>
+              </w:rPr>
+            </w:pPr>
+            <w:r>
+              <w:rPr>
+                <w:color w:val="auto"/>
+                <w:sz w:val="24"/>
+                <w:szCs w:val="24"/>
+              </w:rPr>
               <w:t>Lys</w:t>
             </w:r>
           </w:p>
         </w:tc>
         <w:tc>
           <w:tcPr>
-            <w:tcW w:w="1710" w:type="dxa"/>
-            <w:tcBorders>
-              <w:left w:val="single" w:sz="8" w:space="0" w:color="4F81BD" w:themeColor="accent1"/>
-              <w:right w:val="single" w:sz="8" w:space="0" w:color="4F81BD" w:themeColor="accent1"/>
-            </w:tcBorders>
-          </w:tcPr>
-          <w:p>
-            <w:pPr>
+            <w:tcW w:w="1800" w:type="dxa"/>
+            <w:tcBorders>
+              <w:left w:val="single" w:sz="8" w:space="0" w:color="4F81BD" w:themeColor="accent1"/>
+              <w:right w:val="single" w:sz="8" w:space="0" w:color="4F81BD" w:themeColor="accent1"/>
+            </w:tcBorders>
+          </w:tcPr>
+          <w:p>
+            <w:pPr>
+              <w:jc w:val="center"/>
               <w:cnfStyle w:val="000000000000"/>
-            </w:pPr>
-            <w:r>
+              <w:rPr>
+                <w:color w:val="auto"/>
+                <w:sz w:val="24"/>
+                <w:szCs w:val="24"/>
+              </w:rPr>
+            </w:pPr>
+            <w:r>
+              <w:rPr>
+                <w:color w:val="auto"/>
+                <w:sz w:val="24"/>
+                <w:szCs w:val="24"/>
+              </w:rPr>
               <w:t>K</w:t>
             </w:r>
           </w:p>
         </w:tc>
         <w:tc>
           <w:tcPr>
-            <w:tcW w:w="2142" w:type="dxa"/>
-            <w:tcBorders>
-              <w:left w:val="single" w:sz="8" w:space="0" w:color="4F81BD" w:themeColor="accent1"/>
-            </w:tcBorders>
-          </w:tcPr>
-          <w:p>
-            <w:pPr>
+            <w:tcW w:w="2745" w:type="dxa"/>
+            <w:tcBorders>
+              <w:left w:val="single" w:sz="8" w:space="0" w:color="4F81BD" w:themeColor="accent1"/>
+            </w:tcBorders>
+          </w:tcPr>
+          <w:p>
+            <w:pPr>
+              <w:jc w:val="center"/>
               <w:cnfStyle w:val="000000000000"/>
-            </w:pPr>
-            <w:r>
+              <w:rPr>
+                <w:color w:val="auto"/>
+                <w:sz w:val="24"/>
+                <w:szCs w:val="24"/>
+              </w:rPr>
+            </w:pPr>
+            <w:r>
+              <w:rPr>
+                <w:color w:val="auto"/>
+                <w:sz w:val="24"/>
+                <w:szCs w:val="24"/>
+              </w:rPr>
               <w:t>Positively charged</w:t>
             </w:r>
           </w:p>
@@ -993,6 +1306,7 @@
         <w:trPr>
           <w:cnfStyle w:val="000000100000"/>
           <w:trHeight w:val="268"/>
+          <w:jc w:val="center"/>
         </w:trPr>
         <w:tc>
           <w:tcPr>
@@ -1003,71 +1317,124 @@
               <w:right w:val="single" w:sz="8" w:space="0" w:color="4F81BD" w:themeColor="accent1"/>
             </w:tcBorders>
           </w:tcPr>
-          <w:p/>
-        </w:tc>
-        <w:tc>
-          <w:tcPr>
-            <w:tcW w:w="2610" w:type="dxa"/>
-            <w:tcBorders>
-              <w:left w:val="single" w:sz="8" w:space="0" w:color="4F81BD" w:themeColor="accent1"/>
-              <w:right w:val="single" w:sz="8" w:space="0" w:color="4F81BD" w:themeColor="accent1"/>
-            </w:tcBorders>
-          </w:tcPr>
-          <w:p>
-            <w:pPr>
+          <w:p>
+            <w:pPr>
+              <w:jc w:val="center"/>
+              <w:rPr>
+                <w:color w:val="auto"/>
+                <w:sz w:val="24"/>
+                <w:szCs w:val="24"/>
+              </w:rPr>
+            </w:pPr>
+          </w:p>
+        </w:tc>
+        <w:tc>
+          <w:tcPr>
+            <w:tcW w:w="2007" w:type="dxa"/>
+            <w:tcBorders>
+              <w:left w:val="single" w:sz="8" w:space="0" w:color="4F81BD" w:themeColor="accent1"/>
+              <w:right w:val="single" w:sz="8" w:space="0" w:color="4F81BD" w:themeColor="accent1"/>
+            </w:tcBorders>
+          </w:tcPr>
+          <w:p>
+            <w:pPr>
+              <w:jc w:val="center"/>
               <w:cnfStyle w:val="000000100000"/>
-            </w:pPr>
-            <w:r>
+              <w:rPr>
+                <w:color w:val="auto"/>
+                <w:sz w:val="24"/>
+                <w:szCs w:val="24"/>
+              </w:rPr>
+            </w:pPr>
+            <w:r>
+              <w:rPr>
+                <w:color w:val="auto"/>
+                <w:sz w:val="24"/>
+                <w:szCs w:val="24"/>
+              </w:rPr>
               <w:t>Histidine</w:t>
             </w:r>
           </w:p>
         </w:tc>
         <w:tc>
           <w:tcPr>
-            <w:tcW w:w="1710" w:type="dxa"/>
-            <w:tcBorders>
-              <w:left w:val="single" w:sz="8" w:space="0" w:color="4F81BD" w:themeColor="accent1"/>
-              <w:right w:val="single" w:sz="8" w:space="0" w:color="4F81BD" w:themeColor="accent1"/>
-            </w:tcBorders>
-          </w:tcPr>
-          <w:p>
-            <w:pPr>
+            <w:tcW w:w="1620" w:type="dxa"/>
+            <w:tcBorders>
+              <w:left w:val="single" w:sz="8" w:space="0" w:color="4F81BD" w:themeColor="accent1"/>
+              <w:right w:val="single" w:sz="8" w:space="0" w:color="4F81BD" w:themeColor="accent1"/>
+            </w:tcBorders>
+          </w:tcPr>
+          <w:p>
+            <w:pPr>
+              <w:jc w:val="center"/>
               <w:cnfStyle w:val="000000100000"/>
-            </w:pPr>
-            <w:r>
+              <w:rPr>
+                <w:color w:val="auto"/>
+                <w:sz w:val="24"/>
+                <w:szCs w:val="24"/>
+              </w:rPr>
+            </w:pPr>
+            <w:r>
+              <w:rPr>
+                <w:color w:val="auto"/>
+                <w:sz w:val="24"/>
+                <w:szCs w:val="24"/>
+              </w:rPr>
               <w:t>His</w:t>
             </w:r>
           </w:p>
         </w:tc>
         <w:tc>
           <w:tcPr>
-            <w:tcW w:w="1710" w:type="dxa"/>
-            <w:tcBorders>
-              <w:left w:val="single" w:sz="8" w:space="0" w:color="4F81BD" w:themeColor="accent1"/>
-              <w:right w:val="single" w:sz="8" w:space="0" w:color="4F81BD" w:themeColor="accent1"/>
-            </w:tcBorders>
-          </w:tcPr>
-          <w:p>
-            <w:pPr>
+            <w:tcW w:w="1800" w:type="dxa"/>
+            <w:tcBorders>
+              <w:left w:val="single" w:sz="8" w:space="0" w:color="4F81BD" w:themeColor="accent1"/>
+              <w:right w:val="single" w:sz="8" w:space="0" w:color="4F81BD" w:themeColor="accent1"/>
+            </w:tcBorders>
+          </w:tcPr>
+          <w:p>
+            <w:pPr>
+              <w:jc w:val="center"/>
               <w:cnfStyle w:val="000000100000"/>
-            </w:pPr>
-            <w:r>
+              <w:rPr>
+                <w:color w:val="auto"/>
+                <w:sz w:val="24"/>
+                <w:szCs w:val="24"/>
+              </w:rPr>
+            </w:pPr>
+            <w:r>
+              <w:rPr>
+                <w:color w:val="auto"/>
+                <w:sz w:val="24"/>
+                <w:szCs w:val="24"/>
+              </w:rPr>
               <w:t>H</w:t>
             </w:r>
           </w:p>
         </w:tc>
         <w:tc>
           <w:tcPr>
-            <w:tcW w:w="2142" w:type="dxa"/>
-            <w:tcBorders>
-              <w:left w:val="single" w:sz="8" w:space="0" w:color="4F81BD" w:themeColor="accent1"/>
-            </w:tcBorders>
-          </w:tcPr>
-          <w:p>
-            <w:pPr>
+            <w:tcW w:w="2745" w:type="dxa"/>
+            <w:tcBorders>
+              <w:left w:val="single" w:sz="8" w:space="0" w:color="4F81BD" w:themeColor="accent1"/>
+            </w:tcBorders>
+          </w:tcPr>
+          <w:p>
+            <w:pPr>
+              <w:jc w:val="center"/>
               <w:cnfStyle w:val="000000100000"/>
-            </w:pPr>
-            <w:r>
+              <w:rPr>
+                <w:color w:val="auto"/>
+                <w:sz w:val="24"/>
+                <w:szCs w:val="24"/>
+              </w:rPr>
+            </w:pPr>
+            <w:r>
+              <w:rPr>
+                <w:color w:val="auto"/>
+                <w:sz w:val="24"/>
+                <w:szCs w:val="24"/>
+              </w:rPr>
               <w:t>Positively charged</w:t>
             </w:r>
           </w:p>
@@ -1076,6 +1443,7 @@
       <w:tr>
         <w:trPr>
           <w:trHeight w:val="258"/>
+          <w:jc w:val="center"/>
         </w:trPr>
         <w:tc>
           <w:tcPr>
@@ -1086,71 +1454,124 @@
               <w:right w:val="single" w:sz="8" w:space="0" w:color="4F81BD" w:themeColor="accent1"/>
             </w:tcBorders>
           </w:tcPr>
-          <w:p/>
-        </w:tc>
-        <w:tc>
-          <w:tcPr>
-            <w:tcW w:w="2610" w:type="dxa"/>
-            <w:tcBorders>
-              <w:left w:val="single" w:sz="8" w:space="0" w:color="4F81BD" w:themeColor="accent1"/>
-              <w:right w:val="single" w:sz="8" w:space="0" w:color="4F81BD" w:themeColor="accent1"/>
-            </w:tcBorders>
-          </w:tcPr>
-          <w:p>
-            <w:pPr>
+          <w:p>
+            <w:pPr>
+              <w:jc w:val="center"/>
+              <w:rPr>
+                <w:color w:val="auto"/>
+                <w:sz w:val="24"/>
+                <w:szCs w:val="24"/>
+              </w:rPr>
+            </w:pPr>
+          </w:p>
+        </w:tc>
+        <w:tc>
+          <w:tcPr>
+            <w:tcW w:w="2007" w:type="dxa"/>
+            <w:tcBorders>
+              <w:left w:val="single" w:sz="8" w:space="0" w:color="4F81BD" w:themeColor="accent1"/>
+              <w:right w:val="single" w:sz="8" w:space="0" w:color="4F81BD" w:themeColor="accent1"/>
+            </w:tcBorders>
+          </w:tcPr>
+          <w:p>
+            <w:pPr>
+              <w:jc w:val="center"/>
               <w:cnfStyle w:val="000000000000"/>
-            </w:pPr>
-            <w:r>
+              <w:rPr>
+                <w:color w:val="auto"/>
+                <w:sz w:val="24"/>
+                <w:szCs w:val="24"/>
+              </w:rPr>
+            </w:pPr>
+            <w:r>
+              <w:rPr>
+                <w:color w:val="auto"/>
+                <w:sz w:val="24"/>
+                <w:szCs w:val="24"/>
+              </w:rPr>
               <w:t>Asparagine</w:t>
             </w:r>
           </w:p>
         </w:tc>
         <w:tc>
           <w:tcPr>
-            <w:tcW w:w="1710" w:type="dxa"/>
-            <w:tcBorders>
-              <w:left w:val="single" w:sz="8" w:space="0" w:color="4F81BD" w:themeColor="accent1"/>
-              <w:right w:val="single" w:sz="8" w:space="0" w:color="4F81BD" w:themeColor="accent1"/>
-            </w:tcBorders>
-          </w:tcPr>
-          <w:p>
-            <w:pPr>
+            <w:tcW w:w="1620" w:type="dxa"/>
+            <w:tcBorders>
+              <w:left w:val="single" w:sz="8" w:space="0" w:color="4F81BD" w:themeColor="accent1"/>
+              <w:right w:val="single" w:sz="8" w:space="0" w:color="4F81BD" w:themeColor="accent1"/>
+            </w:tcBorders>
+          </w:tcPr>
+          <w:p>
+            <w:pPr>
+              <w:jc w:val="center"/>
               <w:cnfStyle w:val="000000000000"/>
-            </w:pPr>
-            <w:r>
+              <w:rPr>
+                <w:color w:val="auto"/>
+                <w:sz w:val="24"/>
+                <w:szCs w:val="24"/>
+              </w:rPr>
+            </w:pPr>
+            <w:r>
+              <w:rPr>
+                <w:color w:val="auto"/>
+                <w:sz w:val="24"/>
+                <w:szCs w:val="24"/>
+              </w:rPr>
               <w:t>Asn</w:t>
             </w:r>
           </w:p>
         </w:tc>
         <w:tc>
           <w:tcPr>
-            <w:tcW w:w="1710" w:type="dxa"/>
-            <w:tcBorders>
-              <w:left w:val="single" w:sz="8" w:space="0" w:color="4F81BD" w:themeColor="accent1"/>
-              <w:right w:val="single" w:sz="8" w:space="0" w:color="4F81BD" w:themeColor="accent1"/>
-            </w:tcBorders>
-          </w:tcPr>
-          <w:p>
-            <w:pPr>
+            <w:tcW w:w="1800" w:type="dxa"/>
+            <w:tcBorders>
+              <w:left w:val="single" w:sz="8" w:space="0" w:color="4F81BD" w:themeColor="accent1"/>
+              <w:right w:val="single" w:sz="8" w:space="0" w:color="4F81BD" w:themeColor="accent1"/>
+            </w:tcBorders>
+          </w:tcPr>
+          <w:p>
+            <w:pPr>
+              <w:jc w:val="center"/>
               <w:cnfStyle w:val="000000000000"/>
-            </w:pPr>
-            <w:r>
+              <w:rPr>
+                <w:color w:val="auto"/>
+                <w:sz w:val="24"/>
+                <w:szCs w:val="24"/>
+              </w:rPr>
+            </w:pPr>
+            <w:r>
+              <w:rPr>
+                <w:color w:val="auto"/>
+                <w:sz w:val="24"/>
+                <w:szCs w:val="24"/>
+              </w:rPr>
               <w:t>N</w:t>
             </w:r>
           </w:p>
         </w:tc>
         <w:tc>
           <w:tcPr>
-            <w:tcW w:w="2142" w:type="dxa"/>
-            <w:tcBorders>
-              <w:left w:val="single" w:sz="8" w:space="0" w:color="4F81BD" w:themeColor="accent1"/>
-            </w:tcBorders>
-          </w:tcPr>
-          <w:p>
-            <w:pPr>
+            <w:tcW w:w="2745" w:type="dxa"/>
+            <w:tcBorders>
+              <w:left w:val="single" w:sz="8" w:space="0" w:color="4F81BD" w:themeColor="accent1"/>
+            </w:tcBorders>
+          </w:tcPr>
+          <w:p>
+            <w:pPr>
+              <w:jc w:val="center"/>
               <w:cnfStyle w:val="000000000000"/>
-            </w:pPr>
-            <w:r>
+              <w:rPr>
+                <w:color w:val="auto"/>
+                <w:sz w:val="24"/>
+                <w:szCs w:val="24"/>
+              </w:rPr>
+            </w:pPr>
+            <w:r>
+              <w:rPr>
+                <w:color w:val="auto"/>
+                <w:sz w:val="24"/>
+                <w:szCs w:val="24"/>
+              </w:rPr>
               <w:t>Uncharged polar</w:t>
             </w:r>
           </w:p>
@@ -1160,6 +1581,7 @@
         <w:trPr>
           <w:cnfStyle w:val="000000100000"/>
           <w:trHeight w:val="268"/>
+          <w:jc w:val="center"/>
         </w:trPr>
         <w:tc>
           <w:tcPr>
@@ -1170,71 +1592,124 @@
               <w:right w:val="single" w:sz="8" w:space="0" w:color="4F81BD" w:themeColor="accent1"/>
             </w:tcBorders>
           </w:tcPr>
-          <w:p/>
-        </w:tc>
-        <w:tc>
-          <w:tcPr>
-            <w:tcW w:w="2610" w:type="dxa"/>
-            <w:tcBorders>
-              <w:left w:val="single" w:sz="8" w:space="0" w:color="4F81BD" w:themeColor="accent1"/>
-              <w:right w:val="single" w:sz="8" w:space="0" w:color="4F81BD" w:themeColor="accent1"/>
-            </w:tcBorders>
-          </w:tcPr>
-          <w:p>
-            <w:pPr>
+          <w:p>
+            <w:pPr>
+              <w:jc w:val="center"/>
+              <w:rPr>
+                <w:color w:val="auto"/>
+                <w:sz w:val="24"/>
+                <w:szCs w:val="24"/>
+              </w:rPr>
+            </w:pPr>
+          </w:p>
+        </w:tc>
+        <w:tc>
+          <w:tcPr>
+            <w:tcW w:w="2007" w:type="dxa"/>
+            <w:tcBorders>
+              <w:left w:val="single" w:sz="8" w:space="0" w:color="4F81BD" w:themeColor="accent1"/>
+              <w:right w:val="single" w:sz="8" w:space="0" w:color="4F81BD" w:themeColor="accent1"/>
+            </w:tcBorders>
+          </w:tcPr>
+          <w:p>
+            <w:pPr>
+              <w:jc w:val="center"/>
               <w:cnfStyle w:val="000000100000"/>
-            </w:pPr>
-            <w:r>
+              <w:rPr>
+                <w:color w:val="auto"/>
+                <w:sz w:val="24"/>
+                <w:szCs w:val="24"/>
+              </w:rPr>
+            </w:pPr>
+            <w:r>
+              <w:rPr>
+                <w:color w:val="auto"/>
+                <w:sz w:val="24"/>
+                <w:szCs w:val="24"/>
+              </w:rPr>
               <w:t>Glutamine</w:t>
             </w:r>
           </w:p>
         </w:tc>
         <w:tc>
           <w:tcPr>
-            <w:tcW w:w="1710" w:type="dxa"/>
-            <w:tcBorders>
-              <w:left w:val="single" w:sz="8" w:space="0" w:color="4F81BD" w:themeColor="accent1"/>
-              <w:right w:val="single" w:sz="8" w:space="0" w:color="4F81BD" w:themeColor="accent1"/>
-            </w:tcBorders>
-          </w:tcPr>
-          <w:p>
-            <w:pPr>
+            <w:tcW w:w="1620" w:type="dxa"/>
+            <w:tcBorders>
+              <w:left w:val="single" w:sz="8" w:space="0" w:color="4F81BD" w:themeColor="accent1"/>
+              <w:right w:val="single" w:sz="8" w:space="0" w:color="4F81BD" w:themeColor="accent1"/>
+            </w:tcBorders>
+          </w:tcPr>
+          <w:p>
+            <w:pPr>
+              <w:jc w:val="center"/>
               <w:cnfStyle w:val="000000100000"/>
-            </w:pPr>
-            <w:r>
+              <w:rPr>
+                <w:color w:val="auto"/>
+                <w:sz w:val="24"/>
+                <w:szCs w:val="24"/>
+              </w:rPr>
+            </w:pPr>
+            <w:r>
+              <w:rPr>
+                <w:color w:val="auto"/>
+                <w:sz w:val="24"/>
+                <w:szCs w:val="24"/>
+              </w:rPr>
               <w:t>Gln</w:t>
             </w:r>
           </w:p>
         </w:tc>
         <w:tc>
           <w:tcPr>
-            <w:tcW w:w="1710" w:type="dxa"/>
-            <w:tcBorders>
-              <w:left w:val="single" w:sz="8" w:space="0" w:color="4F81BD" w:themeColor="accent1"/>
-              <w:right w:val="single" w:sz="8" w:space="0" w:color="4F81BD" w:themeColor="accent1"/>
-            </w:tcBorders>
-          </w:tcPr>
-          <w:p>
-            <w:pPr>
+            <w:tcW w:w="1800" w:type="dxa"/>
+            <w:tcBorders>
+              <w:left w:val="single" w:sz="8" w:space="0" w:color="4F81BD" w:themeColor="accent1"/>
+              <w:right w:val="single" w:sz="8" w:space="0" w:color="4F81BD" w:themeColor="accent1"/>
+            </w:tcBorders>
+          </w:tcPr>
+          <w:p>
+            <w:pPr>
+              <w:jc w:val="center"/>
               <w:cnfStyle w:val="000000100000"/>
-            </w:pPr>
-            <w:r>
+              <w:rPr>
+                <w:color w:val="auto"/>
+                <w:sz w:val="24"/>
+                <w:szCs w:val="24"/>
+              </w:rPr>
+            </w:pPr>
+            <w:r>
+              <w:rPr>
+                <w:color w:val="auto"/>
+                <w:sz w:val="24"/>
+                <w:szCs w:val="24"/>
+              </w:rPr>
               <w:t>Q</w:t>
             </w:r>
           </w:p>
         </w:tc>
         <w:tc>
           <w:tcPr>
-            <w:tcW w:w="2142" w:type="dxa"/>
-            <w:tcBorders>
-              <w:left w:val="single" w:sz="8" w:space="0" w:color="4F81BD" w:themeColor="accent1"/>
-            </w:tcBorders>
-          </w:tcPr>
-          <w:p>
-            <w:pPr>
+            <w:tcW w:w="2745" w:type="dxa"/>
+            <w:tcBorders>
+              <w:left w:val="single" w:sz="8" w:space="0" w:color="4F81BD" w:themeColor="accent1"/>
+            </w:tcBorders>
+          </w:tcPr>
+          <w:p>
+            <w:pPr>
+              <w:jc w:val="center"/>
               <w:cnfStyle w:val="000000100000"/>
-            </w:pPr>
-            <w:r>
+              <w:rPr>
+                <w:color w:val="auto"/>
+                <w:sz w:val="24"/>
+                <w:szCs w:val="24"/>
+              </w:rPr>
+            </w:pPr>
+            <w:r>
+              <w:rPr>
+                <w:color w:val="auto"/>
+                <w:sz w:val="24"/>
+                <w:szCs w:val="24"/>
+              </w:rPr>
               <w:t>Uncharged polar</w:t>
             </w:r>
           </w:p>
@@ -1243,6 +1718,7 @@
       <w:tr>
         <w:trPr>
           <w:trHeight w:val="268"/>
+          <w:jc w:val="center"/>
         </w:trPr>
         <w:tc>
           <w:tcPr>
@@ -1253,71 +1729,124 @@
               <w:right w:val="single" w:sz="8" w:space="0" w:color="4F81BD" w:themeColor="accent1"/>
             </w:tcBorders>
           </w:tcPr>
-          <w:p/>
-        </w:tc>
-        <w:tc>
-          <w:tcPr>
-            <w:tcW w:w="2610" w:type="dxa"/>
-            <w:tcBorders>
-              <w:left w:val="single" w:sz="8" w:space="0" w:color="4F81BD" w:themeColor="accent1"/>
-              <w:right w:val="single" w:sz="8" w:space="0" w:color="4F81BD" w:themeColor="accent1"/>
-            </w:tcBorders>
-          </w:tcPr>
-          <w:p>
-            <w:pPr>
+          <w:p>
+            <w:pPr>
+              <w:jc w:val="center"/>
+              <w:rPr>
+                <w:color w:val="auto"/>
+                <w:sz w:val="24"/>
+                <w:szCs w:val="24"/>
+              </w:rPr>
+            </w:pPr>
+          </w:p>
+        </w:tc>
+        <w:tc>
+          <w:tcPr>
+            <w:tcW w:w="2007" w:type="dxa"/>
+            <w:tcBorders>
+              <w:left w:val="single" w:sz="8" w:space="0" w:color="4F81BD" w:themeColor="accent1"/>
+              <w:right w:val="single" w:sz="8" w:space="0" w:color="4F81BD" w:themeColor="accent1"/>
+            </w:tcBorders>
+          </w:tcPr>
+          <w:p>
+            <w:pPr>
+              <w:jc w:val="center"/>
               <w:cnfStyle w:val="000000000000"/>
-            </w:pPr>
-            <w:r>
+              <w:rPr>
+                <w:color w:val="auto"/>
+                <w:sz w:val="24"/>
+                <w:szCs w:val="24"/>
+              </w:rPr>
+            </w:pPr>
+            <w:r>
+              <w:rPr>
+                <w:color w:val="auto"/>
+                <w:sz w:val="24"/>
+                <w:szCs w:val="24"/>
+              </w:rPr>
               <w:t>Serine</w:t>
             </w:r>
           </w:p>
         </w:tc>
         <w:tc>
           <w:tcPr>
-            <w:tcW w:w="1710" w:type="dxa"/>
-            <w:tcBorders>
-              <w:left w:val="single" w:sz="8" w:space="0" w:color="4F81BD" w:themeColor="accent1"/>
-              <w:right w:val="single" w:sz="8" w:space="0" w:color="4F81BD" w:themeColor="accent1"/>
-            </w:tcBorders>
-          </w:tcPr>
-          <w:p>
-            <w:pPr>
+            <w:tcW w:w="1620" w:type="dxa"/>
+            <w:tcBorders>
+              <w:left w:val="single" w:sz="8" w:space="0" w:color="4F81BD" w:themeColor="accent1"/>
+              <w:right w:val="single" w:sz="8" w:space="0" w:color="4F81BD" w:themeColor="accent1"/>
+            </w:tcBorders>
+          </w:tcPr>
+          <w:p>
+            <w:pPr>
+              <w:jc w:val="center"/>
               <w:cnfStyle w:val="000000000000"/>
-            </w:pPr>
-            <w:r>
+              <w:rPr>
+                <w:color w:val="auto"/>
+                <w:sz w:val="24"/>
+                <w:szCs w:val="24"/>
+              </w:rPr>
+            </w:pPr>
+            <w:r>
+              <w:rPr>
+                <w:color w:val="auto"/>
+                <w:sz w:val="24"/>
+                <w:szCs w:val="24"/>
+              </w:rPr>
               <w:t>Ser</w:t>
             </w:r>
           </w:p>
         </w:tc>
         <w:tc>
           <w:tcPr>
-            <w:tcW w:w="1710" w:type="dxa"/>
-            <w:tcBorders>
-              <w:left w:val="single" w:sz="8" w:space="0" w:color="4F81BD" w:themeColor="accent1"/>
-              <w:right w:val="single" w:sz="8" w:space="0" w:color="4F81BD" w:themeColor="accent1"/>
-            </w:tcBorders>
-          </w:tcPr>
-          <w:p>
-            <w:pPr>
+            <w:tcW w:w="1800" w:type="dxa"/>
+            <w:tcBorders>
+              <w:left w:val="single" w:sz="8" w:space="0" w:color="4F81BD" w:themeColor="accent1"/>
+              <w:right w:val="single" w:sz="8" w:space="0" w:color="4F81BD" w:themeColor="accent1"/>
+            </w:tcBorders>
+          </w:tcPr>
+          <w:p>
+            <w:pPr>
+              <w:jc w:val="center"/>
               <w:cnfStyle w:val="000000000000"/>
-            </w:pPr>
-            <w:r>
+              <w:rPr>
+                <w:color w:val="auto"/>
+                <w:sz w:val="24"/>
+                <w:szCs w:val="24"/>
+              </w:rPr>
+            </w:pPr>
+            <w:r>
+              <w:rPr>
+                <w:color w:val="auto"/>
+                <w:sz w:val="24"/>
+                <w:szCs w:val="24"/>
+              </w:rPr>
               <w:t>S</w:t>
             </w:r>
           </w:p>
         </w:tc>
         <w:tc>
           <w:tcPr>
-            <w:tcW w:w="2142" w:type="dxa"/>
-            <w:tcBorders>
-              <w:left w:val="single" w:sz="8" w:space="0" w:color="4F81BD" w:themeColor="accent1"/>
-            </w:tcBorders>
-          </w:tcPr>
-          <w:p>
-            <w:pPr>
+            <w:tcW w:w="2745" w:type="dxa"/>
+            <w:tcBorders>
+              <w:left w:val="single" w:sz="8" w:space="0" w:color="4F81BD" w:themeColor="accent1"/>
+            </w:tcBorders>
+          </w:tcPr>
+          <w:p>
+            <w:pPr>
+              <w:jc w:val="center"/>
               <w:cnfStyle w:val="000000000000"/>
-            </w:pPr>
-            <w:r>
+              <w:rPr>
+                <w:color w:val="auto"/>
+                <w:sz w:val="24"/>
+                <w:szCs w:val="24"/>
+              </w:rPr>
+            </w:pPr>
+            <w:r>
+              <w:rPr>
+                <w:color w:val="auto"/>
+                <w:sz w:val="24"/>
+                <w:szCs w:val="24"/>
+              </w:rPr>
               <w:t>Uncharged polar</w:t>
             </w:r>
           </w:p>
@@ -1327,6 +1856,7 @@
         <w:trPr>
           <w:cnfStyle w:val="000000100000"/>
           <w:trHeight w:val="268"/>
+          <w:jc w:val="center"/>
         </w:trPr>
         <w:tc>
           <w:tcPr>
@@ -1337,71 +1867,124 @@
               <w:right w:val="single" w:sz="8" w:space="0" w:color="4F81BD" w:themeColor="accent1"/>
             </w:tcBorders>
           </w:tcPr>
-          <w:p/>
-        </w:tc>
-        <w:tc>
-          <w:tcPr>
-            <w:tcW w:w="2610" w:type="dxa"/>
-            <w:tcBorders>
-              <w:left w:val="single" w:sz="8" w:space="0" w:color="4F81BD" w:themeColor="accent1"/>
-              <w:right w:val="single" w:sz="8" w:space="0" w:color="4F81BD" w:themeColor="accent1"/>
-            </w:tcBorders>
-          </w:tcPr>
-          <w:p>
-            <w:pPr>
+          <w:p>
+            <w:pPr>
+              <w:jc w:val="center"/>
+              <w:rPr>
+                <w:color w:val="auto"/>
+                <w:sz w:val="24"/>
+                <w:szCs w:val="24"/>
+              </w:rPr>
+            </w:pPr>
+          </w:p>
+        </w:tc>
+        <w:tc>
+          <w:tcPr>
+            <w:tcW w:w="2007" w:type="dxa"/>
+            <w:tcBorders>
+              <w:left w:val="single" w:sz="8" w:space="0" w:color="4F81BD" w:themeColor="accent1"/>
+              <w:right w:val="single" w:sz="8" w:space="0" w:color="4F81BD" w:themeColor="accent1"/>
+            </w:tcBorders>
+          </w:tcPr>
+          <w:p>
+            <w:pPr>
+              <w:jc w:val="center"/>
               <w:cnfStyle w:val="000000100000"/>
-            </w:pPr>
-            <w:r>
+              <w:rPr>
+                <w:color w:val="auto"/>
+                <w:sz w:val="24"/>
+                <w:szCs w:val="24"/>
+              </w:rPr>
+            </w:pPr>
+            <w:r>
+              <w:rPr>
+                <w:color w:val="auto"/>
+                <w:sz w:val="24"/>
+                <w:szCs w:val="24"/>
+              </w:rPr>
               <w:t>Threonine</w:t>
             </w:r>
           </w:p>
         </w:tc>
         <w:tc>
           <w:tcPr>
-            <w:tcW w:w="1710" w:type="dxa"/>
-            <w:tcBorders>
-              <w:left w:val="single" w:sz="8" w:space="0" w:color="4F81BD" w:themeColor="accent1"/>
-              <w:right w:val="single" w:sz="8" w:space="0" w:color="4F81BD" w:themeColor="accent1"/>
-            </w:tcBorders>
-          </w:tcPr>
-          <w:p>
-            <w:pPr>
+            <w:tcW w:w="1620" w:type="dxa"/>
+            <w:tcBorders>
+              <w:left w:val="single" w:sz="8" w:space="0" w:color="4F81BD" w:themeColor="accent1"/>
+              <w:right w:val="single" w:sz="8" w:space="0" w:color="4F81BD" w:themeColor="accent1"/>
+            </w:tcBorders>
+          </w:tcPr>
+          <w:p>
+            <w:pPr>
+              <w:jc w:val="center"/>
               <w:cnfStyle w:val="000000100000"/>
-            </w:pPr>
-            <w:r>
+              <w:rPr>
+                <w:color w:val="auto"/>
+                <w:sz w:val="24"/>
+                <w:szCs w:val="24"/>
+              </w:rPr>
+            </w:pPr>
+            <w:r>
+              <w:rPr>
+                <w:color w:val="auto"/>
+                <w:sz w:val="24"/>
+                <w:szCs w:val="24"/>
+              </w:rPr>
               <w:t>Thr</w:t>
             </w:r>
           </w:p>
         </w:tc>
         <w:tc>
           <w:tcPr>
-            <w:tcW w:w="1710" w:type="dxa"/>
-            <w:tcBorders>
-              <w:left w:val="single" w:sz="8" w:space="0" w:color="4F81BD" w:themeColor="accent1"/>
-              <w:right w:val="single" w:sz="8" w:space="0" w:color="4F81BD" w:themeColor="accent1"/>
-            </w:tcBorders>
-          </w:tcPr>
-          <w:p>
-            <w:pPr>
+            <w:tcW w:w="1800" w:type="dxa"/>
+            <w:tcBorders>
+              <w:left w:val="single" w:sz="8" w:space="0" w:color="4F81BD" w:themeColor="accent1"/>
+              <w:right w:val="single" w:sz="8" w:space="0" w:color="4F81BD" w:themeColor="accent1"/>
+            </w:tcBorders>
+          </w:tcPr>
+          <w:p>
+            <w:pPr>
+              <w:jc w:val="center"/>
               <w:cnfStyle w:val="000000100000"/>
-            </w:pPr>
-            <w:r>
+              <w:rPr>
+                <w:color w:val="auto"/>
+                <w:sz w:val="24"/>
+                <w:szCs w:val="24"/>
+              </w:rPr>
+            </w:pPr>
+            <w:r>
+              <w:rPr>
+                <w:color w:val="auto"/>
+                <w:sz w:val="24"/>
+                <w:szCs w:val="24"/>
+              </w:rPr>
               <w:t>T</w:t>
             </w:r>
           </w:p>
         </w:tc>
         <w:tc>
           <w:tcPr>
-            <w:tcW w:w="2142" w:type="dxa"/>
-            <w:tcBorders>
-              <w:left w:val="single" w:sz="8" w:space="0" w:color="4F81BD" w:themeColor="accent1"/>
-            </w:tcBorders>
-          </w:tcPr>
-          <w:p>
-            <w:pPr>
+            <w:tcW w:w="2745" w:type="dxa"/>
+            <w:tcBorders>
+              <w:left w:val="single" w:sz="8" w:space="0" w:color="4F81BD" w:themeColor="accent1"/>
+            </w:tcBorders>
+          </w:tcPr>
+          <w:p>
+            <w:pPr>
+              <w:jc w:val="center"/>
               <w:cnfStyle w:val="000000100000"/>
-            </w:pPr>
-            <w:r>
+              <w:rPr>
+                <w:color w:val="auto"/>
+                <w:sz w:val="24"/>
+                <w:szCs w:val="24"/>
+              </w:rPr>
+            </w:pPr>
+            <w:r>
+              <w:rPr>
+                <w:color w:val="auto"/>
+                <w:sz w:val="24"/>
+                <w:szCs w:val="24"/>
+              </w:rPr>
               <w:t>Uncharged polar</w:t>
             </w:r>
           </w:p>
@@ -1410,6 +1993,7 @@
       <w:tr>
         <w:trPr>
           <w:trHeight w:val="268"/>
+          <w:jc w:val="center"/>
         </w:trPr>
         <w:tc>
           <w:tcPr>
@@ -1420,71 +2004,124 @@
               <w:right w:val="single" w:sz="8" w:space="0" w:color="4F81BD" w:themeColor="accent1"/>
             </w:tcBorders>
           </w:tcPr>
-          <w:p/>
-        </w:tc>
-        <w:tc>
-          <w:tcPr>
-            <w:tcW w:w="2610" w:type="dxa"/>
-            <w:tcBorders>
-              <w:left w:val="single" w:sz="8" w:space="0" w:color="4F81BD" w:themeColor="accent1"/>
-              <w:right w:val="single" w:sz="8" w:space="0" w:color="4F81BD" w:themeColor="accent1"/>
-            </w:tcBorders>
-          </w:tcPr>
-          <w:p>
-            <w:pPr>
+          <w:p>
+            <w:pPr>
+              <w:jc w:val="center"/>
+              <w:rPr>
+                <w:color w:val="auto"/>
+                <w:sz w:val="24"/>
+                <w:szCs w:val="24"/>
+              </w:rPr>
+            </w:pPr>
+          </w:p>
+        </w:tc>
+        <w:tc>
+          <w:tcPr>
+            <w:tcW w:w="2007" w:type="dxa"/>
+            <w:tcBorders>
+              <w:left w:val="single" w:sz="8" w:space="0" w:color="4F81BD" w:themeColor="accent1"/>
+              <w:right w:val="single" w:sz="8" w:space="0" w:color="4F81BD" w:themeColor="accent1"/>
+            </w:tcBorders>
+          </w:tcPr>
+          <w:p>
+            <w:pPr>
+              <w:jc w:val="center"/>
               <w:cnfStyle w:val="000000000000"/>
-            </w:pPr>
-            <w:r>
+              <w:rPr>
+                <w:color w:val="auto"/>
+                <w:sz w:val="24"/>
+                <w:szCs w:val="24"/>
+              </w:rPr>
+            </w:pPr>
+            <w:r>
+              <w:rPr>
+                <w:color w:val="auto"/>
+                <w:sz w:val="24"/>
+                <w:szCs w:val="24"/>
+              </w:rPr>
               <w:t>Tyrosine</w:t>
             </w:r>
           </w:p>
         </w:tc>
         <w:tc>
           <w:tcPr>
-            <w:tcW w:w="1710" w:type="dxa"/>
-            <w:tcBorders>
-              <w:left w:val="single" w:sz="8" w:space="0" w:color="4F81BD" w:themeColor="accent1"/>
-              <w:right w:val="single" w:sz="8" w:space="0" w:color="4F81BD" w:themeColor="accent1"/>
-            </w:tcBorders>
-          </w:tcPr>
-          <w:p>
-            <w:pPr>
+            <w:tcW w:w="1620" w:type="dxa"/>
+            <w:tcBorders>
+              <w:left w:val="single" w:sz="8" w:space="0" w:color="4F81BD" w:themeColor="accent1"/>
+              <w:right w:val="single" w:sz="8" w:space="0" w:color="4F81BD" w:themeColor="accent1"/>
+            </w:tcBorders>
+          </w:tcPr>
+          <w:p>
+            <w:pPr>
+              <w:jc w:val="center"/>
               <w:cnfStyle w:val="000000000000"/>
-            </w:pPr>
-            <w:r>
+              <w:rPr>
+                <w:color w:val="auto"/>
+                <w:sz w:val="24"/>
+                <w:szCs w:val="24"/>
+              </w:rPr>
+            </w:pPr>
+            <w:r>
+              <w:rPr>
+                <w:color w:val="auto"/>
+                <w:sz w:val="24"/>
+                <w:szCs w:val="24"/>
+              </w:rPr>
               <w:t>Tyr</w:t>
             </w:r>
           </w:p>
         </w:tc>
         <w:tc>
           <w:tcPr>
-            <w:tcW w:w="1710" w:type="dxa"/>
-            <w:tcBorders>
-              <w:left w:val="single" w:sz="8" w:space="0" w:color="4F81BD" w:themeColor="accent1"/>
-              <w:right w:val="single" w:sz="8" w:space="0" w:color="4F81BD" w:themeColor="accent1"/>
-            </w:tcBorders>
-          </w:tcPr>
-          <w:p>
-            <w:pPr>
+            <w:tcW w:w="1800" w:type="dxa"/>
+            <w:tcBorders>
+              <w:left w:val="single" w:sz="8" w:space="0" w:color="4F81BD" w:themeColor="accent1"/>
+              <w:right w:val="single" w:sz="8" w:space="0" w:color="4F81BD" w:themeColor="accent1"/>
+            </w:tcBorders>
+          </w:tcPr>
+          <w:p>
+            <w:pPr>
+              <w:jc w:val="center"/>
               <w:cnfStyle w:val="000000000000"/>
-            </w:pPr>
-            <w:r>
+              <w:rPr>
+                <w:color w:val="auto"/>
+                <w:sz w:val="24"/>
+                <w:szCs w:val="24"/>
+              </w:rPr>
+            </w:pPr>
+            <w:r>
+              <w:rPr>
+                <w:color w:val="auto"/>
+                <w:sz w:val="24"/>
+                <w:szCs w:val="24"/>
+              </w:rPr>
               <w:t>Y</w:t>
             </w:r>
           </w:p>
         </w:tc>
         <w:tc>
           <w:tcPr>
-            <w:tcW w:w="2142" w:type="dxa"/>
-            <w:tcBorders>
-              <w:left w:val="single" w:sz="8" w:space="0" w:color="4F81BD" w:themeColor="accent1"/>
-            </w:tcBorders>
-          </w:tcPr>
-          <w:p>
-            <w:pPr>
+            <w:tcW w:w="2745" w:type="dxa"/>
+            <w:tcBorders>
+              <w:left w:val="single" w:sz="8" w:space="0" w:color="4F81BD" w:themeColor="accent1"/>
+            </w:tcBorders>
+          </w:tcPr>
+          <w:p>
+            <w:pPr>
+              <w:jc w:val="center"/>
               <w:cnfStyle w:val="000000000000"/>
-            </w:pPr>
-            <w:r>
+              <w:rPr>
+                <w:color w:val="auto"/>
+                <w:sz w:val="24"/>
+                <w:szCs w:val="24"/>
+              </w:rPr>
+            </w:pPr>
+            <w:r>
+              <w:rPr>
+                <w:color w:val="auto"/>
+                <w:sz w:val="24"/>
+                <w:szCs w:val="24"/>
+              </w:rPr>
               <w:t>Uncharged polar</w:t>
             </w:r>
           </w:p>
@@ -1494,6 +2131,7 @@
         <w:trPr>
           <w:cnfStyle w:val="000000100000"/>
           <w:trHeight w:val="268"/>
+          <w:jc w:val="center"/>
         </w:trPr>
         <w:tc>
           <w:tcPr>
@@ -1505,84 +2143,173 @@
             </w:tcBorders>
             <w:shd w:val="clear" w:color="auto" w:fill="FFFFFF" w:themeFill="background1"/>
           </w:tcPr>
-          <w:p/>
-          <w:p/>
-          <w:p/>
-          <w:p/>
-          <w:p>
-            <w:r>
-              <w:t>Nonpola</w:t>
-            </w:r>
-            <w:r>
-              <w:lastRenderedPageBreak/>
-              <w:t>r</w:t>
-            </w:r>
-          </w:p>
-        </w:tc>
-        <w:tc>
-          <w:tcPr>
-            <w:tcW w:w="2610" w:type="dxa"/>
-            <w:tcBorders>
-              <w:left w:val="single" w:sz="8" w:space="0" w:color="4F81BD" w:themeColor="accent1"/>
-              <w:right w:val="single" w:sz="8" w:space="0" w:color="4F81BD" w:themeColor="accent1"/>
-            </w:tcBorders>
-          </w:tcPr>
-          <w:p>
-            <w:pPr>
+          <w:p>
+            <w:pPr>
+              <w:jc w:val="center"/>
+              <w:rPr>
+                <w:color w:val="auto"/>
+                <w:sz w:val="24"/>
+                <w:szCs w:val="24"/>
+              </w:rPr>
+            </w:pPr>
+          </w:p>
+          <w:p>
+            <w:pPr>
+              <w:jc w:val="center"/>
+              <w:rPr>
+                <w:color w:val="auto"/>
+                <w:sz w:val="24"/>
+                <w:szCs w:val="24"/>
+              </w:rPr>
+            </w:pPr>
+          </w:p>
+          <w:p>
+            <w:pPr>
+              <w:jc w:val="center"/>
+              <w:rPr>
+                <w:color w:val="auto"/>
+                <w:sz w:val="24"/>
+                <w:szCs w:val="24"/>
+              </w:rPr>
+            </w:pPr>
+          </w:p>
+          <w:p>
+            <w:pPr>
+              <w:jc w:val="center"/>
+              <w:rPr>
+                <w:color w:val="auto"/>
+                <w:sz w:val="24"/>
+                <w:szCs w:val="24"/>
+              </w:rPr>
+            </w:pPr>
+          </w:p>
+          <w:p>
+            <w:pPr>
+              <w:ind w:firstLine="0"/>
+              <w:jc w:val="center"/>
+              <w:rPr>
+                <w:color w:val="auto"/>
+                <w:sz w:val="24"/>
+                <w:szCs w:val="24"/>
+              </w:rPr>
+            </w:pPr>
+            <w:r>
+              <w:rPr>
+                <w:color w:val="auto"/>
+                <w:sz w:val="24"/>
+                <w:szCs w:val="24"/>
+              </w:rPr>
+              <w:t>Nonpolar</w:t>
+            </w:r>
+          </w:p>
+        </w:tc>
+        <w:tc>
+          <w:tcPr>
+            <w:tcW w:w="2007" w:type="dxa"/>
+            <w:tcBorders>
+              <w:left w:val="single" w:sz="8" w:space="0" w:color="4F81BD" w:themeColor="accent1"/>
+              <w:right w:val="single" w:sz="8" w:space="0" w:color="4F81BD" w:themeColor="accent1"/>
+            </w:tcBorders>
+          </w:tcPr>
+          <w:p>
+            <w:pPr>
+              <w:jc w:val="center"/>
               <w:cnfStyle w:val="000000100000"/>
-            </w:pPr>
-            <w:r>
-              <w:lastRenderedPageBreak/>
+              <w:rPr>
+                <w:color w:val="auto"/>
+                <w:sz w:val="24"/>
+                <w:szCs w:val="24"/>
+              </w:rPr>
+            </w:pPr>
+            <w:r>
+              <w:rPr>
+                <w:color w:val="auto"/>
+                <w:sz w:val="24"/>
+                <w:szCs w:val="24"/>
+              </w:rPr>
               <w:t>Alanine</w:t>
             </w:r>
           </w:p>
         </w:tc>
         <w:tc>
           <w:tcPr>
-            <w:tcW w:w="1710" w:type="dxa"/>
-            <w:tcBorders>
-              <w:left w:val="single" w:sz="8" w:space="0" w:color="4F81BD" w:themeColor="accent1"/>
-              <w:right w:val="single" w:sz="8" w:space="0" w:color="4F81BD" w:themeColor="accent1"/>
-            </w:tcBorders>
-          </w:tcPr>
-          <w:p>
-            <w:pPr>
+            <w:tcW w:w="1620" w:type="dxa"/>
+            <w:tcBorders>
+              <w:left w:val="single" w:sz="8" w:space="0" w:color="4F81BD" w:themeColor="accent1"/>
+              <w:right w:val="single" w:sz="8" w:space="0" w:color="4F81BD" w:themeColor="accent1"/>
+            </w:tcBorders>
+          </w:tcPr>
+          <w:p>
+            <w:pPr>
+              <w:jc w:val="center"/>
               <w:cnfStyle w:val="000000100000"/>
-            </w:pPr>
-            <w:r>
+              <w:rPr>
+                <w:color w:val="auto"/>
+                <w:sz w:val="24"/>
+                <w:szCs w:val="24"/>
+              </w:rPr>
+            </w:pPr>
+            <w:r>
+              <w:rPr>
+                <w:color w:val="auto"/>
+                <w:sz w:val="24"/>
+                <w:szCs w:val="24"/>
+              </w:rPr>
               <w:t>Ala</w:t>
             </w:r>
           </w:p>
         </w:tc>
         <w:tc>
           <w:tcPr>
-            <w:tcW w:w="1710" w:type="dxa"/>
-            <w:tcBorders>
-              <w:left w:val="single" w:sz="8" w:space="0" w:color="4F81BD" w:themeColor="accent1"/>
-              <w:right w:val="single" w:sz="8" w:space="0" w:color="4F81BD" w:themeColor="accent1"/>
-            </w:tcBorders>
-          </w:tcPr>
-          <w:p>
-            <w:pPr>
+            <w:tcW w:w="1800" w:type="dxa"/>
+            <w:tcBorders>
+              <w:left w:val="single" w:sz="8" w:space="0" w:color="4F81BD" w:themeColor="accent1"/>
+              <w:right w:val="single" w:sz="8" w:space="0" w:color="4F81BD" w:themeColor="accent1"/>
+            </w:tcBorders>
+          </w:tcPr>
+          <w:p>
+            <w:pPr>
+              <w:jc w:val="center"/>
               <w:cnfStyle w:val="000000100000"/>
-            </w:pPr>
-            <w:r>
+              <w:rPr>
+                <w:color w:val="auto"/>
+                <w:sz w:val="24"/>
+                <w:szCs w:val="24"/>
+              </w:rPr>
+            </w:pPr>
+            <w:r>
+              <w:rPr>
+                <w:color w:val="auto"/>
+                <w:sz w:val="24"/>
+                <w:szCs w:val="24"/>
+              </w:rPr>
               <w:t>A</w:t>
             </w:r>
           </w:p>
         </w:tc>
         <w:tc>
           <w:tcPr>
-            <w:tcW w:w="2142" w:type="dxa"/>
-            <w:tcBorders>
-              <w:left w:val="single" w:sz="8" w:space="0" w:color="4F81BD" w:themeColor="accent1"/>
-            </w:tcBorders>
-          </w:tcPr>
-          <w:p>
-            <w:pPr>
+            <w:tcW w:w="2745" w:type="dxa"/>
+            <w:tcBorders>
+              <w:left w:val="single" w:sz="8" w:space="0" w:color="4F81BD" w:themeColor="accent1"/>
+            </w:tcBorders>
+          </w:tcPr>
+          <w:p>
+            <w:pPr>
+              <w:jc w:val="center"/>
               <w:cnfStyle w:val="000000100000"/>
-            </w:pPr>
-            <w:r>
+              <w:rPr>
+                <w:color w:val="auto"/>
+                <w:sz w:val="24"/>
+                <w:szCs w:val="24"/>
+              </w:rPr>
+            </w:pPr>
+            <w:r>
+              <w:rPr>
+                <w:color w:val="auto"/>
+                <w:sz w:val="24"/>
+                <w:szCs w:val="24"/>
+              </w:rPr>
               <w:t>Nonpolar</w:t>
             </w:r>
           </w:p>
@@ -1591,6 +2318,7 @@
       <w:tr>
         <w:trPr>
           <w:trHeight w:val="268"/>
+          <w:jc w:val="center"/>
         </w:trPr>
         <w:tc>
           <w:tcPr>
@@ -1602,71 +2330,123 @@
             </w:tcBorders>
             <w:shd w:val="clear" w:color="auto" w:fill="FFFFFF" w:themeFill="background1"/>
           </w:tcPr>
-          <w:p/>
-        </w:tc>
-        <w:tc>
-          <w:tcPr>
-            <w:tcW w:w="2610" w:type="dxa"/>
-            <w:tcBorders>
-              <w:left w:val="single" w:sz="8" w:space="0" w:color="4F81BD" w:themeColor="accent1"/>
-              <w:right w:val="single" w:sz="8" w:space="0" w:color="4F81BD" w:themeColor="accent1"/>
-            </w:tcBorders>
-          </w:tcPr>
-          <w:p>
-            <w:pPr>
+          <w:p>
+            <w:pPr>
+              <w:rPr>
+                <w:color w:val="auto"/>
+                <w:sz w:val="24"/>
+                <w:szCs w:val="24"/>
+              </w:rPr>
+            </w:pPr>
+          </w:p>
+        </w:tc>
+        <w:tc>
+          <w:tcPr>
+            <w:tcW w:w="2007" w:type="dxa"/>
+            <w:tcBorders>
+              <w:left w:val="single" w:sz="8" w:space="0" w:color="4F81BD" w:themeColor="accent1"/>
+              <w:right w:val="single" w:sz="8" w:space="0" w:color="4F81BD" w:themeColor="accent1"/>
+            </w:tcBorders>
+          </w:tcPr>
+          <w:p>
+            <w:pPr>
+              <w:jc w:val="center"/>
               <w:cnfStyle w:val="000000000000"/>
-            </w:pPr>
-            <w:r>
+              <w:rPr>
+                <w:color w:val="auto"/>
+                <w:sz w:val="24"/>
+                <w:szCs w:val="24"/>
+              </w:rPr>
+            </w:pPr>
+            <w:r>
+              <w:rPr>
+                <w:color w:val="auto"/>
+                <w:sz w:val="24"/>
+                <w:szCs w:val="24"/>
+              </w:rPr>
               <w:t>Glycine</w:t>
             </w:r>
           </w:p>
         </w:tc>
         <w:tc>
           <w:tcPr>
-            <w:tcW w:w="1710" w:type="dxa"/>
-            <w:tcBorders>
-              <w:left w:val="single" w:sz="8" w:space="0" w:color="4F81BD" w:themeColor="accent1"/>
-              <w:right w:val="single" w:sz="8" w:space="0" w:color="4F81BD" w:themeColor="accent1"/>
-            </w:tcBorders>
-          </w:tcPr>
-          <w:p>
-            <w:pPr>
+            <w:tcW w:w="1620" w:type="dxa"/>
+            <w:tcBorders>
+              <w:left w:val="single" w:sz="8" w:space="0" w:color="4F81BD" w:themeColor="accent1"/>
+              <w:right w:val="single" w:sz="8" w:space="0" w:color="4F81BD" w:themeColor="accent1"/>
+            </w:tcBorders>
+          </w:tcPr>
+          <w:p>
+            <w:pPr>
+              <w:jc w:val="center"/>
               <w:cnfStyle w:val="000000000000"/>
-            </w:pPr>
-            <w:r>
+              <w:rPr>
+                <w:color w:val="auto"/>
+                <w:sz w:val="24"/>
+                <w:szCs w:val="24"/>
+              </w:rPr>
+            </w:pPr>
+            <w:r>
+              <w:rPr>
+                <w:color w:val="auto"/>
+                <w:sz w:val="24"/>
+                <w:szCs w:val="24"/>
+              </w:rPr>
               <w:t>Gly</w:t>
             </w:r>
           </w:p>
         </w:tc>
         <w:tc>
           <w:tcPr>
-            <w:tcW w:w="1710" w:type="dxa"/>
-            <w:tcBorders>
-              <w:left w:val="single" w:sz="8" w:space="0" w:color="4F81BD" w:themeColor="accent1"/>
-              <w:right w:val="single" w:sz="8" w:space="0" w:color="4F81BD" w:themeColor="accent1"/>
-            </w:tcBorders>
-          </w:tcPr>
-          <w:p>
-            <w:pPr>
+            <w:tcW w:w="1800" w:type="dxa"/>
+            <w:tcBorders>
+              <w:left w:val="single" w:sz="8" w:space="0" w:color="4F81BD" w:themeColor="accent1"/>
+              <w:right w:val="single" w:sz="8" w:space="0" w:color="4F81BD" w:themeColor="accent1"/>
+            </w:tcBorders>
+          </w:tcPr>
+          <w:p>
+            <w:pPr>
+              <w:jc w:val="center"/>
               <w:cnfStyle w:val="000000000000"/>
-            </w:pPr>
-            <w:r>
+              <w:rPr>
+                <w:color w:val="auto"/>
+                <w:sz w:val="24"/>
+                <w:szCs w:val="24"/>
+              </w:rPr>
+            </w:pPr>
+            <w:r>
+              <w:rPr>
+                <w:color w:val="auto"/>
+                <w:sz w:val="24"/>
+                <w:szCs w:val="24"/>
+              </w:rPr>
               <w:t>G</w:t>
             </w:r>
           </w:p>
         </w:tc>
         <w:tc>
           <w:tcPr>
-            <w:tcW w:w="2142" w:type="dxa"/>
-            <w:tcBorders>
-              <w:left w:val="single" w:sz="8" w:space="0" w:color="4F81BD" w:themeColor="accent1"/>
-            </w:tcBorders>
-          </w:tcPr>
-          <w:p>
-            <w:pPr>
+            <w:tcW w:w="2745" w:type="dxa"/>
+            <w:tcBorders>
+              <w:left w:val="single" w:sz="8" w:space="0" w:color="4F81BD" w:themeColor="accent1"/>
+            </w:tcBorders>
+          </w:tcPr>
+          <w:p>
+            <w:pPr>
+              <w:jc w:val="center"/>
               <w:cnfStyle w:val="000000000000"/>
-            </w:pPr>
-            <w:r>
+              <w:rPr>
+                <w:color w:val="auto"/>
+                <w:sz w:val="24"/>
+                <w:szCs w:val="24"/>
+              </w:rPr>
+            </w:pPr>
+            <w:r>
+              <w:rPr>
+                <w:color w:val="auto"/>
+                <w:sz w:val="24"/>
+                <w:szCs w:val="24"/>
+              </w:rPr>
               <w:t>Nonpolar</w:t>
             </w:r>
           </w:p>
@@ -1676,6 +2456,7 @@
         <w:trPr>
           <w:cnfStyle w:val="000000100000"/>
           <w:trHeight w:val="268"/>
+          <w:jc w:val="center"/>
         </w:trPr>
         <w:tc>
           <w:tcPr>
@@ -1687,71 +2468,123 @@
             </w:tcBorders>
             <w:shd w:val="clear" w:color="auto" w:fill="FFFFFF" w:themeFill="background1"/>
           </w:tcPr>
-          <w:p/>
-        </w:tc>
-        <w:tc>
-          <w:tcPr>
-            <w:tcW w:w="2610" w:type="dxa"/>
-            <w:tcBorders>
-              <w:left w:val="single" w:sz="8" w:space="0" w:color="4F81BD" w:themeColor="accent1"/>
-              <w:right w:val="single" w:sz="8" w:space="0" w:color="4F81BD" w:themeColor="accent1"/>
-            </w:tcBorders>
-          </w:tcPr>
-          <w:p>
-            <w:pPr>
+          <w:p>
+            <w:pPr>
+              <w:rPr>
+                <w:color w:val="auto"/>
+                <w:sz w:val="24"/>
+                <w:szCs w:val="24"/>
+              </w:rPr>
+            </w:pPr>
+          </w:p>
+        </w:tc>
+        <w:tc>
+          <w:tcPr>
+            <w:tcW w:w="2007" w:type="dxa"/>
+            <w:tcBorders>
+              <w:left w:val="single" w:sz="8" w:space="0" w:color="4F81BD" w:themeColor="accent1"/>
+              <w:right w:val="single" w:sz="8" w:space="0" w:color="4F81BD" w:themeColor="accent1"/>
+            </w:tcBorders>
+          </w:tcPr>
+          <w:p>
+            <w:pPr>
+              <w:jc w:val="center"/>
               <w:cnfStyle w:val="000000100000"/>
-            </w:pPr>
-            <w:r>
+              <w:rPr>
+                <w:color w:val="auto"/>
+                <w:sz w:val="24"/>
+                <w:szCs w:val="24"/>
+              </w:rPr>
+            </w:pPr>
+            <w:r>
+              <w:rPr>
+                <w:color w:val="auto"/>
+                <w:sz w:val="24"/>
+                <w:szCs w:val="24"/>
+              </w:rPr>
               <w:t>Valine</w:t>
             </w:r>
           </w:p>
         </w:tc>
         <w:tc>
           <w:tcPr>
-            <w:tcW w:w="1710" w:type="dxa"/>
-            <w:tcBorders>
-              <w:left w:val="single" w:sz="8" w:space="0" w:color="4F81BD" w:themeColor="accent1"/>
-              <w:right w:val="single" w:sz="8" w:space="0" w:color="4F81BD" w:themeColor="accent1"/>
-            </w:tcBorders>
-          </w:tcPr>
-          <w:p>
-            <w:pPr>
+            <w:tcW w:w="1620" w:type="dxa"/>
+            <w:tcBorders>
+              <w:left w:val="single" w:sz="8" w:space="0" w:color="4F81BD" w:themeColor="accent1"/>
+              <w:right w:val="single" w:sz="8" w:space="0" w:color="4F81BD" w:themeColor="accent1"/>
+            </w:tcBorders>
+          </w:tcPr>
+          <w:p>
+            <w:pPr>
+              <w:jc w:val="center"/>
               <w:cnfStyle w:val="000000100000"/>
-            </w:pPr>
-            <w:r>
+              <w:rPr>
+                <w:color w:val="auto"/>
+                <w:sz w:val="24"/>
+                <w:szCs w:val="24"/>
+              </w:rPr>
+            </w:pPr>
+            <w:r>
+              <w:rPr>
+                <w:color w:val="auto"/>
+                <w:sz w:val="24"/>
+                <w:szCs w:val="24"/>
+              </w:rPr>
               <w:t>Val</w:t>
             </w:r>
           </w:p>
         </w:tc>
         <w:tc>
           <w:tcPr>
-            <w:tcW w:w="1710" w:type="dxa"/>
-            <w:tcBorders>
-              <w:left w:val="single" w:sz="8" w:space="0" w:color="4F81BD" w:themeColor="accent1"/>
-              <w:right w:val="single" w:sz="8" w:space="0" w:color="4F81BD" w:themeColor="accent1"/>
-            </w:tcBorders>
-          </w:tcPr>
-          <w:p>
-            <w:pPr>
+            <w:tcW w:w="1800" w:type="dxa"/>
+            <w:tcBorders>
+              <w:left w:val="single" w:sz="8" w:space="0" w:color="4F81BD" w:themeColor="accent1"/>
+              <w:right w:val="single" w:sz="8" w:space="0" w:color="4F81BD" w:themeColor="accent1"/>
+            </w:tcBorders>
+          </w:tcPr>
+          <w:p>
+            <w:pPr>
+              <w:jc w:val="center"/>
               <w:cnfStyle w:val="000000100000"/>
-            </w:pPr>
-            <w:r>
+              <w:rPr>
+                <w:color w:val="auto"/>
+                <w:sz w:val="24"/>
+                <w:szCs w:val="24"/>
+              </w:rPr>
+            </w:pPr>
+            <w:r>
+              <w:rPr>
+                <w:color w:val="auto"/>
+                <w:sz w:val="24"/>
+                <w:szCs w:val="24"/>
+              </w:rPr>
               <w:t>V</w:t>
             </w:r>
           </w:p>
         </w:tc>
         <w:tc>
           <w:tcPr>
-            <w:tcW w:w="2142" w:type="dxa"/>
-            <w:tcBorders>
-              <w:left w:val="single" w:sz="8" w:space="0" w:color="4F81BD" w:themeColor="accent1"/>
-            </w:tcBorders>
-          </w:tcPr>
-          <w:p>
-            <w:pPr>
+            <w:tcW w:w="2745" w:type="dxa"/>
+            <w:tcBorders>
+              <w:left w:val="single" w:sz="8" w:space="0" w:color="4F81BD" w:themeColor="accent1"/>
+            </w:tcBorders>
+          </w:tcPr>
+          <w:p>
+            <w:pPr>
+              <w:jc w:val="center"/>
               <w:cnfStyle w:val="000000100000"/>
-            </w:pPr>
-            <w:r>
+              <w:rPr>
+                <w:color w:val="auto"/>
+                <w:sz w:val="24"/>
+                <w:szCs w:val="24"/>
+              </w:rPr>
+            </w:pPr>
+            <w:r>
+              <w:rPr>
+                <w:color w:val="auto"/>
+                <w:sz w:val="24"/>
+                <w:szCs w:val="24"/>
+              </w:rPr>
               <w:t>Nonpolar</w:t>
             </w:r>
           </w:p>
@@ -1760,6 +2593,7 @@
       <w:tr>
         <w:trPr>
           <w:trHeight w:val="268"/>
+          <w:jc w:val="center"/>
         </w:trPr>
         <w:tc>
           <w:tcPr>
@@ -1771,71 +2605,123 @@
             </w:tcBorders>
             <w:shd w:val="clear" w:color="auto" w:fill="FFFFFF" w:themeFill="background1"/>
           </w:tcPr>
-          <w:p/>
-        </w:tc>
-        <w:tc>
-          <w:tcPr>
-            <w:tcW w:w="2610" w:type="dxa"/>
-            <w:tcBorders>
-              <w:left w:val="single" w:sz="8" w:space="0" w:color="4F81BD" w:themeColor="accent1"/>
-              <w:right w:val="single" w:sz="8" w:space="0" w:color="4F81BD" w:themeColor="accent1"/>
-            </w:tcBorders>
-          </w:tcPr>
-          <w:p>
-            <w:pPr>
+          <w:p>
+            <w:pPr>
+              <w:rPr>
+                <w:color w:val="auto"/>
+                <w:sz w:val="24"/>
+                <w:szCs w:val="24"/>
+              </w:rPr>
+            </w:pPr>
+          </w:p>
+        </w:tc>
+        <w:tc>
+          <w:tcPr>
+            <w:tcW w:w="2007" w:type="dxa"/>
+            <w:tcBorders>
+              <w:left w:val="single" w:sz="8" w:space="0" w:color="4F81BD" w:themeColor="accent1"/>
+              <w:right w:val="single" w:sz="8" w:space="0" w:color="4F81BD" w:themeColor="accent1"/>
+            </w:tcBorders>
+          </w:tcPr>
+          <w:p>
+            <w:pPr>
+              <w:jc w:val="center"/>
               <w:cnfStyle w:val="000000000000"/>
-            </w:pPr>
-            <w:r>
+              <w:rPr>
+                <w:color w:val="auto"/>
+                <w:sz w:val="24"/>
+                <w:szCs w:val="24"/>
+              </w:rPr>
+            </w:pPr>
+            <w:r>
+              <w:rPr>
+                <w:color w:val="auto"/>
+                <w:sz w:val="24"/>
+                <w:szCs w:val="24"/>
+              </w:rPr>
               <w:t>Leucine</w:t>
             </w:r>
           </w:p>
         </w:tc>
         <w:tc>
           <w:tcPr>
-            <w:tcW w:w="1710" w:type="dxa"/>
-            <w:tcBorders>
-              <w:left w:val="single" w:sz="8" w:space="0" w:color="4F81BD" w:themeColor="accent1"/>
-              <w:right w:val="single" w:sz="8" w:space="0" w:color="4F81BD" w:themeColor="accent1"/>
-            </w:tcBorders>
-          </w:tcPr>
-          <w:p>
-            <w:pPr>
+            <w:tcW w:w="1620" w:type="dxa"/>
+            <w:tcBorders>
+              <w:left w:val="single" w:sz="8" w:space="0" w:color="4F81BD" w:themeColor="accent1"/>
+              <w:right w:val="single" w:sz="8" w:space="0" w:color="4F81BD" w:themeColor="accent1"/>
+            </w:tcBorders>
+          </w:tcPr>
+          <w:p>
+            <w:pPr>
+              <w:jc w:val="center"/>
               <w:cnfStyle w:val="000000000000"/>
-            </w:pPr>
-            <w:r>
+              <w:rPr>
+                <w:color w:val="auto"/>
+                <w:sz w:val="24"/>
+                <w:szCs w:val="24"/>
+              </w:rPr>
+            </w:pPr>
+            <w:r>
+              <w:rPr>
+                <w:color w:val="auto"/>
+                <w:sz w:val="24"/>
+                <w:szCs w:val="24"/>
+              </w:rPr>
               <w:t>Leu</w:t>
             </w:r>
           </w:p>
         </w:tc>
         <w:tc>
           <w:tcPr>
-            <w:tcW w:w="1710" w:type="dxa"/>
-            <w:tcBorders>
-              <w:left w:val="single" w:sz="8" w:space="0" w:color="4F81BD" w:themeColor="accent1"/>
-              <w:right w:val="single" w:sz="8" w:space="0" w:color="4F81BD" w:themeColor="accent1"/>
-            </w:tcBorders>
-          </w:tcPr>
-          <w:p>
-            <w:pPr>
+            <w:tcW w:w="1800" w:type="dxa"/>
+            <w:tcBorders>
+              <w:left w:val="single" w:sz="8" w:space="0" w:color="4F81BD" w:themeColor="accent1"/>
+              <w:right w:val="single" w:sz="8" w:space="0" w:color="4F81BD" w:themeColor="accent1"/>
+            </w:tcBorders>
+          </w:tcPr>
+          <w:p>
+            <w:pPr>
+              <w:jc w:val="center"/>
               <w:cnfStyle w:val="000000000000"/>
-            </w:pPr>
-            <w:r>
+              <w:rPr>
+                <w:color w:val="auto"/>
+                <w:sz w:val="24"/>
+                <w:szCs w:val="24"/>
+              </w:rPr>
+            </w:pPr>
+            <w:r>
+              <w:rPr>
+                <w:color w:val="auto"/>
+                <w:sz w:val="24"/>
+                <w:szCs w:val="24"/>
+              </w:rPr>
               <w:t>L</w:t>
             </w:r>
           </w:p>
         </w:tc>
         <w:tc>
           <w:tcPr>
-            <w:tcW w:w="2142" w:type="dxa"/>
-            <w:tcBorders>
-              <w:left w:val="single" w:sz="8" w:space="0" w:color="4F81BD" w:themeColor="accent1"/>
-            </w:tcBorders>
-          </w:tcPr>
-          <w:p>
-            <w:pPr>
+            <w:tcW w:w="2745" w:type="dxa"/>
+            <w:tcBorders>
+              <w:left w:val="single" w:sz="8" w:space="0" w:color="4F81BD" w:themeColor="accent1"/>
+            </w:tcBorders>
+          </w:tcPr>
+          <w:p>
+            <w:pPr>
+              <w:jc w:val="center"/>
               <w:cnfStyle w:val="000000000000"/>
-            </w:pPr>
-            <w:r>
+              <w:rPr>
+                <w:color w:val="auto"/>
+                <w:sz w:val="24"/>
+                <w:szCs w:val="24"/>
+              </w:rPr>
+            </w:pPr>
+            <w:r>
+              <w:rPr>
+                <w:color w:val="auto"/>
+                <w:sz w:val="24"/>
+                <w:szCs w:val="24"/>
+              </w:rPr>
               <w:t>Nonpolar</w:t>
             </w:r>
           </w:p>
@@ -1845,6 +2731,7 @@
         <w:trPr>
           <w:cnfStyle w:val="000000100000"/>
           <w:trHeight w:val="268"/>
+          <w:jc w:val="center"/>
         </w:trPr>
         <w:tc>
           <w:tcPr>
@@ -1856,71 +2743,123 @@
             </w:tcBorders>
             <w:shd w:val="clear" w:color="auto" w:fill="FFFFFF" w:themeFill="background1"/>
           </w:tcPr>
-          <w:p/>
-        </w:tc>
-        <w:tc>
-          <w:tcPr>
-            <w:tcW w:w="2610" w:type="dxa"/>
-            <w:tcBorders>
-              <w:left w:val="single" w:sz="8" w:space="0" w:color="4F81BD" w:themeColor="accent1"/>
-              <w:right w:val="single" w:sz="8" w:space="0" w:color="4F81BD" w:themeColor="accent1"/>
-            </w:tcBorders>
-          </w:tcPr>
-          <w:p>
-            <w:pPr>
+          <w:p>
+            <w:pPr>
+              <w:rPr>
+                <w:color w:val="auto"/>
+                <w:sz w:val="24"/>
+                <w:szCs w:val="24"/>
+              </w:rPr>
+            </w:pPr>
+          </w:p>
+        </w:tc>
+        <w:tc>
+          <w:tcPr>
+            <w:tcW w:w="2007" w:type="dxa"/>
+            <w:tcBorders>
+              <w:left w:val="single" w:sz="8" w:space="0" w:color="4F81BD" w:themeColor="accent1"/>
+              <w:right w:val="single" w:sz="8" w:space="0" w:color="4F81BD" w:themeColor="accent1"/>
+            </w:tcBorders>
+          </w:tcPr>
+          <w:p>
+            <w:pPr>
+              <w:jc w:val="center"/>
               <w:cnfStyle w:val="000000100000"/>
-            </w:pPr>
-            <w:r>
+              <w:rPr>
+                <w:color w:val="auto"/>
+                <w:sz w:val="24"/>
+                <w:szCs w:val="24"/>
+              </w:rPr>
+            </w:pPr>
+            <w:r>
+              <w:rPr>
+                <w:color w:val="auto"/>
+                <w:sz w:val="24"/>
+                <w:szCs w:val="24"/>
+              </w:rPr>
               <w:t>Isoleucine</w:t>
             </w:r>
           </w:p>
         </w:tc>
         <w:tc>
           <w:tcPr>
-            <w:tcW w:w="1710" w:type="dxa"/>
-            <w:tcBorders>
-              <w:left w:val="single" w:sz="8" w:space="0" w:color="4F81BD" w:themeColor="accent1"/>
-              <w:right w:val="single" w:sz="8" w:space="0" w:color="4F81BD" w:themeColor="accent1"/>
-            </w:tcBorders>
-          </w:tcPr>
-          <w:p>
-            <w:pPr>
+            <w:tcW w:w="1620" w:type="dxa"/>
+            <w:tcBorders>
+              <w:left w:val="single" w:sz="8" w:space="0" w:color="4F81BD" w:themeColor="accent1"/>
+              <w:right w:val="single" w:sz="8" w:space="0" w:color="4F81BD" w:themeColor="accent1"/>
+            </w:tcBorders>
+          </w:tcPr>
+          <w:p>
+            <w:pPr>
+              <w:jc w:val="center"/>
               <w:cnfStyle w:val="000000100000"/>
-            </w:pPr>
-            <w:r>
+              <w:rPr>
+                <w:color w:val="auto"/>
+                <w:sz w:val="24"/>
+                <w:szCs w:val="24"/>
+              </w:rPr>
+            </w:pPr>
+            <w:r>
+              <w:rPr>
+                <w:color w:val="auto"/>
+                <w:sz w:val="24"/>
+                <w:szCs w:val="24"/>
+              </w:rPr>
               <w:t>Ile</w:t>
             </w:r>
           </w:p>
         </w:tc>
         <w:tc>
           <w:tcPr>
-            <w:tcW w:w="1710" w:type="dxa"/>
-            <w:tcBorders>
-              <w:left w:val="single" w:sz="8" w:space="0" w:color="4F81BD" w:themeColor="accent1"/>
-              <w:right w:val="single" w:sz="8" w:space="0" w:color="4F81BD" w:themeColor="accent1"/>
-            </w:tcBorders>
-          </w:tcPr>
-          <w:p>
-            <w:pPr>
+            <w:tcW w:w="1800" w:type="dxa"/>
+            <w:tcBorders>
+              <w:left w:val="single" w:sz="8" w:space="0" w:color="4F81BD" w:themeColor="accent1"/>
+              <w:right w:val="single" w:sz="8" w:space="0" w:color="4F81BD" w:themeColor="accent1"/>
+            </w:tcBorders>
+          </w:tcPr>
+          <w:p>
+            <w:pPr>
+              <w:jc w:val="center"/>
               <w:cnfStyle w:val="000000100000"/>
-            </w:pPr>
-            <w:r>
+              <w:rPr>
+                <w:color w:val="auto"/>
+                <w:sz w:val="24"/>
+                <w:szCs w:val="24"/>
+              </w:rPr>
+            </w:pPr>
+            <w:r>
+              <w:rPr>
+                <w:color w:val="auto"/>
+                <w:sz w:val="24"/>
+                <w:szCs w:val="24"/>
+              </w:rPr>
               <w:t>I</w:t>
             </w:r>
           </w:p>
         </w:tc>
         <w:tc>
           <w:tcPr>
-            <w:tcW w:w="2142" w:type="dxa"/>
-            <w:tcBorders>
-              <w:left w:val="single" w:sz="8" w:space="0" w:color="4F81BD" w:themeColor="accent1"/>
-            </w:tcBorders>
-          </w:tcPr>
-          <w:p>
-            <w:pPr>
+            <w:tcW w:w="2745" w:type="dxa"/>
+            <w:tcBorders>
+              <w:left w:val="single" w:sz="8" w:space="0" w:color="4F81BD" w:themeColor="accent1"/>
+            </w:tcBorders>
+          </w:tcPr>
+          <w:p>
+            <w:pPr>
+              <w:jc w:val="center"/>
               <w:cnfStyle w:val="000000100000"/>
-            </w:pPr>
-            <w:r>
+              <w:rPr>
+                <w:color w:val="auto"/>
+                <w:sz w:val="24"/>
+                <w:szCs w:val="24"/>
+              </w:rPr>
+            </w:pPr>
+            <w:r>
+              <w:rPr>
+                <w:color w:val="auto"/>
+                <w:sz w:val="24"/>
+                <w:szCs w:val="24"/>
+              </w:rPr>
               <w:t>Nonpolar</w:t>
             </w:r>
           </w:p>
@@ -1929,6 +2868,7 @@
       <w:tr>
         <w:trPr>
           <w:trHeight w:val="268"/>
+          <w:jc w:val="center"/>
         </w:trPr>
         <w:tc>
           <w:tcPr>
@@ -1940,71 +2880,123 @@
             </w:tcBorders>
             <w:shd w:val="clear" w:color="auto" w:fill="FFFFFF" w:themeFill="background1"/>
           </w:tcPr>
-          <w:p/>
-        </w:tc>
-        <w:tc>
-          <w:tcPr>
-            <w:tcW w:w="2610" w:type="dxa"/>
-            <w:tcBorders>
-              <w:left w:val="single" w:sz="8" w:space="0" w:color="4F81BD" w:themeColor="accent1"/>
-              <w:right w:val="single" w:sz="8" w:space="0" w:color="4F81BD" w:themeColor="accent1"/>
-            </w:tcBorders>
-          </w:tcPr>
-          <w:p>
-            <w:pPr>
+          <w:p>
+            <w:pPr>
+              <w:rPr>
+                <w:color w:val="auto"/>
+                <w:sz w:val="24"/>
+                <w:szCs w:val="24"/>
+              </w:rPr>
+            </w:pPr>
+          </w:p>
+        </w:tc>
+        <w:tc>
+          <w:tcPr>
+            <w:tcW w:w="2007" w:type="dxa"/>
+            <w:tcBorders>
+              <w:left w:val="single" w:sz="8" w:space="0" w:color="4F81BD" w:themeColor="accent1"/>
+              <w:right w:val="single" w:sz="8" w:space="0" w:color="4F81BD" w:themeColor="accent1"/>
+            </w:tcBorders>
+          </w:tcPr>
+          <w:p>
+            <w:pPr>
+              <w:jc w:val="center"/>
               <w:cnfStyle w:val="000000000000"/>
-            </w:pPr>
-            <w:r>
+              <w:rPr>
+                <w:color w:val="auto"/>
+                <w:sz w:val="24"/>
+                <w:szCs w:val="24"/>
+              </w:rPr>
+            </w:pPr>
+            <w:r>
+              <w:rPr>
+                <w:color w:val="auto"/>
+                <w:sz w:val="24"/>
+                <w:szCs w:val="24"/>
+              </w:rPr>
               <w:t>Proline</w:t>
             </w:r>
           </w:p>
         </w:tc>
         <w:tc>
           <w:tcPr>
-            <w:tcW w:w="1710" w:type="dxa"/>
-            <w:tcBorders>
-              <w:left w:val="single" w:sz="8" w:space="0" w:color="4F81BD" w:themeColor="accent1"/>
-              <w:right w:val="single" w:sz="8" w:space="0" w:color="4F81BD" w:themeColor="accent1"/>
-            </w:tcBorders>
-          </w:tcPr>
-          <w:p>
-            <w:pPr>
+            <w:tcW w:w="1620" w:type="dxa"/>
+            <w:tcBorders>
+              <w:left w:val="single" w:sz="8" w:space="0" w:color="4F81BD" w:themeColor="accent1"/>
+              <w:right w:val="single" w:sz="8" w:space="0" w:color="4F81BD" w:themeColor="accent1"/>
+            </w:tcBorders>
+          </w:tcPr>
+          <w:p>
+            <w:pPr>
+              <w:jc w:val="center"/>
               <w:cnfStyle w:val="000000000000"/>
-            </w:pPr>
-            <w:r>
+              <w:rPr>
+                <w:color w:val="auto"/>
+                <w:sz w:val="24"/>
+                <w:szCs w:val="24"/>
+              </w:rPr>
+            </w:pPr>
+            <w:r>
+              <w:rPr>
+                <w:color w:val="auto"/>
+                <w:sz w:val="24"/>
+                <w:szCs w:val="24"/>
+              </w:rPr>
               <w:t>Pro</w:t>
             </w:r>
           </w:p>
         </w:tc>
         <w:tc>
           <w:tcPr>
-            <w:tcW w:w="1710" w:type="dxa"/>
-            <w:tcBorders>
-              <w:left w:val="single" w:sz="8" w:space="0" w:color="4F81BD" w:themeColor="accent1"/>
-              <w:right w:val="single" w:sz="8" w:space="0" w:color="4F81BD" w:themeColor="accent1"/>
-            </w:tcBorders>
-          </w:tcPr>
-          <w:p>
-            <w:pPr>
+            <w:tcW w:w="1800" w:type="dxa"/>
+            <w:tcBorders>
+              <w:left w:val="single" w:sz="8" w:space="0" w:color="4F81BD" w:themeColor="accent1"/>
+              <w:right w:val="single" w:sz="8" w:space="0" w:color="4F81BD" w:themeColor="accent1"/>
+            </w:tcBorders>
+          </w:tcPr>
+          <w:p>
+            <w:pPr>
+              <w:jc w:val="center"/>
               <w:cnfStyle w:val="000000000000"/>
-            </w:pPr>
-            <w:r>
+              <w:rPr>
+                <w:color w:val="auto"/>
+                <w:sz w:val="24"/>
+                <w:szCs w:val="24"/>
+              </w:rPr>
+            </w:pPr>
+            <w:r>
+              <w:rPr>
+                <w:color w:val="auto"/>
+                <w:sz w:val="24"/>
+                <w:szCs w:val="24"/>
+              </w:rPr>
               <w:t>P</w:t>
             </w:r>
           </w:p>
         </w:tc>
         <w:tc>
           <w:tcPr>
-            <w:tcW w:w="2142" w:type="dxa"/>
-            <w:tcBorders>
-              <w:left w:val="single" w:sz="8" w:space="0" w:color="4F81BD" w:themeColor="accent1"/>
-            </w:tcBorders>
-          </w:tcPr>
-          <w:p>
-            <w:pPr>
+            <w:tcW w:w="2745" w:type="dxa"/>
+            <w:tcBorders>
+              <w:left w:val="single" w:sz="8" w:space="0" w:color="4F81BD" w:themeColor="accent1"/>
+            </w:tcBorders>
+          </w:tcPr>
+          <w:p>
+            <w:pPr>
+              <w:jc w:val="center"/>
               <w:cnfStyle w:val="000000000000"/>
-            </w:pPr>
-            <w:r>
+              <w:rPr>
+                <w:color w:val="auto"/>
+                <w:sz w:val="24"/>
+                <w:szCs w:val="24"/>
+              </w:rPr>
+            </w:pPr>
+            <w:r>
+              <w:rPr>
+                <w:color w:val="auto"/>
+                <w:sz w:val="24"/>
+                <w:szCs w:val="24"/>
+              </w:rPr>
               <w:t>Nonpolar</w:t>
             </w:r>
           </w:p>
@@ -2014,6 +3006,7 @@
         <w:trPr>
           <w:cnfStyle w:val="000000100000"/>
           <w:trHeight w:val="268"/>
+          <w:jc w:val="center"/>
         </w:trPr>
         <w:tc>
           <w:tcPr>
@@ -2025,71 +3018,123 @@
             </w:tcBorders>
             <w:shd w:val="clear" w:color="auto" w:fill="FFFFFF" w:themeFill="background1"/>
           </w:tcPr>
-          <w:p/>
-        </w:tc>
-        <w:tc>
-          <w:tcPr>
-            <w:tcW w:w="2610" w:type="dxa"/>
-            <w:tcBorders>
-              <w:left w:val="single" w:sz="8" w:space="0" w:color="4F81BD" w:themeColor="accent1"/>
-              <w:right w:val="single" w:sz="8" w:space="0" w:color="4F81BD" w:themeColor="accent1"/>
-            </w:tcBorders>
-          </w:tcPr>
-          <w:p>
-            <w:pPr>
+          <w:p>
+            <w:pPr>
+              <w:rPr>
+                <w:color w:val="auto"/>
+                <w:sz w:val="24"/>
+                <w:szCs w:val="24"/>
+              </w:rPr>
+            </w:pPr>
+          </w:p>
+        </w:tc>
+        <w:tc>
+          <w:tcPr>
+            <w:tcW w:w="2007" w:type="dxa"/>
+            <w:tcBorders>
+              <w:left w:val="single" w:sz="8" w:space="0" w:color="4F81BD" w:themeColor="accent1"/>
+              <w:right w:val="single" w:sz="8" w:space="0" w:color="4F81BD" w:themeColor="accent1"/>
+            </w:tcBorders>
+          </w:tcPr>
+          <w:p>
+            <w:pPr>
+              <w:jc w:val="center"/>
               <w:cnfStyle w:val="000000100000"/>
-            </w:pPr>
-            <w:r>
+              <w:rPr>
+                <w:color w:val="auto"/>
+                <w:sz w:val="24"/>
+                <w:szCs w:val="24"/>
+              </w:rPr>
+            </w:pPr>
+            <w:r>
+              <w:rPr>
+                <w:color w:val="auto"/>
+                <w:sz w:val="24"/>
+                <w:szCs w:val="24"/>
+              </w:rPr>
               <w:t>Phenylalanine</w:t>
             </w:r>
           </w:p>
         </w:tc>
         <w:tc>
           <w:tcPr>
-            <w:tcW w:w="1710" w:type="dxa"/>
-            <w:tcBorders>
-              <w:left w:val="single" w:sz="8" w:space="0" w:color="4F81BD" w:themeColor="accent1"/>
-              <w:right w:val="single" w:sz="8" w:space="0" w:color="4F81BD" w:themeColor="accent1"/>
-            </w:tcBorders>
-          </w:tcPr>
-          <w:p>
-            <w:pPr>
+            <w:tcW w:w="1620" w:type="dxa"/>
+            <w:tcBorders>
+              <w:left w:val="single" w:sz="8" w:space="0" w:color="4F81BD" w:themeColor="accent1"/>
+              <w:right w:val="single" w:sz="8" w:space="0" w:color="4F81BD" w:themeColor="accent1"/>
+            </w:tcBorders>
+          </w:tcPr>
+          <w:p>
+            <w:pPr>
+              <w:jc w:val="center"/>
               <w:cnfStyle w:val="000000100000"/>
-            </w:pPr>
-            <w:r>
+              <w:rPr>
+                <w:color w:val="auto"/>
+                <w:sz w:val="24"/>
+                <w:szCs w:val="24"/>
+              </w:rPr>
+            </w:pPr>
+            <w:r>
+              <w:rPr>
+                <w:color w:val="auto"/>
+                <w:sz w:val="24"/>
+                <w:szCs w:val="24"/>
+              </w:rPr>
               <w:t>Phe</w:t>
             </w:r>
           </w:p>
         </w:tc>
         <w:tc>
           <w:tcPr>
-            <w:tcW w:w="1710" w:type="dxa"/>
-            <w:tcBorders>
-              <w:left w:val="single" w:sz="8" w:space="0" w:color="4F81BD" w:themeColor="accent1"/>
-              <w:right w:val="single" w:sz="8" w:space="0" w:color="4F81BD" w:themeColor="accent1"/>
-            </w:tcBorders>
-          </w:tcPr>
-          <w:p>
-            <w:pPr>
+            <w:tcW w:w="1800" w:type="dxa"/>
+            <w:tcBorders>
+              <w:left w:val="single" w:sz="8" w:space="0" w:color="4F81BD" w:themeColor="accent1"/>
+              <w:right w:val="single" w:sz="8" w:space="0" w:color="4F81BD" w:themeColor="accent1"/>
+            </w:tcBorders>
+          </w:tcPr>
+          <w:p>
+            <w:pPr>
+              <w:jc w:val="center"/>
               <w:cnfStyle w:val="000000100000"/>
-            </w:pPr>
-            <w:r>
+              <w:rPr>
+                <w:color w:val="auto"/>
+                <w:sz w:val="24"/>
+                <w:szCs w:val="24"/>
+              </w:rPr>
+            </w:pPr>
+            <w:r>
+              <w:rPr>
+                <w:color w:val="auto"/>
+                <w:sz w:val="24"/>
+                <w:szCs w:val="24"/>
+              </w:rPr>
               <w:t>F</w:t>
             </w:r>
           </w:p>
         </w:tc>
         <w:tc>
           <w:tcPr>
-            <w:tcW w:w="2142" w:type="dxa"/>
-            <w:tcBorders>
-              <w:left w:val="single" w:sz="8" w:space="0" w:color="4F81BD" w:themeColor="accent1"/>
-            </w:tcBorders>
-          </w:tcPr>
-          <w:p>
-            <w:pPr>
+            <w:tcW w:w="2745" w:type="dxa"/>
+            <w:tcBorders>
+              <w:left w:val="single" w:sz="8" w:space="0" w:color="4F81BD" w:themeColor="accent1"/>
+            </w:tcBorders>
+          </w:tcPr>
+          <w:p>
+            <w:pPr>
+              <w:jc w:val="center"/>
               <w:cnfStyle w:val="000000100000"/>
-            </w:pPr>
-            <w:r>
+              <w:rPr>
+                <w:color w:val="auto"/>
+                <w:sz w:val="24"/>
+                <w:szCs w:val="24"/>
+              </w:rPr>
+            </w:pPr>
+            <w:r>
+              <w:rPr>
+                <w:color w:val="auto"/>
+                <w:sz w:val="24"/>
+                <w:szCs w:val="24"/>
+              </w:rPr>
               <w:t>Nonpolar</w:t>
             </w:r>
           </w:p>
@@ -2098,6 +3143,7 @@
       <w:tr>
         <w:trPr>
           <w:trHeight w:val="268"/>
+          <w:jc w:val="center"/>
         </w:trPr>
         <w:tc>
           <w:tcPr>
@@ -2113,67 +3159,111 @@
         </w:tc>
         <w:tc>
           <w:tcPr>
-            <w:tcW w:w="2610" w:type="dxa"/>
-            <w:tcBorders>
-              <w:left w:val="single" w:sz="8" w:space="0" w:color="4F81BD" w:themeColor="accent1"/>
-              <w:right w:val="single" w:sz="8" w:space="0" w:color="4F81BD" w:themeColor="accent1"/>
-            </w:tcBorders>
-          </w:tcPr>
-          <w:p>
-            <w:pPr>
+            <w:tcW w:w="2007" w:type="dxa"/>
+            <w:tcBorders>
+              <w:left w:val="single" w:sz="8" w:space="0" w:color="4F81BD" w:themeColor="accent1"/>
+              <w:right w:val="single" w:sz="8" w:space="0" w:color="4F81BD" w:themeColor="accent1"/>
+            </w:tcBorders>
+          </w:tcPr>
+          <w:p>
+            <w:pPr>
+              <w:jc w:val="center"/>
               <w:cnfStyle w:val="000000000000"/>
-            </w:pPr>
-            <w:r>
+              <w:rPr>
+                <w:color w:val="auto"/>
+                <w:sz w:val="24"/>
+                <w:szCs w:val="24"/>
+              </w:rPr>
+            </w:pPr>
+            <w:r>
+              <w:rPr>
+                <w:color w:val="auto"/>
+                <w:sz w:val="24"/>
+                <w:szCs w:val="24"/>
+              </w:rPr>
               <w:t>Methionine</w:t>
             </w:r>
           </w:p>
         </w:tc>
         <w:tc>
           <w:tcPr>
-            <w:tcW w:w="1710" w:type="dxa"/>
-            <w:tcBorders>
-              <w:left w:val="single" w:sz="8" w:space="0" w:color="4F81BD" w:themeColor="accent1"/>
-              <w:right w:val="single" w:sz="8" w:space="0" w:color="4F81BD" w:themeColor="accent1"/>
-            </w:tcBorders>
-          </w:tcPr>
-          <w:p>
-            <w:pPr>
+            <w:tcW w:w="1620" w:type="dxa"/>
+            <w:tcBorders>
+              <w:left w:val="single" w:sz="8" w:space="0" w:color="4F81BD" w:themeColor="accent1"/>
+              <w:right w:val="single" w:sz="8" w:space="0" w:color="4F81BD" w:themeColor="accent1"/>
+            </w:tcBorders>
+          </w:tcPr>
+          <w:p>
+            <w:pPr>
+              <w:jc w:val="center"/>
               <w:cnfStyle w:val="000000000000"/>
-            </w:pPr>
-            <w:r>
+              <w:rPr>
+                <w:color w:val="auto"/>
+                <w:sz w:val="24"/>
+                <w:szCs w:val="24"/>
+              </w:rPr>
+            </w:pPr>
+            <w:r>
+              <w:rPr>
+                <w:color w:val="auto"/>
+                <w:sz w:val="24"/>
+                <w:szCs w:val="24"/>
+              </w:rPr>
               <w:t>Met</w:t>
             </w:r>
           </w:p>
         </w:tc>
         <w:tc>
           <w:tcPr>
-            <w:tcW w:w="1710" w:type="dxa"/>
-            <w:tcBorders>
-              <w:left w:val="single" w:sz="8" w:space="0" w:color="4F81BD" w:themeColor="accent1"/>
-              <w:right w:val="single" w:sz="8" w:space="0" w:color="4F81BD" w:themeColor="accent1"/>
-            </w:tcBorders>
-          </w:tcPr>
-          <w:p>
-            <w:pPr>
+            <w:tcW w:w="1800" w:type="dxa"/>
+            <w:tcBorders>
+              <w:left w:val="single" w:sz="8" w:space="0" w:color="4F81BD" w:themeColor="accent1"/>
+              <w:right w:val="single" w:sz="8" w:space="0" w:color="4F81BD" w:themeColor="accent1"/>
+            </w:tcBorders>
+          </w:tcPr>
+          <w:p>
+            <w:pPr>
+              <w:jc w:val="center"/>
               <w:cnfStyle w:val="000000000000"/>
-            </w:pPr>
-            <w:r>
+              <w:rPr>
+                <w:color w:val="auto"/>
+                <w:sz w:val="24"/>
+                <w:szCs w:val="24"/>
+              </w:rPr>
+            </w:pPr>
+            <w:r>
+              <w:rPr>
+                <w:color w:val="auto"/>
+                <w:sz w:val="24"/>
+                <w:szCs w:val="24"/>
+              </w:rPr>
               <w:t>M</w:t>
             </w:r>
           </w:p>
         </w:tc>
         <w:tc>
           <w:tcPr>
-            <w:tcW w:w="2142" w:type="dxa"/>
-            <w:tcBorders>
-              <w:left w:val="single" w:sz="8" w:space="0" w:color="4F81BD" w:themeColor="accent1"/>
-            </w:tcBorders>
-          </w:tcPr>
-          <w:p>
-            <w:pPr>
+            <w:tcW w:w="2745" w:type="dxa"/>
+            <w:tcBorders>
+              <w:left w:val="single" w:sz="8" w:space="0" w:color="4F81BD" w:themeColor="accent1"/>
+            </w:tcBorders>
+          </w:tcPr>
+          <w:p>
+            <w:pPr>
+              <w:jc w:val="center"/>
               <w:cnfStyle w:val="000000000000"/>
-            </w:pPr>
-            <w:r>
+              <w:rPr>
+                <w:color w:val="auto"/>
+                <w:sz w:val="24"/>
+                <w:szCs w:val="24"/>
+              </w:rPr>
+            </w:pPr>
+            <w:r>
+              <w:rPr>
+                <w:color w:val="auto"/>
+                <w:sz w:val="24"/>
+                <w:szCs w:val="24"/>
+              </w:rPr>
               <w:t>Nonpolar</w:t>
             </w:r>
           </w:p>
@@ -2183,6 +3273,7 @@
         <w:trPr>
           <w:cnfStyle w:val="000000100000"/>
           <w:trHeight w:val="268"/>
+          <w:jc w:val="center"/>
         </w:trPr>
         <w:tc>
           <w:tcPr>
@@ -2198,67 +3289,111 @@
         </w:tc>
         <w:tc>
           <w:tcPr>
-            <w:tcW w:w="2610" w:type="dxa"/>
-            <w:tcBorders>
-              <w:left w:val="single" w:sz="8" w:space="0" w:color="4F81BD" w:themeColor="accent1"/>
-              <w:right w:val="single" w:sz="8" w:space="0" w:color="4F81BD" w:themeColor="accent1"/>
-            </w:tcBorders>
-          </w:tcPr>
-          <w:p>
-            <w:pPr>
+            <w:tcW w:w="2007" w:type="dxa"/>
+            <w:tcBorders>
+              <w:left w:val="single" w:sz="8" w:space="0" w:color="4F81BD" w:themeColor="accent1"/>
+              <w:right w:val="single" w:sz="8" w:space="0" w:color="4F81BD" w:themeColor="accent1"/>
+            </w:tcBorders>
+          </w:tcPr>
+          <w:p>
+            <w:pPr>
+              <w:jc w:val="center"/>
               <w:cnfStyle w:val="000000100000"/>
-            </w:pPr>
-            <w:r>
+              <w:rPr>
+                <w:color w:val="auto"/>
+                <w:sz w:val="24"/>
+                <w:szCs w:val="24"/>
+              </w:rPr>
+            </w:pPr>
+            <w:r>
+              <w:rPr>
+                <w:color w:val="auto"/>
+                <w:sz w:val="24"/>
+                <w:szCs w:val="24"/>
+              </w:rPr>
               <w:t>Tryptophan</w:t>
             </w:r>
           </w:p>
         </w:tc>
         <w:tc>
           <w:tcPr>
-            <w:tcW w:w="1710" w:type="dxa"/>
-            <w:tcBorders>
-              <w:left w:val="single" w:sz="8" w:space="0" w:color="4F81BD" w:themeColor="accent1"/>
-              <w:right w:val="single" w:sz="8" w:space="0" w:color="4F81BD" w:themeColor="accent1"/>
-            </w:tcBorders>
-          </w:tcPr>
-          <w:p>
-            <w:pPr>
+            <w:tcW w:w="1620" w:type="dxa"/>
+            <w:tcBorders>
+              <w:left w:val="single" w:sz="8" w:space="0" w:color="4F81BD" w:themeColor="accent1"/>
+              <w:right w:val="single" w:sz="8" w:space="0" w:color="4F81BD" w:themeColor="accent1"/>
+            </w:tcBorders>
+          </w:tcPr>
+          <w:p>
+            <w:pPr>
+              <w:jc w:val="center"/>
               <w:cnfStyle w:val="000000100000"/>
-            </w:pPr>
-            <w:r>
+              <w:rPr>
+                <w:color w:val="auto"/>
+                <w:sz w:val="24"/>
+                <w:szCs w:val="24"/>
+              </w:rPr>
+            </w:pPr>
+            <w:r>
+              <w:rPr>
+                <w:color w:val="auto"/>
+                <w:sz w:val="24"/>
+                <w:szCs w:val="24"/>
+              </w:rPr>
               <w:t>Trp</w:t>
             </w:r>
           </w:p>
         </w:tc>
         <w:tc>
           <w:tcPr>
-            <w:tcW w:w="1710" w:type="dxa"/>
-            <w:tcBorders>
-              <w:left w:val="single" w:sz="8" w:space="0" w:color="4F81BD" w:themeColor="accent1"/>
-              <w:right w:val="single" w:sz="8" w:space="0" w:color="4F81BD" w:themeColor="accent1"/>
-            </w:tcBorders>
-          </w:tcPr>
-          <w:p>
-            <w:pPr>
+            <w:tcW w:w="1800" w:type="dxa"/>
+            <w:tcBorders>
+              <w:left w:val="single" w:sz="8" w:space="0" w:color="4F81BD" w:themeColor="accent1"/>
+              <w:right w:val="single" w:sz="8" w:space="0" w:color="4F81BD" w:themeColor="accent1"/>
+            </w:tcBorders>
+          </w:tcPr>
+          <w:p>
+            <w:pPr>
+              <w:jc w:val="center"/>
               <w:cnfStyle w:val="000000100000"/>
-            </w:pPr>
-            <w:r>
+              <w:rPr>
+                <w:color w:val="auto"/>
+                <w:sz w:val="24"/>
+                <w:szCs w:val="24"/>
+              </w:rPr>
+            </w:pPr>
+            <w:r>
+              <w:rPr>
+                <w:color w:val="auto"/>
+                <w:sz w:val="24"/>
+                <w:szCs w:val="24"/>
+              </w:rPr>
               <w:t>W</w:t>
             </w:r>
           </w:p>
         </w:tc>
         <w:tc>
           <w:tcPr>
-            <w:tcW w:w="2142" w:type="dxa"/>
-            <w:tcBorders>
-              <w:left w:val="single" w:sz="8" w:space="0" w:color="4F81BD" w:themeColor="accent1"/>
-            </w:tcBorders>
-          </w:tcPr>
-          <w:p>
-            <w:pPr>
+            <w:tcW w:w="2745" w:type="dxa"/>
+            <w:tcBorders>
+              <w:left w:val="single" w:sz="8" w:space="0" w:color="4F81BD" w:themeColor="accent1"/>
+            </w:tcBorders>
+          </w:tcPr>
+          <w:p>
+            <w:pPr>
+              <w:jc w:val="center"/>
               <w:cnfStyle w:val="000000100000"/>
-            </w:pPr>
-            <w:r>
+              <w:rPr>
+                <w:color w:val="auto"/>
+                <w:sz w:val="24"/>
+                <w:szCs w:val="24"/>
+              </w:rPr>
+            </w:pPr>
+            <w:r>
+              <w:rPr>
+                <w:color w:val="auto"/>
+                <w:sz w:val="24"/>
+                <w:szCs w:val="24"/>
+              </w:rPr>
               <w:t>Nonpolar</w:t>
             </w:r>
           </w:p>
@@ -2267,6 +3402,7 @@
       <w:tr>
         <w:trPr>
           <w:trHeight w:val="268"/>
+          <w:jc w:val="center"/>
         </w:trPr>
         <w:tc>
           <w:tcPr>
@@ -2283,7 +3419,7 @@
         </w:tc>
         <w:tc>
           <w:tcPr>
-            <w:tcW w:w="2610" w:type="dxa"/>
+            <w:tcW w:w="2007" w:type="dxa"/>
             <w:tcBorders>
               <w:left w:val="single" w:sz="8" w:space="0" w:color="4F81BD" w:themeColor="accent1"/>
               <w:bottom w:val="single" w:sz="8" w:space="0" w:color="4F81BD" w:themeColor="accent1"/>
@@ -2292,16 +3428,27 @@
           </w:tcPr>
           <w:p>
             <w:pPr>
+              <w:jc w:val="center"/>
               <w:cnfStyle w:val="000000000000"/>
-            </w:pPr>
-            <w:r>
+              <w:rPr>
+                <w:color w:val="auto"/>
+                <w:sz w:val="24"/>
+                <w:szCs w:val="24"/>
+              </w:rPr>
+            </w:pPr>
+            <w:r>
+              <w:rPr>
+                <w:color w:val="auto"/>
+                <w:sz w:val="24"/>
+                <w:szCs w:val="24"/>
+              </w:rPr>
               <w:t>Cysteine</w:t>
             </w:r>
           </w:p>
         </w:tc>
         <w:tc>
           <w:tcPr>
-            <w:tcW w:w="1710" w:type="dxa"/>
+            <w:tcW w:w="1620" w:type="dxa"/>
             <w:tcBorders>
               <w:left w:val="single" w:sz="8" w:space="0" w:color="4F81BD" w:themeColor="accent1"/>
               <w:bottom w:val="single" w:sz="8" w:space="0" w:color="4F81BD" w:themeColor="accent1"/>
@@ -2310,16 +3457,27 @@
           </w:tcPr>
           <w:p>
             <w:pPr>
+              <w:jc w:val="center"/>
               <w:cnfStyle w:val="000000000000"/>
-            </w:pPr>
-            <w:r>
+              <w:rPr>
+                <w:color w:val="auto"/>
+                <w:sz w:val="24"/>
+                <w:szCs w:val="24"/>
+              </w:rPr>
+            </w:pPr>
+            <w:r>
+              <w:rPr>
+                <w:color w:val="auto"/>
+                <w:sz w:val="24"/>
+                <w:szCs w:val="24"/>
+              </w:rPr>
               <w:t>Cys</w:t>
             </w:r>
           </w:p>
         </w:tc>
         <w:tc>
           <w:tcPr>
-            <w:tcW w:w="1710" w:type="dxa"/>
+            <w:tcW w:w="1800" w:type="dxa"/>
             <w:tcBorders>
               <w:left w:val="single" w:sz="8" w:space="0" w:color="4F81BD" w:themeColor="accent1"/>
               <w:bottom w:val="single" w:sz="8" w:space="0" w:color="4F81BD" w:themeColor="accent1"/>
@@ -2328,16 +3486,27 @@
           </w:tcPr>
           <w:p>
             <w:pPr>
+              <w:jc w:val="center"/>
               <w:cnfStyle w:val="000000000000"/>
-            </w:pPr>
-            <w:r>
+              <w:rPr>
+                <w:color w:val="auto"/>
+                <w:sz w:val="24"/>
+                <w:szCs w:val="24"/>
+              </w:rPr>
+            </w:pPr>
+            <w:r>
+              <w:rPr>
+                <w:color w:val="auto"/>
+                <w:sz w:val="24"/>
+                <w:szCs w:val="24"/>
+              </w:rPr>
               <w:t>C</w:t>
             </w:r>
           </w:p>
         </w:tc>
         <w:tc>
           <w:tcPr>
-            <w:tcW w:w="2142" w:type="dxa"/>
+            <w:tcW w:w="2745" w:type="dxa"/>
             <w:tcBorders>
               <w:left w:val="single" w:sz="8" w:space="0" w:color="4F81BD" w:themeColor="accent1"/>
               <w:bottom w:val="single" w:sz="8" w:space="0" w:color="4F81BD" w:themeColor="accent1"/>
@@ -2345,9 +3514,20 @@
           </w:tcPr>
           <w:p>
             <w:pPr>
+              <w:jc w:val="center"/>
               <w:cnfStyle w:val="000000000000"/>
-            </w:pPr>
-            <w:r>
+              <w:rPr>
+                <w:color w:val="auto"/>
+                <w:sz w:val="24"/>
+                <w:szCs w:val="24"/>
+              </w:rPr>
+            </w:pPr>
+            <w:r>
+              <w:rPr>
+                <w:color w:val="auto"/>
+                <w:sz w:val="24"/>
+                <w:szCs w:val="24"/>
+              </w:rPr>
               <w:t>Nonpolar</w:t>
             </w:r>
           </w:p>
@@ -2357,6 +3537,7 @@
     <w:p/>
     <w:p>
       <w:r>
+        <w:lastRenderedPageBreak/>
         <w:t>The folding of a protein chain is also determined by many other interactions between residues from different regi</w:t>
       </w:r>
       <w:r>
@@ -2394,6 +3575,9 @@
       </w:r>
     </w:p>
     <w:p>
+      <w:pPr>
+        <w:jc w:val="center"/>
+      </w:pPr>
       <w:r>
         <w:rPr>
           <w:noProof/>
@@ -2446,6 +3630,9 @@
       </w:r>
     </w:p>
     <w:p>
+      <w:pPr>
+        <w:jc w:val="center"/>
+      </w:pPr>
       <w:r>
         <w:rPr>
           <w:b/>
@@ -2500,7 +3687,6 @@
       </w:pPr>
       <w:bookmarkStart w:id="4" w:name="_Toc516690304"/>
       <w:r>
-        <w:lastRenderedPageBreak/>
         <w:t>Structure</w:t>
       </w:r>
       <w:r>
@@ -2509,6 +3695,10 @@
       <w:bookmarkEnd w:id="4"/>
     </w:p>
     <w:p>
+      <w:pPr>
+        <w:spacing w:after="0"/>
+        <w:ind w:firstLine="720"/>
+      </w:pPr>
       <w:r>
         <w:t>Proteins can be analyzed at four levels:</w:t>
       </w:r>
@@ -2516,6 +3706,10 @@
     <w:p>
       <w:pPr>
         <w:pStyle w:val="ListParagraph"/>
+        <w:numPr>
+          <w:ilvl w:val="0"/>
+          <w:numId w:val="4"/>
+        </w:numPr>
       </w:pPr>
       <w:r>
         <w:t>primary structure</w:t>
@@ -2524,6 +3718,10 @@
     <w:p>
       <w:pPr>
         <w:pStyle w:val="ListParagraph"/>
+        <w:numPr>
+          <w:ilvl w:val="0"/>
+          <w:numId w:val="4"/>
+        </w:numPr>
       </w:pPr>
       <w:r>
         <w:t>secondary structure</w:t>
@@ -2532,6 +3730,10 @@
     <w:p>
       <w:pPr>
         <w:pStyle w:val="ListParagraph"/>
+        <w:numPr>
+          <w:ilvl w:val="0"/>
+          <w:numId w:val="4"/>
+        </w:numPr>
       </w:pPr>
       <w:r>
         <w:t>tertiary structure</w:t>
@@ -2540,6 +3742,10 @@
     <w:p>
       <w:pPr>
         <w:pStyle w:val="ListParagraph"/>
+        <w:numPr>
+          <w:ilvl w:val="0"/>
+          <w:numId w:val="4"/>
+        </w:numPr>
       </w:pPr>
       <w:r>
         <w:t>quaternary structure</w:t>
@@ -2547,6 +3753,7 @@
     </w:p>
     <w:p>
       <w:r>
+        <w:lastRenderedPageBreak/>
         <w:t xml:space="preserve">This hierarchy </w:t>
       </w:r>
       <w:r>
@@ -2703,15 +3910,18 @@
     </w:p>
     <w:p>
       <w:r>
-        <w:lastRenderedPageBreak/>
         <w:t xml:space="preserve">Stretches of α-helix can vary in length from one single helical turn to more than 10 consecutive turns, with the average length being of about three turns, in globular proteins [3]. The proteins located in the cell membrane, having transport and receptor functions, contain extensive regions of α-helix. Those portions of proteins that cross the membrane usually do so as α-helices composed of amino acids with nonpolar side chains. The hydrophilic polypeptide backbone is therefore shielded from the hydrophobic environment of the membrane by its protruding nonpolar side chains [2]. </w:t>
       </w:r>
     </w:p>
     <w:p>
+      <w:pPr>
+        <w:jc w:val="center"/>
+      </w:pPr>
       <w:r>
         <w:rPr>
           <w:noProof/>
         </w:rPr>
+        <w:lastRenderedPageBreak/>
         <w:drawing>
           <wp:inline distT="0" distB="0" distL="0" distR="0">
             <wp:extent cx="3541568" cy="2760426"/>
@@ -2750,6 +3960,9 @@
       </w:r>
     </w:p>
     <w:p>
+      <w:pPr>
+        <w:jc w:val="center"/>
+      </w:pPr>
       <w:r>
         <w:rPr>
           <w:b/>
@@ -2760,7 +3973,11 @@
         <w:t xml:space="preserve"> The regular conformation of the polypeptide backbone in the α-helix [2]</w:t>
       </w:r>
     </w:p>
-    <w:p/>
+    <w:p>
+      <w:pPr>
+        <w:ind w:firstLine="0"/>
+      </w:pPr>
+    </w:p>
     <w:p>
       <w:pPr>
         <w:pStyle w:val="Heading3"/>
@@ -2847,18 +4064,18 @@
     </w:p>
     <w:p>
       <w:r>
-        <w:t xml:space="preserve">Although these are the two major secondary structures that can be identified when looking at protein conformations, most proteins consist of several segments of α-helix and/or β-sheets separated from each other by various loop regions, or coils. These regions can vary in shape and length and allow the overall molecule to fold into a compact tertiary structure [3]. Beside their </w:t>
-      </w:r>
-      <w:r>
-        <w:lastRenderedPageBreak/>
-        <w:t>role in connecting regular secondary elements, loop regions often contribute directly to the biological function of the protein and are exposed to solvent.</w:t>
+        <w:t>Although these are the two major secondary structures that can be identified when looking at protein conformations, most proteins consist of several segments of α-helix and/or β-sheets separated from each other by various loop regions, or coils. These regions can vary in shape and length and allow the overall molecule to fold into a compact tertiary structure [3]. Beside their role in connecting regular secondary elements, loop regions often contribute directly to the biological function of the protein and are exposed to solvent.</w:t>
       </w:r>
     </w:p>
     <w:p>
+      <w:pPr>
+        <w:jc w:val="center"/>
+      </w:pPr>
       <w:r>
         <w:rPr>
           <w:noProof/>
         </w:rPr>
+        <w:lastRenderedPageBreak/>
         <w:drawing>
           <wp:inline distT="0" distB="0" distL="0" distR="0">
             <wp:extent cx="3271405" cy="3075514"/>
@@ -2897,6 +4114,9 @@
       </w:r>
     </w:p>
     <w:p>
+      <w:pPr>
+        <w:jc w:val="center"/>
+      </w:pPr>
       <w:r>
         <w:rPr>
           <w:b/>
@@ -3013,17 +4233,17 @@
         <w:t>to the evolution as the single global archive of macromolecular structure data.</w:t>
       </w:r>
       <w:r>
-        <w:t xml:space="preserve"> But in the first 30 years of its existence, the </w:t>
+        <w:t xml:space="preserve"> But in the first 30 years of its existence, the addition of new molecules was sparse and only by the mid-1990s a boost in the number of entries has been seen</w:t>
+      </w:r>
+      <w:r>
+        <w:t>, as pictured in Figure II.5</w:t>
+      </w:r>
+      <w:r>
+        <w:t xml:space="preserve">. This can be attributed to the advances in computer and information technology, which provided the much required computer power for </w:t>
       </w:r>
       <w:r>
         <w:lastRenderedPageBreak/>
-        <w:t>addition of new molecules was sparse and only by the mid-1990s a boost in the number of entries has been seen</w:t>
-      </w:r>
-      <w:r>
-        <w:t>, as pictured in Figure II.5</w:t>
-      </w:r>
-      <w:r>
-        <w:t xml:space="preserve">. This can be attributed to the advances in computer and information technology, which provided the much required computer power for experiment automation, to the introduction of genetic engineering for easy production of basically any protein using bacterial cells and also to the development of powerful X-ray sources. </w:t>
+        <w:t xml:space="preserve">experiment automation, to the introduction of genetic engineering for easy production of basically any protein using bacterial cells and also to the development of powerful X-ray sources. </w:t>
       </w:r>
     </w:p>
     <w:p>
@@ -3035,6 +4255,9 @@
       </w:r>
     </w:p>
     <w:p>
+      <w:pPr>
+        <w:jc w:val="center"/>
+      </w:pPr>
       <w:r>
         <w:rPr>
           <w:noProof/>
@@ -3077,6 +4300,9 @@
       </w:r>
     </w:p>
     <w:p>
+      <w:pPr>
+        <w:jc w:val="center"/>
+      </w:pPr>
       <w:r>
         <w:rPr>
           <w:b/>
@@ -3165,656 +4391,29 @@
       </w:r>
     </w:p>
     <w:p/>
-    <w:p/>
     <w:p>
       <w:pPr>
-        <w:pStyle w:val="TOC1"/>
-        <w:rPr>
-          <w:rFonts w:eastAsiaTheme="minorEastAsia"/>
-          <w:noProof/>
-        </w:rPr>
-      </w:pPr>
-      <w:r>
-        <w:fldChar w:fldCharType="begin"/>
-      </w:r>
-      <w:r>
-        <w:instrText xml:space="preserve"> TOC \o "1-3" \h \z \u </w:instrText>
-      </w:r>
-      <w:r>
-        <w:fldChar w:fldCharType="separate"/>
-      </w:r>
-      <w:hyperlink w:anchor="_Toc516690300" w:history="1">
-        <w:r>
-          <w:rPr>
-            <w:rStyle w:val="Hyperlink"/>
-            <w:noProof/>
-          </w:rPr>
-          <w:t>II. Proteins</w:t>
-        </w:r>
-        <w:r>
-          <w:rPr>
-            <w:noProof/>
-            <w:webHidden/>
-          </w:rPr>
-          <w:tab/>
-        </w:r>
-        <w:r>
-          <w:rPr>
-            <w:noProof/>
-            <w:webHidden/>
-          </w:rPr>
-          <w:fldChar w:fldCharType="begin"/>
-        </w:r>
-        <w:r>
-          <w:rPr>
-            <w:noProof/>
-            <w:webHidden/>
-          </w:rPr>
-          <w:instrText xml:space="preserve"> PAGEREF _Toc516690300 \h </w:instrText>
-        </w:r>
-        <w:r>
-          <w:rPr>
-            <w:noProof/>
-            <w:webHidden/>
-          </w:rPr>
-        </w:r>
-        <w:r>
-          <w:rPr>
-            <w:noProof/>
-            <w:webHidden/>
-          </w:rPr>
-          <w:fldChar w:fldCharType="separate"/>
-        </w:r>
-        <w:r>
-          <w:rPr>
-            <w:noProof/>
-            <w:webHidden/>
-          </w:rPr>
-          <w:t>1</w:t>
-        </w:r>
-        <w:r>
-          <w:rPr>
-            <w:noProof/>
-            <w:webHidden/>
-          </w:rPr>
-          <w:fldChar w:fldCharType="end"/>
-        </w:r>
-      </w:hyperlink>
+        <w:ind w:firstLine="0"/>
+      </w:pPr>
     </w:p>
     <w:p>
-      <w:pPr>
-        <w:pStyle w:val="TOC2"/>
-        <w:rPr>
-          <w:rFonts w:eastAsiaTheme="minorEastAsia"/>
-          <w:noProof/>
-        </w:rPr>
-      </w:pPr>
-      <w:hyperlink w:anchor="_Toc516690301" w:history="1">
-        <w:r>
-          <w:rPr>
-            <w:rStyle w:val="Hyperlink"/>
-            <w:noProof/>
-          </w:rPr>
-          <w:t>1.</w:t>
-        </w:r>
-        <w:r>
-          <w:rPr>
-            <w:rFonts w:eastAsiaTheme="minorEastAsia"/>
-            <w:noProof/>
-          </w:rPr>
-          <w:tab/>
-        </w:r>
-        <w:r>
-          <w:rPr>
-            <w:rStyle w:val="Hyperlink"/>
-            <w:noProof/>
-          </w:rPr>
-          <w:t>Biological importance</w:t>
-        </w:r>
-        <w:r>
-          <w:rPr>
-            <w:noProof/>
-            <w:webHidden/>
-          </w:rPr>
-          <w:tab/>
-        </w:r>
-        <w:r>
-          <w:rPr>
-            <w:noProof/>
-            <w:webHidden/>
-          </w:rPr>
-          <w:fldChar w:fldCharType="begin"/>
-        </w:r>
-        <w:r>
-          <w:rPr>
-            <w:noProof/>
-            <w:webHidden/>
-          </w:rPr>
-          <w:instrText xml:space="preserve"> PAGEREF _Toc516690301 \h </w:instrText>
-        </w:r>
-        <w:r>
-          <w:rPr>
-            <w:noProof/>
-            <w:webHidden/>
-          </w:rPr>
-        </w:r>
-        <w:r>
-          <w:rPr>
-            <w:noProof/>
-            <w:webHidden/>
-          </w:rPr>
-          <w:fldChar w:fldCharType="separate"/>
-        </w:r>
-        <w:r>
-          <w:rPr>
-            <w:noProof/>
-            <w:webHidden/>
-          </w:rPr>
-          <w:t>1</w:t>
-        </w:r>
-        <w:r>
-          <w:rPr>
-            <w:noProof/>
-            <w:webHidden/>
-          </w:rPr>
-          <w:fldChar w:fldCharType="end"/>
-        </w:r>
-      </w:hyperlink>
+      <w:r>
+        <w:lastRenderedPageBreak/>
+        <w:t xml:space="preserve">[1] Fersht, A.: Structure and Mechanism in Protein Science, </w:t>
+      </w:r>
+      <w:proofErr w:type="gramStart"/>
+      <w:r>
+        <w:t>A</w:t>
+      </w:r>
+      <w:proofErr w:type="gramEnd"/>
+      <w:r>
+        <w:t xml:space="preserve"> Guide to Enzyme Catalysis and </w:t>
+      </w:r>
+      <w:r>
+        <w:t>Protein Folding, W. H. Freeman and Company, New York, 1999.</w:t>
+      </w:r>
     </w:p>
     <w:p>
-      <w:pPr>
-        <w:pStyle w:val="TOC2"/>
-        <w:rPr>
-          <w:rFonts w:eastAsiaTheme="minorEastAsia"/>
-          <w:noProof/>
-        </w:rPr>
-      </w:pPr>
-      <w:hyperlink w:anchor="_Toc516690302" w:history="1">
-        <w:r>
-          <w:rPr>
-            <w:rStyle w:val="Hyperlink"/>
-            <w:noProof/>
-          </w:rPr>
-          <w:t>2.</w:t>
-        </w:r>
-        <w:r>
-          <w:rPr>
-            <w:rFonts w:eastAsiaTheme="minorEastAsia"/>
-            <w:noProof/>
-          </w:rPr>
-          <w:tab/>
-        </w:r>
-        <w:r>
-          <w:rPr>
-            <w:rStyle w:val="Hyperlink"/>
-            <w:noProof/>
-          </w:rPr>
-          <w:t>Protein Biosynthesis</w:t>
-        </w:r>
-        <w:r>
-          <w:rPr>
-            <w:noProof/>
-            <w:webHidden/>
-          </w:rPr>
-          <w:tab/>
-        </w:r>
-        <w:r>
-          <w:rPr>
-            <w:noProof/>
-            <w:webHidden/>
-          </w:rPr>
-          <w:fldChar w:fldCharType="begin"/>
-        </w:r>
-        <w:r>
-          <w:rPr>
-            <w:noProof/>
-            <w:webHidden/>
-          </w:rPr>
-          <w:instrText xml:space="preserve"> PAGEREF _Toc516690302 \h </w:instrText>
-        </w:r>
-        <w:r>
-          <w:rPr>
-            <w:noProof/>
-            <w:webHidden/>
-          </w:rPr>
-        </w:r>
-        <w:r>
-          <w:rPr>
-            <w:noProof/>
-            <w:webHidden/>
-          </w:rPr>
-          <w:fldChar w:fldCharType="separate"/>
-        </w:r>
-        <w:r>
-          <w:rPr>
-            <w:noProof/>
-            <w:webHidden/>
-          </w:rPr>
-          <w:t>2</w:t>
-        </w:r>
-        <w:r>
-          <w:rPr>
-            <w:noProof/>
-            <w:webHidden/>
-          </w:rPr>
-          <w:fldChar w:fldCharType="end"/>
-        </w:r>
-      </w:hyperlink>
-    </w:p>
-    <w:p>
-      <w:pPr>
-        <w:pStyle w:val="TOC2"/>
-        <w:rPr>
-          <w:rFonts w:eastAsiaTheme="minorEastAsia"/>
-          <w:noProof/>
-        </w:rPr>
-      </w:pPr>
-      <w:hyperlink w:anchor="_Toc516690303" w:history="1">
-        <w:r>
-          <w:rPr>
-            <w:rStyle w:val="Hyperlink"/>
-            <w:noProof/>
-          </w:rPr>
-          <w:t>3.</w:t>
-        </w:r>
-        <w:r>
-          <w:rPr>
-            <w:rFonts w:eastAsiaTheme="minorEastAsia"/>
-            <w:noProof/>
-          </w:rPr>
-          <w:tab/>
-        </w:r>
-        <w:r>
-          <w:rPr>
-            <w:rStyle w:val="Hyperlink"/>
-            <w:noProof/>
-          </w:rPr>
-          <w:t>Protein Structure</w:t>
-        </w:r>
-        <w:r>
-          <w:rPr>
-            <w:noProof/>
-            <w:webHidden/>
-          </w:rPr>
-          <w:tab/>
-        </w:r>
-        <w:r>
-          <w:rPr>
-            <w:noProof/>
-            <w:webHidden/>
-          </w:rPr>
-          <w:fldChar w:fldCharType="begin"/>
-        </w:r>
-        <w:r>
-          <w:rPr>
-            <w:noProof/>
-            <w:webHidden/>
-          </w:rPr>
-          <w:instrText xml:space="preserve"> PAGEREF _Toc516690303 \h </w:instrText>
-        </w:r>
-        <w:r>
-          <w:rPr>
-            <w:noProof/>
-            <w:webHidden/>
-          </w:rPr>
-        </w:r>
-        <w:r>
-          <w:rPr>
-            <w:noProof/>
-            <w:webHidden/>
-          </w:rPr>
-          <w:fldChar w:fldCharType="separate"/>
-        </w:r>
-        <w:r>
-          <w:rPr>
-            <w:noProof/>
-            <w:webHidden/>
-          </w:rPr>
-          <w:t>3</w:t>
-        </w:r>
-        <w:r>
-          <w:rPr>
-            <w:noProof/>
-            <w:webHidden/>
-          </w:rPr>
-          <w:fldChar w:fldCharType="end"/>
-        </w:r>
-      </w:hyperlink>
-    </w:p>
-    <w:p>
-      <w:pPr>
-        <w:pStyle w:val="TOC3"/>
-        <w:rPr>
-          <w:rFonts w:eastAsiaTheme="minorEastAsia"/>
-          <w:noProof/>
-        </w:rPr>
-      </w:pPr>
-      <w:hyperlink w:anchor="_Toc516690304" w:history="1">
-        <w:r>
-          <w:rPr>
-            <w:rStyle w:val="Hyperlink"/>
-            <w:noProof/>
-          </w:rPr>
-          <w:t>3.1</w:t>
-        </w:r>
-        <w:r>
-          <w:rPr>
-            <w:rFonts w:eastAsiaTheme="minorEastAsia"/>
-            <w:noProof/>
-          </w:rPr>
-          <w:tab/>
-        </w:r>
-        <w:r>
-          <w:rPr>
-            <w:rStyle w:val="Hyperlink"/>
-            <w:noProof/>
-          </w:rPr>
-          <w:t>Structure levels</w:t>
-        </w:r>
-        <w:r>
-          <w:rPr>
-            <w:noProof/>
-            <w:webHidden/>
-          </w:rPr>
-          <w:tab/>
-        </w:r>
-        <w:r>
-          <w:rPr>
-            <w:noProof/>
-            <w:webHidden/>
-          </w:rPr>
-          <w:fldChar w:fldCharType="begin"/>
-        </w:r>
-        <w:r>
-          <w:rPr>
-            <w:noProof/>
-            <w:webHidden/>
-          </w:rPr>
-          <w:instrText xml:space="preserve"> PAGEREF _Toc516690304 \h </w:instrText>
-        </w:r>
-        <w:r>
-          <w:rPr>
-            <w:noProof/>
-            <w:webHidden/>
-          </w:rPr>
-        </w:r>
-        <w:r>
-          <w:rPr>
-            <w:noProof/>
-            <w:webHidden/>
-          </w:rPr>
-          <w:fldChar w:fldCharType="separate"/>
-        </w:r>
-        <w:r>
-          <w:rPr>
-            <w:noProof/>
-            <w:webHidden/>
-          </w:rPr>
-          <w:t>4</w:t>
-        </w:r>
-        <w:r>
-          <w:rPr>
-            <w:noProof/>
-            <w:webHidden/>
-          </w:rPr>
-          <w:fldChar w:fldCharType="end"/>
-        </w:r>
-      </w:hyperlink>
-    </w:p>
-    <w:p>
-      <w:pPr>
-        <w:pStyle w:val="TOC3"/>
-        <w:rPr>
-          <w:rFonts w:eastAsiaTheme="minorEastAsia"/>
-          <w:noProof/>
-        </w:rPr>
-      </w:pPr>
-      <w:hyperlink w:anchor="_Toc516690305" w:history="1">
-        <w:r>
-          <w:rPr>
-            <w:rStyle w:val="Hyperlink"/>
-            <w:noProof/>
-          </w:rPr>
-          <w:t>3.2</w:t>
-        </w:r>
-        <w:r>
-          <w:rPr>
-            <w:rFonts w:eastAsiaTheme="minorEastAsia"/>
-            <w:noProof/>
-          </w:rPr>
-          <w:tab/>
-        </w:r>
-        <w:r>
-          <w:rPr>
-            <w:rStyle w:val="Hyperlink"/>
-            <w:noProof/>
-          </w:rPr>
-          <w:t>The α-helix</w:t>
-        </w:r>
-        <w:r>
-          <w:rPr>
-            <w:noProof/>
-            <w:webHidden/>
-          </w:rPr>
-          <w:tab/>
-        </w:r>
-        <w:r>
-          <w:rPr>
-            <w:noProof/>
-            <w:webHidden/>
-          </w:rPr>
-          <w:fldChar w:fldCharType="begin"/>
-        </w:r>
-        <w:r>
-          <w:rPr>
-            <w:noProof/>
-            <w:webHidden/>
-          </w:rPr>
-          <w:instrText xml:space="preserve"> PAGEREF _Toc516690305 \h </w:instrText>
-        </w:r>
-        <w:r>
-          <w:rPr>
-            <w:noProof/>
-            <w:webHidden/>
-          </w:rPr>
-        </w:r>
-        <w:r>
-          <w:rPr>
-            <w:noProof/>
-            <w:webHidden/>
-          </w:rPr>
-          <w:fldChar w:fldCharType="separate"/>
-        </w:r>
-        <w:r>
-          <w:rPr>
-            <w:noProof/>
-            <w:webHidden/>
-          </w:rPr>
-          <w:t>5</w:t>
-        </w:r>
-        <w:r>
-          <w:rPr>
-            <w:noProof/>
-            <w:webHidden/>
-          </w:rPr>
-          <w:fldChar w:fldCharType="end"/>
-        </w:r>
-      </w:hyperlink>
-    </w:p>
-    <w:p>
-      <w:pPr>
-        <w:pStyle w:val="TOC3"/>
-        <w:rPr>
-          <w:rFonts w:eastAsiaTheme="minorEastAsia"/>
-          <w:noProof/>
-        </w:rPr>
-      </w:pPr>
-      <w:hyperlink w:anchor="_Toc516690306" w:history="1">
-        <w:r>
-          <w:rPr>
-            <w:rStyle w:val="Hyperlink"/>
-            <w:noProof/>
-          </w:rPr>
-          <w:t>3.3</w:t>
-        </w:r>
-        <w:r>
-          <w:rPr>
-            <w:rFonts w:eastAsiaTheme="minorEastAsia"/>
-            <w:noProof/>
-          </w:rPr>
-          <w:tab/>
-        </w:r>
-        <w:r>
-          <w:rPr>
-            <w:rStyle w:val="Hyperlink"/>
-            <w:noProof/>
-          </w:rPr>
-          <w:t>The β-sheet</w:t>
-        </w:r>
-        <w:r>
-          <w:rPr>
-            <w:noProof/>
-            <w:webHidden/>
-          </w:rPr>
-          <w:tab/>
-        </w:r>
-        <w:r>
-          <w:rPr>
-            <w:noProof/>
-            <w:webHidden/>
-          </w:rPr>
-          <w:fldChar w:fldCharType="begin"/>
-        </w:r>
-        <w:r>
-          <w:rPr>
-            <w:noProof/>
-            <w:webHidden/>
-          </w:rPr>
-          <w:instrText xml:space="preserve"> PAGEREF _Toc516690306 \h </w:instrText>
-        </w:r>
-        <w:r>
-          <w:rPr>
-            <w:noProof/>
-            <w:webHidden/>
-          </w:rPr>
-        </w:r>
-        <w:r>
-          <w:rPr>
-            <w:noProof/>
-            <w:webHidden/>
-          </w:rPr>
-          <w:fldChar w:fldCharType="separate"/>
-        </w:r>
-        <w:r>
-          <w:rPr>
-            <w:noProof/>
-            <w:webHidden/>
-          </w:rPr>
-          <w:t>6</w:t>
-        </w:r>
-        <w:r>
-          <w:rPr>
-            <w:noProof/>
-            <w:webHidden/>
-          </w:rPr>
-          <w:fldChar w:fldCharType="end"/>
-        </w:r>
-      </w:hyperlink>
-    </w:p>
-    <w:p>
-      <w:pPr>
-        <w:pStyle w:val="TOC2"/>
-        <w:rPr>
-          <w:rFonts w:eastAsiaTheme="minorEastAsia"/>
-          <w:noProof/>
-        </w:rPr>
-      </w:pPr>
-      <w:hyperlink w:anchor="_Toc516690307" w:history="1">
-        <w:r>
-          <w:rPr>
-            <w:rStyle w:val="Hyperlink"/>
-            <w:noProof/>
-          </w:rPr>
-          <w:t>4.</w:t>
-        </w:r>
-        <w:r>
-          <w:rPr>
-            <w:rFonts w:eastAsiaTheme="minorEastAsia"/>
-            <w:noProof/>
-          </w:rPr>
-          <w:tab/>
-        </w:r>
-        <w:r>
-          <w:rPr>
-            <w:rStyle w:val="Hyperlink"/>
-            <w:noProof/>
-          </w:rPr>
-          <w:t>Protein Structure Online Databases</w:t>
-        </w:r>
-        <w:r>
-          <w:rPr>
-            <w:noProof/>
-            <w:webHidden/>
-          </w:rPr>
-          <w:tab/>
-        </w:r>
-        <w:r>
-          <w:rPr>
-            <w:noProof/>
-            <w:webHidden/>
-          </w:rPr>
-          <w:fldChar w:fldCharType="begin"/>
-        </w:r>
-        <w:r>
-          <w:rPr>
-            <w:noProof/>
-            <w:webHidden/>
-          </w:rPr>
-          <w:instrText xml:space="preserve"> PAGEREF _Toc516690307 \h </w:instrText>
-        </w:r>
-        <w:r>
-          <w:rPr>
-            <w:noProof/>
-            <w:webHidden/>
-          </w:rPr>
-        </w:r>
-        <w:r>
-          <w:rPr>
-            <w:noProof/>
-            <w:webHidden/>
-          </w:rPr>
-          <w:fldChar w:fldCharType="separate"/>
-        </w:r>
-        <w:r>
-          <w:rPr>
-            <w:noProof/>
-            <w:webHidden/>
-          </w:rPr>
-          <w:t>7</w:t>
-        </w:r>
-        <w:r>
-          <w:rPr>
-            <w:noProof/>
-            <w:webHidden/>
-          </w:rPr>
-          <w:fldChar w:fldCharType="end"/>
-        </w:r>
-      </w:hyperlink>
-    </w:p>
-    <w:p>
-      <w:r>
-        <w:fldChar w:fldCharType="end"/>
-      </w:r>
-    </w:p>
-    <w:p>
-      <w:r>
-        <w:t xml:space="preserve">[1] Fersht, A.: Structure and Mechanism in Protein Science, A Guide to Enzyme Catalysis and </w:t>
-      </w:r>
-      <w:r>
-        <w:t>Protein Folding, W. H. Freeman and Company, New York, 1999.</w:t>
-      </w:r>
-    </w:p>
-    <w:p>
       <w:r>
         <w:t>[2] Alberts</w:t>
       </w:r>
@@ -3855,7 +4454,15 @@
         <w:t>Walter</w:t>
       </w:r>
       <w:r>
-        <w:t>, P.: Molecular Biology of the Cell, 6</w:t>
+        <w:t xml:space="preserve">, </w:t>
+      </w:r>
+      <w:proofErr w:type="gramStart"/>
+      <w:r>
+        <w:t>P</w:t>
+      </w:r>
+      <w:proofErr w:type="gramEnd"/>
+      <w:r>
+        <w:t>.: Molecular Biology of the Cell, 6</w:t>
       </w:r>
       <w:r>
         <w:rPr>
@@ -3922,9 +4529,11 @@
       <w:r>
         <w:t>Wlodawer, A., Dauter, Z., Jaskolski, M</w:t>
       </w:r>
+      <w:proofErr w:type="gramStart"/>
       <w:r>
         <w:t>.(</w:t>
       </w:r>
+      <w:proofErr w:type="gramEnd"/>
       <w:r>
         <w:t>editors)</w:t>
       </w:r>
@@ -4079,6 +4688,119 @@
     </w:lvl>
   </w:abstractNum>
   <w:abstractNum w:abstractNumId="1">
+    <w:nsid w:val="1726414E"/>
+    <w:multiLevelType w:val="hybridMultilevel"/>
+    <w:tmpl w:val="EDE63F52"/>
+    <w:lvl w:ilvl="0" w:tplc="04090001">
+      <w:start w:val="1"/>
+      <w:numFmt w:val="bullet"/>
+      <w:lvlText w:val=""/>
+      <w:lvlJc w:val="left"/>
+      <w:pPr>
+        <w:ind w:left="1800" w:hanging="360"/>
+      </w:pPr>
+      <w:rPr>
+        <w:rFonts w:ascii="Symbol" w:hAnsi="Symbol" w:hint="default"/>
+      </w:rPr>
+    </w:lvl>
+    <w:lvl w:ilvl="1" w:tplc="04090003" w:tentative="1">
+      <w:start w:val="1"/>
+      <w:numFmt w:val="bullet"/>
+      <w:lvlText w:val="o"/>
+      <w:lvlJc w:val="left"/>
+      <w:pPr>
+        <w:ind w:left="2520" w:hanging="360"/>
+      </w:pPr>
+      <w:rPr>
+        <w:rFonts w:ascii="Courier New" w:hAnsi="Courier New" w:cs="Courier New" w:hint="default"/>
+      </w:rPr>
+    </w:lvl>
+    <w:lvl w:ilvl="2" w:tplc="04090005" w:tentative="1">
+      <w:start w:val="1"/>
+      <w:numFmt w:val="bullet"/>
+      <w:lvlText w:val=""/>
+      <w:lvlJc w:val="left"/>
+      <w:pPr>
+        <w:ind w:left="3240" w:hanging="360"/>
+      </w:pPr>
+      <w:rPr>
+        <w:rFonts w:ascii="Wingdings" w:hAnsi="Wingdings" w:hint="default"/>
+      </w:rPr>
+    </w:lvl>
+    <w:lvl w:ilvl="3" w:tplc="04090001" w:tentative="1">
+      <w:start w:val="1"/>
+      <w:numFmt w:val="bullet"/>
+      <w:lvlText w:val=""/>
+      <w:lvlJc w:val="left"/>
+      <w:pPr>
+        <w:ind w:left="3960" w:hanging="360"/>
+      </w:pPr>
+      <w:rPr>
+        <w:rFonts w:ascii="Symbol" w:hAnsi="Symbol" w:hint="default"/>
+      </w:rPr>
+    </w:lvl>
+    <w:lvl w:ilvl="4" w:tplc="04090003" w:tentative="1">
+      <w:start w:val="1"/>
+      <w:numFmt w:val="bullet"/>
+      <w:lvlText w:val="o"/>
+      <w:lvlJc w:val="left"/>
+      <w:pPr>
+        <w:ind w:left="4680" w:hanging="360"/>
+      </w:pPr>
+      <w:rPr>
+        <w:rFonts w:ascii="Courier New" w:hAnsi="Courier New" w:cs="Courier New" w:hint="default"/>
+      </w:rPr>
+    </w:lvl>
+    <w:lvl w:ilvl="5" w:tplc="04090005" w:tentative="1">
+      <w:start w:val="1"/>
+      <w:numFmt w:val="bullet"/>
+      <w:lvlText w:val=""/>
+      <w:lvlJc w:val="left"/>
+      <w:pPr>
+        <w:ind w:left="5400" w:hanging="360"/>
+      </w:pPr>
+      <w:rPr>
+        <w:rFonts w:ascii="Wingdings" w:hAnsi="Wingdings" w:hint="default"/>
+      </w:rPr>
+    </w:lvl>
+    <w:lvl w:ilvl="6" w:tplc="04090001" w:tentative="1">
+      <w:start w:val="1"/>
+      <w:numFmt w:val="bullet"/>
+      <w:lvlText w:val=""/>
+      <w:lvlJc w:val="left"/>
+      <w:pPr>
+        <w:ind w:left="6120" w:hanging="360"/>
+      </w:pPr>
+      <w:rPr>
+        <w:rFonts w:ascii="Symbol" w:hAnsi="Symbol" w:hint="default"/>
+      </w:rPr>
+    </w:lvl>
+    <w:lvl w:ilvl="7" w:tplc="04090003" w:tentative="1">
+      <w:start w:val="1"/>
+      <w:numFmt w:val="bullet"/>
+      <w:lvlText w:val="o"/>
+      <w:lvlJc w:val="left"/>
+      <w:pPr>
+        <w:ind w:left="6840" w:hanging="360"/>
+      </w:pPr>
+      <w:rPr>
+        <w:rFonts w:ascii="Courier New" w:hAnsi="Courier New" w:cs="Courier New" w:hint="default"/>
+      </w:rPr>
+    </w:lvl>
+    <w:lvl w:ilvl="8" w:tplc="04090005" w:tentative="1">
+      <w:start w:val="1"/>
+      <w:numFmt w:val="bullet"/>
+      <w:lvlText w:val=""/>
+      <w:lvlJc w:val="left"/>
+      <w:pPr>
+        <w:ind w:left="7560" w:hanging="360"/>
+      </w:pPr>
+      <w:rPr>
+        <w:rFonts w:ascii="Wingdings" w:hAnsi="Wingdings" w:hint="default"/>
+      </w:rPr>
+    </w:lvl>
+  </w:abstractNum>
+  <w:abstractNum w:abstractNumId="2">
     <w:nsid w:val="3645386E"/>
     <w:multiLevelType w:val="hybridMultilevel"/>
     <w:tmpl w:val="C01C7BA4"/>
@@ -4165,7 +4887,7 @@
       </w:pPr>
     </w:lvl>
   </w:abstractNum>
-  <w:abstractNum w:abstractNumId="2">
+  <w:abstractNum w:abstractNumId="3">
     <w:nsid w:val="6E2D765C"/>
     <w:multiLevelType w:val="hybridMultilevel"/>
     <w:tmpl w:val="C3A2C5EC"/>
@@ -4256,13 +4978,16 @@
     </w:lvl>
   </w:abstractNum>
   <w:num w:numId="1">
-    <w:abstractNumId w:val="1"/>
+    <w:abstractNumId w:val="2"/>
   </w:num>
   <w:num w:numId="2">
     <w:abstractNumId w:val="0"/>
   </w:num>
   <w:num w:numId="3">
-    <w:abstractNumId w:val="2"/>
+    <w:abstractNumId w:val="3"/>
+  </w:num>
+  <w:num w:numId="4">
+    <w:abstractNumId w:val="1"/>
   </w:num>
 </w:numbering>
 </file>
@@ -5110,7 +5835,7 @@
 </file>
 
 <file path=customXml/itemProps1.xml><?xml version="1.0" encoding="utf-8"?>
-<ds:datastoreItem xmlns:ds="http://schemas.openxmlformats.org/officeDocument/2006/customXml" ds:itemID="{FB7D622E-2922-4510-BD61-4E80D6749D1D}">
+<ds:datastoreItem xmlns:ds="http://schemas.openxmlformats.org/officeDocument/2006/customXml" ds:itemID="{DDB2E167-C737-4968-A48E-86E171F4801C}">
   <ds:schemaRefs>
     <ds:schemaRef ds:uri="http://schemas.openxmlformats.org/officeDocument/2006/bibliography"/>
   </ds:schemaRefs>

</xml_diff>